<commit_message>
Final version of Integration Testing Plan
</commit_message>
<xml_diff>
--- a/Deliveries/ITPD.docx
+++ b/Deliveries/ITPD.docx
@@ -514,6 +514,8 @@
           <w:r>
             <w:t>Contents</w:t>
           </w:r>
+          <w:bookmarkStart w:id="0" w:name="_GoBack"/>
+          <w:bookmarkEnd w:id="0"/>
         </w:p>
         <w:p>
           <w:pPr>
@@ -881,7 +883,7 @@
                 <w:noProof/>
                 <w:webHidden/>
               </w:rPr>
-              <w:t>4</w:t>
+              <w:t>3</w:t>
             </w:r>
             <w:r>
               <w:rPr>
@@ -1065,7 +1067,7 @@
                 <w:noProof/>
                 <w:webHidden/>
               </w:rPr>
-              <w:t>7</w:t>
+              <w:t>8</w:t>
             </w:r>
             <w:r>
               <w:rPr>
@@ -1157,7 +1159,7 @@
                 <w:noProof/>
                 <w:webHidden/>
               </w:rPr>
-              <w:t>7</w:t>
+              <w:t>8</w:t>
             </w:r>
             <w:r>
               <w:rPr>
@@ -2128,7 +2130,7 @@
                 <w:noProof/>
                 <w:webHidden/>
               </w:rPr>
-              <w:t>62</w:t>
+              <w:t>63</w:t>
             </w:r>
             <w:r>
               <w:rPr>
@@ -2847,14 +2849,14 @@
           <w:rFonts w:ascii="Times New Roman" w:hAnsi="Times New Roman" w:cs="Times New Roman"/>
         </w:rPr>
       </w:pPr>
-      <w:bookmarkStart w:id="0" w:name="_Toc441162614"/>
+      <w:bookmarkStart w:id="1" w:name="_Toc441162614"/>
       <w:r>
         <w:rPr>
           <w:rFonts w:ascii="Times New Roman" w:hAnsi="Times New Roman" w:cs="Times New Roman"/>
         </w:rPr>
         <w:t>Introduction</w:t>
       </w:r>
-      <w:bookmarkEnd w:id="0"/>
+      <w:bookmarkEnd w:id="1"/>
     </w:p>
     <w:p>
       <w:pPr>
@@ -2864,14 +2866,14 @@
           <w:rFonts w:ascii="Times New Roman" w:hAnsi="Times New Roman" w:cs="Times New Roman"/>
         </w:rPr>
       </w:pPr>
-      <w:bookmarkStart w:id="1" w:name="_Toc441162615"/>
+      <w:bookmarkStart w:id="2" w:name="_Toc441162615"/>
       <w:r>
         <w:rPr>
           <w:rFonts w:ascii="Times New Roman" w:hAnsi="Times New Roman" w:cs="Times New Roman"/>
         </w:rPr>
         <w:t>Revision history</w:t>
       </w:r>
-      <w:bookmarkEnd w:id="1"/>
+      <w:bookmarkEnd w:id="2"/>
     </w:p>
     <w:tbl>
       <w:tblPr>
@@ -3061,7 +3063,13 @@
               <w:rPr>
                 <w:rFonts w:ascii="Times New Roman" w:hAnsi="Times New Roman" w:cs="Times New Roman"/>
               </w:rPr>
-              <w:t>13-01-2016</w:t>
+              <w:t>21</w:t>
+            </w:r>
+            <w:r>
+              <w:rPr>
+                <w:rFonts w:ascii="Times New Roman" w:hAnsi="Times New Roman" w:cs="Times New Roman"/>
+              </w:rPr>
+              <w:t>-01-2016</w:t>
             </w:r>
           </w:p>
         </w:tc>
@@ -3081,7 +3089,13 @@
               <w:rPr>
                 <w:rFonts w:ascii="Times New Roman" w:hAnsi="Times New Roman" w:cs="Times New Roman"/>
               </w:rPr>
-              <w:t>The first version of the document</w:t>
+              <w:t>The final</w:t>
+            </w:r>
+            <w:r>
+              <w:rPr>
+                <w:rFonts w:ascii="Times New Roman" w:hAnsi="Times New Roman" w:cs="Times New Roman"/>
+              </w:rPr>
+              <w:t xml:space="preserve"> version of the document</w:t>
             </w:r>
           </w:p>
         </w:tc>
@@ -3096,7 +3110,7 @@
           <w:rFonts w:ascii="Times New Roman" w:hAnsi="Times New Roman" w:cs="Times New Roman"/>
         </w:rPr>
       </w:pPr>
-      <w:bookmarkStart w:id="2" w:name="_Toc441162616"/>
+      <w:bookmarkStart w:id="3" w:name="_Toc441162616"/>
       <w:r>
         <w:rPr>
           <w:rFonts w:ascii="Times New Roman" w:hAnsi="Times New Roman" w:cs="Times New Roman"/>
@@ -3115,7 +3129,7 @@
         </w:rPr>
         <w:t>and scope</w:t>
       </w:r>
-      <w:bookmarkEnd w:id="2"/>
+      <w:bookmarkEnd w:id="3"/>
     </w:p>
     <w:p>
       <w:pPr>
@@ -3174,14 +3188,213 @@
         <w:ind w:left="1245" w:right="1250"/>
         <w:rPr>
           <w:rFonts w:ascii="Times New Roman" w:hAnsi="Times New Roman" w:cs="Times New Roman"/>
-        </w:rPr>
-      </w:pPr>
-      <w:r>
-        <w:rPr>
-          <w:rFonts w:ascii="Times New Roman" w:hAnsi="Times New Roman" w:cs="Times New Roman"/>
-        </w:rPr>
-        <w:t>This document is supposed to be written before the integration test happens, and takes the architectural description from Design Dociment as a starting point.</w:t>
-      </w:r>
+          <w:color w:val="auto"/>
+        </w:rPr>
+      </w:pPr>
+      <w:r>
+        <w:rPr>
+          <w:rFonts w:ascii="Times New Roman" w:hAnsi="Times New Roman" w:cs="Times New Roman"/>
+          <w:bCs/>
+          <w:color w:val="auto"/>
+          <w:lang w:val="en"/>
+        </w:rPr>
+        <w:t>Integration testing</w:t>
+      </w:r>
+      <w:r>
+        <w:rPr>
+          <w:rFonts w:ascii="Times New Roman" w:hAnsi="Times New Roman" w:cs="Times New Roman"/>
+          <w:color w:val="auto"/>
+          <w:lang w:val="en"/>
+        </w:rPr>
+        <w:t xml:space="preserve"> (sometimes called </w:t>
+      </w:r>
+      <w:r>
+        <w:rPr>
+          <w:rFonts w:ascii="Times New Roman" w:hAnsi="Times New Roman" w:cs="Times New Roman"/>
+          <w:bCs/>
+          <w:color w:val="auto"/>
+          <w:lang w:val="en"/>
+        </w:rPr>
+        <w:t>integration and testing</w:t>
+      </w:r>
+      <w:r>
+        <w:rPr>
+          <w:rFonts w:ascii="Times New Roman" w:hAnsi="Times New Roman" w:cs="Times New Roman"/>
+          <w:color w:val="auto"/>
+          <w:lang w:val="en"/>
+        </w:rPr>
+        <w:t xml:space="preserve">, abbreviated </w:t>
+      </w:r>
+      <w:r>
+        <w:rPr>
+          <w:rFonts w:ascii="Times New Roman" w:hAnsi="Times New Roman" w:cs="Times New Roman"/>
+          <w:bCs/>
+          <w:color w:val="auto"/>
+          <w:lang w:val="en"/>
+        </w:rPr>
+        <w:t>I&amp;T</w:t>
+      </w:r>
+      <w:r>
+        <w:rPr>
+          <w:rFonts w:ascii="Times New Roman" w:hAnsi="Times New Roman" w:cs="Times New Roman"/>
+          <w:color w:val="auto"/>
+          <w:lang w:val="en"/>
+        </w:rPr>
+        <w:t xml:space="preserve">) is the phase in </w:t>
+      </w:r>
+      <w:hyperlink r:id="rId9" w:tooltip="Software testing" w:history="1">
+        <w:r>
+          <w:rPr>
+            <w:rStyle w:val="Hyperlink"/>
+            <w:rFonts w:ascii="Times New Roman" w:hAnsi="Times New Roman" w:cs="Times New Roman"/>
+            <w:color w:val="auto"/>
+            <w:u w:val="none"/>
+            <w:lang w:val="en"/>
+          </w:rPr>
+          <w:t>software testing</w:t>
+        </w:r>
+      </w:hyperlink>
+      <w:r>
+        <w:rPr>
+          <w:rFonts w:ascii="Times New Roman" w:hAnsi="Times New Roman" w:cs="Times New Roman"/>
+          <w:color w:val="auto"/>
+          <w:lang w:val="en"/>
+        </w:rPr>
+        <w:t xml:space="preserve"> in which individual software modules are combined and tested as a group. It occurs after </w:t>
+      </w:r>
+      <w:hyperlink r:id="rId10" w:tooltip="Unit testing" w:history="1">
+        <w:r>
+          <w:rPr>
+            <w:rStyle w:val="Hyperlink"/>
+            <w:rFonts w:ascii="Times New Roman" w:hAnsi="Times New Roman" w:cs="Times New Roman"/>
+            <w:color w:val="auto"/>
+            <w:u w:val="none"/>
+            <w:lang w:val="en"/>
+          </w:rPr>
+          <w:t>unit testing</w:t>
+        </w:r>
+      </w:hyperlink>
+      <w:r>
+        <w:rPr>
+          <w:rFonts w:ascii="Times New Roman" w:hAnsi="Times New Roman" w:cs="Times New Roman"/>
+          <w:color w:val="auto"/>
+          <w:lang w:val="en"/>
+        </w:rPr>
+        <w:t xml:space="preserve"> and before </w:t>
+      </w:r>
+      <w:hyperlink r:id="rId11" w:tooltip="Verification and validation (software)" w:history="1">
+        <w:r>
+          <w:rPr>
+            <w:rStyle w:val="Hyperlink"/>
+            <w:rFonts w:ascii="Times New Roman" w:hAnsi="Times New Roman" w:cs="Times New Roman"/>
+            <w:color w:val="auto"/>
+            <w:u w:val="none"/>
+            <w:lang w:val="en"/>
+          </w:rPr>
+          <w:t>validation testing</w:t>
+        </w:r>
+      </w:hyperlink>
+      <w:r>
+        <w:rPr>
+          <w:rFonts w:ascii="Times New Roman" w:hAnsi="Times New Roman" w:cs="Times New Roman"/>
+          <w:color w:val="auto"/>
+          <w:lang w:val="en"/>
+        </w:rPr>
+        <w:t xml:space="preserve">. Integration testing takes as its input </w:t>
+      </w:r>
+      <w:hyperlink r:id="rId12" w:tooltip="Module (programming)" w:history="1">
+        <w:r>
+          <w:rPr>
+            <w:rStyle w:val="Hyperlink"/>
+            <w:rFonts w:ascii="Times New Roman" w:hAnsi="Times New Roman" w:cs="Times New Roman"/>
+            <w:color w:val="auto"/>
+            <w:u w:val="none"/>
+            <w:lang w:val="en"/>
+          </w:rPr>
+          <w:t>modules</w:t>
+        </w:r>
+      </w:hyperlink>
+      <w:r>
+        <w:rPr>
+          <w:rFonts w:ascii="Times New Roman" w:hAnsi="Times New Roman" w:cs="Times New Roman"/>
+          <w:color w:val="auto"/>
+          <w:lang w:val="en"/>
+        </w:rPr>
+        <w:t xml:space="preserve"> that have been </w:t>
+      </w:r>
+      <w:hyperlink r:id="rId13" w:tooltip="Unit testing" w:history="1">
+        <w:r>
+          <w:rPr>
+            <w:rStyle w:val="Hyperlink"/>
+            <w:rFonts w:ascii="Times New Roman" w:hAnsi="Times New Roman" w:cs="Times New Roman"/>
+            <w:color w:val="auto"/>
+            <w:u w:val="none"/>
+            <w:lang w:val="en"/>
+          </w:rPr>
+          <w:t>unit tested</w:t>
+        </w:r>
+      </w:hyperlink>
+      <w:r>
+        <w:rPr>
+          <w:rFonts w:ascii="Times New Roman" w:hAnsi="Times New Roman" w:cs="Times New Roman"/>
+          <w:color w:val="auto"/>
+          <w:lang w:val="en"/>
+        </w:rPr>
+        <w:t xml:space="preserve">, groups them in larger aggregates, applies tests defined in an integration </w:t>
+      </w:r>
+      <w:hyperlink r:id="rId14" w:tooltip="Test plan" w:history="1">
+        <w:r>
+          <w:rPr>
+            <w:rStyle w:val="Hyperlink"/>
+            <w:rFonts w:ascii="Times New Roman" w:hAnsi="Times New Roman" w:cs="Times New Roman"/>
+            <w:color w:val="auto"/>
+            <w:u w:val="none"/>
+            <w:lang w:val="en"/>
+          </w:rPr>
+          <w:t>test plan</w:t>
+        </w:r>
+      </w:hyperlink>
+      <w:r>
+        <w:rPr>
+          <w:rFonts w:ascii="Times New Roman" w:hAnsi="Times New Roman" w:cs="Times New Roman"/>
+          <w:color w:val="auto"/>
+          <w:lang w:val="en"/>
+        </w:rPr>
+        <w:t xml:space="preserve"> to those aggregates, and delivers as its output the integrated system ready for </w:t>
+      </w:r>
+      <w:hyperlink r:id="rId15" w:tooltip="System testing" w:history="1">
+        <w:r>
+          <w:rPr>
+            <w:rStyle w:val="Hyperlink"/>
+            <w:rFonts w:ascii="Times New Roman" w:hAnsi="Times New Roman" w:cs="Times New Roman"/>
+            <w:color w:val="auto"/>
+            <w:u w:val="none"/>
+            <w:lang w:val="en"/>
+          </w:rPr>
+          <w:t>system testing</w:t>
+        </w:r>
+      </w:hyperlink>
+      <w:r>
+        <w:rPr>
+          <w:rFonts w:ascii="Times New Roman" w:hAnsi="Times New Roman" w:cs="Times New Roman"/>
+          <w:color w:val="auto"/>
+          <w:lang w:val="en"/>
+        </w:rPr>
+        <w:t>.</w:t>
+      </w:r>
+      <w:hyperlink r:id="rId16" w:anchor="cite_note-1" w:history="1">
+        <w:r>
+          <w:rPr>
+            <w:rFonts w:ascii="Times New Roman" w:hAnsi="Times New Roman" w:cs="Times New Roman"/>
+            <w:color w:val="auto"/>
+            <w:sz w:val="19"/>
+            <w:szCs w:val="19"/>
+            <w:vertAlign w:val="superscript"/>
+            <w:lang w:val="en"/>
+          </w:rPr>
+          <w:t>[</w:t>
+        </w:r>
+      </w:hyperlink>
     </w:p>
     <w:p>
       <w:pPr>
@@ -3195,13 +3408,7 @@
         <w:rPr>
           <w:rFonts w:ascii="Times New Roman" w:hAnsi="Times New Roman" w:cs="Times New Roman"/>
         </w:rPr>
-        <w:t xml:space="preserve">The purpose of this document is to test the interfaces between the components as described in Design Document. </w:t>
-      </w:r>
-      <w:r>
-        <w:rPr>
-          <w:rFonts w:ascii="Times New Roman" w:hAnsi="Times New Roman" w:cs="Times New Roman"/>
-        </w:rPr>
-        <w:t xml:space="preserve"> </w:t>
+        <w:t>This document is supposed to be written before the integration test happens, and takes the architectural description from Design Dociment as a starting point.</w:t>
       </w:r>
     </w:p>
     <w:p>
@@ -3216,31 +3423,13 @@
         <w:rPr>
           <w:rFonts w:ascii="Times New Roman" w:hAnsi="Times New Roman" w:cs="Times New Roman"/>
         </w:rPr>
-        <w:t xml:space="preserve">This software implements a new </w:t>
-      </w:r>
-      <w:r>
-        <w:rPr>
-          <w:rFonts w:ascii="Times New Roman" w:hAnsi="Times New Roman" w:cs="Times New Roman"/>
-        </w:rPr>
-        <w:t>online</w:t>
-      </w:r>
-      <w:r>
-        <w:rPr>
-          <w:rFonts w:ascii="Times New Roman" w:hAnsi="Times New Roman" w:cs="Times New Roman"/>
-        </w:rPr>
-        <w:t xml:space="preserve"> taxi scheduling service that would help the government of a large city to simplify the accesss of passengers to the taxi drivers, and would also guarantee a fair management of taxi queries at the same time by offering applications to both user and taxi-driver side with corresponding functionalities</w:t>
-      </w:r>
-      <w:r>
-        <w:rPr>
-          <w:rFonts w:ascii="Times New Roman" w:hAnsi="Times New Roman" w:cs="Times New Roman"/>
-        </w:rPr>
-        <w:t xml:space="preserve"> for each of them</w:t>
-      </w:r>
-      <w:r>
-        <w:rPr>
-          <w:rFonts w:ascii="Times New Roman" w:hAnsi="Times New Roman" w:cs="Times New Roman"/>
-        </w:rPr>
-        <w:t>.</w:t>
+        <w:t xml:space="preserve">The purpose of this document is to test the interfaces between the components as described in Design Document. </w:t>
+      </w:r>
+      <w:r>
+        <w:rPr>
+          <w:rFonts w:ascii="Times New Roman" w:hAnsi="Times New Roman" w:cs="Times New Roman"/>
+        </w:rPr>
+        <w:t xml:space="preserve"> </w:t>
       </w:r>
     </w:p>
     <w:p>
@@ -3255,6 +3444,45 @@
         <w:rPr>
           <w:rFonts w:ascii="Times New Roman" w:hAnsi="Times New Roman" w:cs="Times New Roman"/>
         </w:rPr>
+        <w:t xml:space="preserve">This software implements a new </w:t>
+      </w:r>
+      <w:r>
+        <w:rPr>
+          <w:rFonts w:ascii="Times New Roman" w:hAnsi="Times New Roman" w:cs="Times New Roman"/>
+        </w:rPr>
+        <w:t>online</w:t>
+      </w:r>
+      <w:r>
+        <w:rPr>
+          <w:rFonts w:ascii="Times New Roman" w:hAnsi="Times New Roman" w:cs="Times New Roman"/>
+        </w:rPr>
+        <w:t xml:space="preserve"> taxi scheduling service that would help the government of a large city to simplify the accesss of passengers to the taxi drivers, and would also guarantee a fair management of taxi queries at the same time by offering applications to both user and taxi-driver side with corresponding functionalities</w:t>
+      </w:r>
+      <w:r>
+        <w:rPr>
+          <w:rFonts w:ascii="Times New Roman" w:hAnsi="Times New Roman" w:cs="Times New Roman"/>
+        </w:rPr>
+        <w:t xml:space="preserve"> for each of them</w:t>
+      </w:r>
+      <w:r>
+        <w:rPr>
+          <w:rFonts w:ascii="Times New Roman" w:hAnsi="Times New Roman" w:cs="Times New Roman"/>
+        </w:rPr>
+        <w:t>.</w:t>
+      </w:r>
+    </w:p>
+    <w:p>
+      <w:pPr>
+        <w:spacing w:after="342"/>
+        <w:ind w:left="1245" w:right="1250"/>
+        <w:rPr>
+          <w:rFonts w:ascii="Times New Roman" w:hAnsi="Times New Roman" w:cs="Times New Roman"/>
+        </w:rPr>
+      </w:pPr>
+      <w:r>
+        <w:rPr>
+          <w:rFonts w:ascii="Times New Roman" w:hAnsi="Times New Roman" w:cs="Times New Roman"/>
+        </w:rPr>
         <w:t>This document aims every team member who cooperates in the integration test, and should be read by them.</w:t>
       </w:r>
     </w:p>
@@ -3266,7 +3494,7 @@
           <w:rFonts w:ascii="Times New Roman" w:hAnsi="Times New Roman" w:cs="Times New Roman"/>
         </w:rPr>
       </w:pPr>
-      <w:bookmarkStart w:id="3" w:name="_Toc441162617"/>
+      <w:bookmarkStart w:id="4" w:name="_Toc441162617"/>
       <w:r>
         <w:rPr>
           <w:rFonts w:ascii="Times New Roman" w:hAnsi="Times New Roman" w:cs="Times New Roman"/>
@@ -3279,7 +3507,7 @@
         </w:rPr>
         <w:t>bbreviations</w:t>
       </w:r>
-      <w:bookmarkEnd w:id="3"/>
+      <w:bookmarkEnd w:id="4"/>
     </w:p>
     <w:p>
       <w:pPr>
@@ -3378,6 +3606,7 @@
         <w:rPr>
           <w:rFonts w:ascii="Times New Roman" w:hAnsi="Times New Roman" w:cs="Times New Roman"/>
         </w:rPr>
+        <w:lastRenderedPageBreak/>
         <w:t>Request</w:t>
       </w:r>
       <w:r>
@@ -3486,14 +3715,7 @@
         <w:rPr>
           <w:rFonts w:ascii="Times New Roman" w:hAnsi="Times New Roman" w:cs="Times New Roman"/>
         </w:rPr>
-        <w:t xml:space="preserve">The request constains starting point-determined </w:t>
-      </w:r>
-      <w:r>
-        <w:rPr>
-          <w:rFonts w:ascii="Times New Roman" w:hAnsi="Times New Roman" w:cs="Times New Roman"/>
-        </w:rPr>
-        <w:lastRenderedPageBreak/>
-        <w:t>by sender’s GPS location and ending point- which is, in fact the desired destination selected by user.</w:t>
+        <w:t>The request constains starting point-determined by sender’s GPS location and ending point- which is, in fact the desired destination selected by user.</w:t>
       </w:r>
     </w:p>
     <w:p>
@@ -3961,6 +4183,7 @@
         <w:rPr>
           <w:rFonts w:ascii="Times New Roman" w:hAnsi="Times New Roman" w:cs="Times New Roman"/>
         </w:rPr>
+        <w:lastRenderedPageBreak/>
         <w:t>Black-box testing: assumes that the structure of the software being tested is unknown. Tests are based on knowledge of the system specification.</w:t>
       </w:r>
     </w:p>
@@ -3985,6 +4208,96 @@
     </w:p>
     <w:p>
       <w:pPr>
+        <w:pStyle w:val="ListParagraph"/>
+        <w:numPr>
+          <w:ilvl w:val="0"/>
+          <w:numId w:val="1"/>
+        </w:numPr>
+        <w:rPr>
+          <w:rFonts w:ascii="Times New Roman" w:hAnsi="Times New Roman" w:cs="Times New Roman"/>
+          <w:color w:val="auto"/>
+          <w:szCs w:val="20"/>
+        </w:rPr>
+      </w:pPr>
+      <w:r>
+        <w:rPr>
+          <w:rFonts w:ascii="Times New Roman" w:eastAsia="Times New Roman" w:hAnsi="Times New Roman" w:cs="Times New Roman"/>
+          <w:bCs/>
+          <w:color w:val="auto"/>
+          <w:szCs w:val="20"/>
+          <w:lang w:val="en-US" w:eastAsia="en-US"/>
+        </w:rPr>
+        <w:t>Stub</w:t>
+      </w:r>
+      <w:r>
+        <w:rPr>
+          <w:rFonts w:ascii="Times New Roman" w:eastAsia="Times New Roman" w:hAnsi="Times New Roman" w:cs="Times New Roman"/>
+          <w:color w:val="auto"/>
+          <w:szCs w:val="20"/>
+          <w:lang w:val="en-US" w:eastAsia="en-US"/>
+        </w:rPr>
+        <w:t xml:space="preserve"> A skeletal or special-purpose implementation of a software component, used to develop or test a component that calls or is otherwise dependent on it. It replaces a called component. [IEEE]</w:t>
+      </w:r>
+    </w:p>
+    <w:p>
+      <w:pPr>
+        <w:pStyle w:val="ListParagraph"/>
+        <w:numPr>
+          <w:ilvl w:val="0"/>
+          <w:numId w:val="1"/>
+        </w:numPr>
+        <w:spacing w:before="100" w:beforeAutospacing="1" w:after="240" w:line="240" w:lineRule="auto"/>
+        <w:ind w:right="0"/>
+        <w:jc w:val="left"/>
+        <w:rPr>
+          <w:rFonts w:ascii="Times New Roman" w:eastAsia="Times New Roman" w:hAnsi="Times New Roman" w:cs="Times New Roman"/>
+          <w:color w:val="auto"/>
+          <w:szCs w:val="20"/>
+          <w:lang w:val="en-US" w:eastAsia="en-US"/>
+        </w:rPr>
+      </w:pPr>
+      <w:r>
+        <w:rPr>
+          <w:rFonts w:ascii="Times New Roman" w:eastAsia="Times New Roman" w:hAnsi="Times New Roman" w:cs="Times New Roman"/>
+          <w:bCs/>
+          <w:color w:val="auto"/>
+          <w:szCs w:val="20"/>
+          <w:lang w:val="en-US" w:eastAsia="en-US"/>
+        </w:rPr>
+        <w:t xml:space="preserve">Driver: </w:t>
+      </w:r>
+      <w:r>
+        <w:rPr>
+          <w:rFonts w:ascii="Times New Roman" w:eastAsia="Times New Roman" w:hAnsi="Times New Roman" w:cs="Times New Roman"/>
+          <w:color w:val="auto"/>
+          <w:szCs w:val="20"/>
+          <w:lang w:val="en-US" w:eastAsia="en-US"/>
+        </w:rPr>
+        <w:t xml:space="preserve"> A software component or test tool that replaces a component that takes care of the control and/or the calling of a component or system. [ISTQB] </w:t>
+      </w:r>
+    </w:p>
+    <w:p>
+      <w:pPr>
+        <w:pStyle w:val="ListParagraph"/>
+        <w:ind w:left="1417" w:firstLine="0"/>
+        <w:rPr>
+          <w:rFonts w:ascii="Times New Roman" w:hAnsi="Times New Roman" w:cs="Times New Roman"/>
+          <w:color w:val="auto"/>
+          <w:szCs w:val="20"/>
+        </w:rPr>
+      </w:pPr>
+    </w:p>
+    <w:p>
+      <w:pPr>
+        <w:ind w:left="0" w:firstLine="0"/>
+        <w:rPr>
+          <w:rFonts w:ascii="Times New Roman" w:hAnsi="Times New Roman" w:cs="Times New Roman"/>
+          <w:color w:val="auto"/>
+        </w:rPr>
+      </w:pPr>
+    </w:p>
+    <w:p>
+      <w:pPr>
         <w:spacing w:after="179"/>
         <w:ind w:left="1230"/>
         <w:rPr>
@@ -3995,7 +4308,6 @@
         <w:rPr>
           <w:rFonts w:ascii="Times New Roman" w:hAnsi="Times New Roman" w:cs="Times New Roman"/>
         </w:rPr>
-        <w:lastRenderedPageBreak/>
         <w:t>1.3</w:t>
       </w:r>
       <w:r>
@@ -4169,7 +4481,7 @@
         </w:rPr>
         <w:t> </w:t>
       </w:r>
-      <w:hyperlink r:id="rId9" w:tooltip="Server (computing)" w:history="1">
+      <w:hyperlink r:id="rId17" w:tooltip="Server (computing)" w:history="1">
         <w:r>
           <w:rPr>
             <w:rStyle w:val="Hyperlink"/>
@@ -4211,7 +4523,7 @@
         </w:rPr>
         <w:t> </w:t>
       </w:r>
-      <w:hyperlink r:id="rId10" w:tooltip="Enterprise software" w:history="1">
+      <w:hyperlink r:id="rId18" w:tooltip="Enterprise software" w:history="1">
         <w:r>
           <w:rPr>
             <w:rStyle w:val="Hyperlink"/>
@@ -4243,7 +4555,7 @@
         </w:rPr>
         <w:t> </w:t>
       </w:r>
-      <w:hyperlink r:id="rId11" w:tooltip="List of Java APIs" w:history="1">
+      <w:hyperlink r:id="rId19" w:tooltip="List of Java APIs" w:history="1">
         <w:r>
           <w:rPr>
             <w:rStyle w:val="Hyperlink"/>
@@ -4275,7 +4587,7 @@
         </w:rPr>
         <w:t> </w:t>
       </w:r>
-      <w:hyperlink r:id="rId12" w:tooltip="Server-side" w:history="1">
+      <w:hyperlink r:id="rId20" w:tooltip="Server-side" w:history="1">
         <w:r>
           <w:rPr>
             <w:rStyle w:val="Hyperlink"/>
@@ -4298,7 +4610,7 @@
         </w:rPr>
         <w:t> </w:t>
       </w:r>
-      <w:hyperlink r:id="rId13" w:tooltip="Component (software)" w:history="1">
+      <w:hyperlink r:id="rId21" w:tooltip="Component (software)" w:history="1">
         <w:r>
           <w:rPr>
             <w:rStyle w:val="Hyperlink"/>
@@ -4340,7 +4652,7 @@
         </w:rPr>
         <w:t> </w:t>
       </w:r>
-      <w:hyperlink r:id="rId14" w:tooltip="Encapsulation (object-oriented programming)" w:history="1">
+      <w:hyperlink r:id="rId22" w:tooltip="Encapsulation (object-oriented programming)" w:history="1">
         <w:r>
           <w:rPr>
             <w:rStyle w:val="Hyperlink"/>
@@ -4382,7 +4694,7 @@
         </w:rPr>
         <w:t> </w:t>
       </w:r>
-      <w:hyperlink r:id="rId15" w:tooltip="Business logic" w:history="1">
+      <w:hyperlink r:id="rId23" w:tooltip="Business logic" w:history="1">
         <w:r>
           <w:rPr>
             <w:rStyle w:val="Hyperlink"/>
@@ -4424,7 +4736,7 @@
         </w:rPr>
         <w:t> </w:t>
       </w:r>
-      <w:hyperlink r:id="rId16" w:tooltip="Java EE" w:history="1">
+      <w:hyperlink r:id="rId24" w:tooltip="Java EE" w:history="1">
         <w:r>
           <w:rPr>
             <w:rStyle w:val="Hyperlink"/>
@@ -4587,7 +4899,7 @@
         </w:rPr>
         <w:t> </w:t>
       </w:r>
-      <w:hyperlink r:id="rId17" w:tooltip="Communications protocol" w:history="1">
+      <w:hyperlink r:id="rId25" w:tooltip="Communications protocol" w:history="1">
         <w:r>
           <w:rPr>
             <w:rStyle w:val="Hyperlink"/>
@@ -4625,7 +4937,7 @@
         </w:rPr>
         <w:t> </w:t>
       </w:r>
-      <w:hyperlink r:id="rId18" w:tooltip="Network security" w:history="1">
+      <w:hyperlink r:id="rId26" w:tooltip="Network security" w:history="1">
         <w:r>
           <w:rPr>
             <w:rStyle w:val="Hyperlink"/>
@@ -4654,7 +4966,7 @@
         </w:rPr>
         <w:t xml:space="preserve">communication over a  </w:t>
       </w:r>
-      <w:hyperlink r:id="rId19" w:tooltip="Computer network" w:history="1">
+      <w:hyperlink r:id="rId27" w:tooltip="Computer network" w:history="1">
         <w:r>
           <w:rPr>
             <w:rStyle w:val="Hyperlink"/>
@@ -4692,7 +5004,7 @@
         </w:rPr>
         <w:t> </w:t>
       </w:r>
-      <w:hyperlink r:id="rId20" w:tooltip="Internet" w:history="1">
+      <w:hyperlink r:id="rId28" w:tooltip="Internet" w:history="1">
         <w:r>
           <w:rPr>
             <w:rStyle w:val="Hyperlink"/>
@@ -4721,7 +5033,7 @@
         </w:rPr>
         <w:t> </w:t>
       </w:r>
-      <w:hyperlink r:id="rId21" w:tooltip="Hypertext Transfer Protocol" w:history="1">
+      <w:hyperlink r:id="rId29" w:tooltip="Hypertext Transfer Protocol" w:history="1">
         <w:r>
           <w:rPr>
             <w:rStyle w:val="Hyperlink"/>
@@ -4759,7 +5071,7 @@
         </w:rPr>
         <w:t> </w:t>
       </w:r>
-      <w:hyperlink r:id="rId22" w:tooltip="Transport Layer Security" w:history="1">
+      <w:hyperlink r:id="rId30" w:tooltip="Transport Layer Security" w:history="1">
         <w:r>
           <w:rPr>
             <w:rStyle w:val="Hyperlink"/>
@@ -4788,7 +5100,7 @@
         </w:rPr>
         <w:t> </w:t>
       </w:r>
-      <w:hyperlink r:id="rId23" w:tooltip="Authentication" w:history="1">
+      <w:hyperlink r:id="rId31" w:tooltip="Authentication" w:history="1">
         <w:r>
           <w:rPr>
             <w:rStyle w:val="Hyperlink"/>
@@ -4826,7 +5138,7 @@
         </w:rPr>
         <w:t> </w:t>
       </w:r>
-      <w:hyperlink r:id="rId24" w:tooltip="Website" w:history="1">
+      <w:hyperlink r:id="rId32" w:tooltip="Website" w:history="1">
         <w:r>
           <w:rPr>
             <w:rStyle w:val="Hyperlink"/>
@@ -4864,7 +5176,7 @@
         </w:rPr>
         <w:t> </w:t>
       </w:r>
-      <w:hyperlink r:id="rId25" w:tooltip="Information privacy" w:history="1">
+      <w:hyperlink r:id="rId33" w:tooltip="Information privacy" w:history="1">
         <w:r>
           <w:rPr>
             <w:rStyle w:val="Hyperlink"/>
@@ -4902,7 +5214,7 @@
         </w:rPr>
         <w:t> </w:t>
       </w:r>
-      <w:hyperlink r:id="rId26" w:tooltip="Data integrity" w:history="1">
+      <w:hyperlink r:id="rId34" w:tooltip="Data integrity" w:history="1">
         <w:r>
           <w:rPr>
             <w:rStyle w:val="Hyperlink"/>
@@ -5062,7 +5374,7 @@
         </w:rPr>
         <w:t> </w:t>
       </w:r>
-      <w:hyperlink r:id="rId27" w:tooltip="Java (programming language)" w:history="1">
+      <w:hyperlink r:id="rId35" w:tooltip="Java (programming language)" w:history="1">
         <w:r>
           <w:rPr>
             <w:rStyle w:val="Hyperlink"/>
@@ -5087,7 +5399,7 @@
         </w:rPr>
         <w:t> </w:t>
       </w:r>
-      <w:hyperlink r:id="rId28" w:tooltip="Application programming interface" w:history="1">
+      <w:hyperlink r:id="rId36" w:tooltip="Application programming interface" w:history="1">
         <w:r>
           <w:rPr>
             <w:rStyle w:val="Hyperlink"/>
@@ -5133,7 +5445,7 @@
         </w:rPr>
         <w:t> </w:t>
       </w:r>
-      <w:hyperlink r:id="rId29" w:tooltip="Relational data model" w:history="1">
+      <w:hyperlink r:id="rId37" w:tooltip="Relational data model" w:history="1">
         <w:r>
           <w:rPr>
             <w:rStyle w:val="Hyperlink"/>
@@ -5179,7 +5491,7 @@
         </w:rPr>
         <w:t> </w:t>
       </w:r>
-      <w:hyperlink r:id="rId30" w:tooltip="Java Platform, Standard Edition" w:history="1">
+      <w:hyperlink r:id="rId38" w:tooltip="Java Platform, Standard Edition" w:history="1">
         <w:r>
           <w:rPr>
             <w:rStyle w:val="Hyperlink"/>
@@ -5225,7 +5537,7 @@
         </w:rPr>
         <w:t> </w:t>
       </w:r>
-      <w:hyperlink r:id="rId31" w:tooltip="Java Platform, Enterprise Edition" w:history="1">
+      <w:hyperlink r:id="rId39" w:tooltip="Java Platform, Enterprise Edition" w:history="1">
         <w:r>
           <w:rPr>
             <w:rStyle w:val="Hyperlink"/>
@@ -5321,7 +5633,7 @@
         </w:rPr>
         <w:t> </w:t>
       </w:r>
-      <w:hyperlink r:id="rId32" w:tooltip="Java (programming language)" w:history="1">
+      <w:hyperlink r:id="rId40" w:tooltip="Java (programming language)" w:history="1">
         <w:r>
           <w:rPr>
             <w:rStyle w:val="Hyperlink"/>
@@ -5344,7 +5656,7 @@
         </w:rPr>
         <w:t> </w:t>
       </w:r>
-      <w:hyperlink r:id="rId33" w:tooltip="Application programming interface" w:history="1">
+      <w:hyperlink r:id="rId41" w:tooltip="Application programming interface" w:history="1">
         <w:r>
           <w:rPr>
             <w:rStyle w:val="Hyperlink"/>
@@ -5386,7 +5698,7 @@
         </w:rPr>
         <w:t> </w:t>
       </w:r>
-      <w:hyperlink r:id="rId34" w:tooltip="Web service" w:history="1">
+      <w:hyperlink r:id="rId42" w:tooltip="Web service" w:history="1">
         <w:r>
           <w:rPr>
             <w:rStyle w:val="Hyperlink"/>
@@ -5428,7 +5740,7 @@
         </w:rPr>
         <w:t> </w:t>
       </w:r>
-      <w:hyperlink r:id="rId35" w:tooltip="Representational State Transfer" w:history="1">
+      <w:hyperlink r:id="rId43" w:tooltip="Representational State Transfer" w:history="1">
         <w:r>
           <w:rPr>
             <w:rStyle w:val="Hyperlink"/>
@@ -5510,6 +5822,7 @@
           <w:rFonts w:ascii="Times New Roman" w:hAnsi="Times New Roman" w:cs="Times New Roman"/>
           <w:color w:val="auto"/>
         </w:rPr>
+        <w:lastRenderedPageBreak/>
         <w:t>Java</w:t>
       </w:r>
       <w:r>
@@ -5533,7 +5846,7 @@
         </w:rPr>
         <w:t xml:space="preserve"> </w:t>
       </w:r>
-      <w:hyperlink r:id="rId36" w:tooltip="Java (programming language)" w:history="1">
+      <w:hyperlink r:id="rId44" w:tooltip="Java (programming language)" w:history="1">
         <w:r>
           <w:rPr>
             <w:rStyle w:val="Hyperlink"/>
@@ -5551,7 +5864,7 @@
         </w:rPr>
         <w:t> specification for building </w:t>
       </w:r>
-      <w:hyperlink r:id="rId37" w:tooltip="Software component" w:history="1">
+      <w:hyperlink r:id="rId45" w:tooltip="Software component" w:history="1">
         <w:r>
           <w:rPr>
             <w:rStyle w:val="Hyperlink"/>
@@ -5569,7 +5882,7 @@
         </w:rPr>
         <w:t>-based </w:t>
       </w:r>
-      <w:hyperlink r:id="rId38" w:tooltip="User interface" w:history="1">
+      <w:hyperlink r:id="rId46" w:tooltip="User interface" w:history="1">
         <w:r>
           <w:rPr>
             <w:rStyle w:val="Hyperlink"/>
@@ -5587,7 +5900,7 @@
         </w:rPr>
         <w:t> for </w:t>
       </w:r>
-      <w:hyperlink r:id="rId39" w:tooltip="Web application" w:history="1">
+      <w:hyperlink r:id="rId47" w:tooltip="Web application" w:history="1">
         <w:r>
           <w:rPr>
             <w:rStyle w:val="Hyperlink"/>
@@ -5605,7 +5918,7 @@
         </w:rPr>
         <w:t>.</w:t>
       </w:r>
-      <w:hyperlink r:id="rId40" w:anchor="cite_note-1" w:history="1">
+      <w:hyperlink r:id="rId48" w:anchor="cite_note-1" w:history="1">
         <w:r>
           <w:rPr>
             <w:rStyle w:val="Hyperlink"/>
@@ -5623,7 +5936,7 @@
         </w:rPr>
         <w:t> It was formalized as a standard through the </w:t>
       </w:r>
-      <w:hyperlink r:id="rId41" w:tooltip="Java Community Process" w:history="1">
+      <w:hyperlink r:id="rId49" w:tooltip="Java Community Process" w:history="1">
         <w:r>
           <w:rPr>
             <w:rStyle w:val="Hyperlink"/>
@@ -5641,7 +5954,7 @@
         </w:rPr>
         <w:t> and is part of the </w:t>
       </w:r>
-      <w:hyperlink r:id="rId42" w:tooltip="Java Platform, Enterprise Edition" w:history="1">
+      <w:hyperlink r:id="rId50" w:tooltip="Java Platform, Enterprise Edition" w:history="1">
         <w:r>
           <w:rPr>
             <w:rStyle w:val="Hyperlink"/>
@@ -5671,7 +5984,7 @@
         </w:rPr>
         <w:t>JSF 2 uses </w:t>
       </w:r>
-      <w:hyperlink r:id="rId43" w:tooltip="Facelets" w:history="1">
+      <w:hyperlink r:id="rId51" w:tooltip="Facelets" w:history="1">
         <w:r>
           <w:rPr>
             <w:rStyle w:val="Hyperlink"/>
@@ -5689,7 +6002,7 @@
         </w:rPr>
         <w:t> as its default templating system. Other view technologies such as </w:t>
       </w:r>
-      <w:hyperlink r:id="rId44" w:tooltip="XUL" w:history="1">
+      <w:hyperlink r:id="rId52" w:tooltip="XUL" w:history="1">
         <w:r>
           <w:rPr>
             <w:rStyle w:val="Hyperlink"/>
@@ -5707,7 +6020,7 @@
         </w:rPr>
         <w:t> can also be employed. In contrast, JSF 1.x uses </w:t>
       </w:r>
-      <w:hyperlink r:id="rId45" w:tooltip="JavaServer Pages" w:history="1">
+      <w:hyperlink r:id="rId53" w:tooltip="JavaServer Pages" w:history="1">
         <w:r>
           <w:rPr>
             <w:rStyle w:val="Hyperlink"/>
@@ -5824,7 +6137,7 @@
         </w:rPr>
         <w:t> </w:t>
       </w:r>
-      <w:hyperlink r:id="rId46" w:history="1">
+      <w:hyperlink r:id="rId54" w:history="1">
         <w:r>
           <w:rPr>
             <w:rStyle w:val="Hyperlink"/>
@@ -5879,7 +6192,6 @@
           <w:szCs w:val="20"/>
           <w:shd w:val="clear" w:color="auto" w:fill="FFFFFF"/>
         </w:rPr>
-        <w:lastRenderedPageBreak/>
         <w:t>Enterprise Bean</w:t>
       </w:r>
       <w:r>
@@ -5916,8 +6228,8 @@
           <w:color w:val="auto"/>
         </w:rPr>
       </w:pPr>
-      <w:bookmarkStart w:id="4" w:name="bnblu"/>
-      <w:bookmarkEnd w:id="4"/>
+      <w:bookmarkStart w:id="5" w:name="bnblu"/>
+      <w:bookmarkEnd w:id="5"/>
       <w:r>
         <w:rPr>
           <w:rFonts w:ascii="Times New Roman" w:hAnsi="Times New Roman" w:cs="Times New Roman"/>
@@ -5934,8 +6246,8 @@
           <w:color w:val="auto"/>
         </w:rPr>
       </w:pPr>
-      <w:bookmarkStart w:id="5" w:name="indexterm-2006"/>
-      <w:bookmarkEnd w:id="5"/>
+      <w:bookmarkStart w:id="6" w:name="indexterm-2006"/>
+      <w:bookmarkEnd w:id="6"/>
       <w:r>
         <w:rPr>
           <w:rFonts w:ascii="Times New Roman" w:hAnsi="Times New Roman" w:cs="Times New Roman"/>
@@ -5952,10 +6264,10 @@
           <w:color w:val="auto"/>
         </w:rPr>
       </w:pPr>
-      <w:bookmarkStart w:id="6" w:name="indexterm-2007"/>
-      <w:bookmarkStart w:id="7" w:name="indexterm-2008"/>
-      <w:bookmarkEnd w:id="6"/>
+      <w:bookmarkStart w:id="7" w:name="indexterm-2007"/>
+      <w:bookmarkStart w:id="8" w:name="indexterm-2008"/>
       <w:bookmarkEnd w:id="7"/>
+      <w:bookmarkEnd w:id="8"/>
       <w:r>
         <w:rPr>
           <w:rFonts w:ascii="Times New Roman" w:hAnsi="Times New Roman" w:cs="Times New Roman"/>
@@ -5988,8 +6300,8 @@
           <w:color w:val="auto"/>
         </w:rPr>
       </w:pPr>
-      <w:bookmarkStart w:id="8" w:name="bnblv"/>
-      <w:bookmarkEnd w:id="8"/>
+      <w:bookmarkStart w:id="9" w:name="bnblv"/>
+      <w:bookmarkEnd w:id="9"/>
       <w:r>
         <w:rPr>
           <w:rFonts w:ascii="Times New Roman" w:hAnsi="Times New Roman" w:cs="Times New Roman"/>
@@ -6027,7 +6339,15 @@
           <w:rFonts w:ascii="Times New Roman" w:hAnsi="Times New Roman" w:cs="Times New Roman"/>
           <w:color w:val="auto"/>
         </w:rPr>
-        <w:t>The application must be scalable. To accommodate a growing number of users, you may need to distribute an application’s components across multiple machines. Not only can the enterprise beans of an application run on different machines, but also their location will remain transparent to the clients.</w:t>
+        <w:t xml:space="preserve">The application must be scalable. To accommodate a growing number of users, you may need to distribute an application’s components across multiple machines. Not only can the enterprise beans </w:t>
+      </w:r>
+      <w:r>
+        <w:rPr>
+          <w:rFonts w:ascii="Times New Roman" w:hAnsi="Times New Roman" w:cs="Times New Roman"/>
+          <w:color w:val="auto"/>
+        </w:rPr>
+        <w:lastRenderedPageBreak/>
+        <w:t>of an application run on different machines, but also their location will remain transparent to the clients.</w:t>
       </w:r>
     </w:p>
     <w:p>
@@ -6070,8 +6390,8 @@
           <w:color w:val="auto"/>
         </w:rPr>
       </w:pPr>
-      <w:bookmarkStart w:id="9" w:name="bnblw"/>
-      <w:bookmarkEnd w:id="9"/>
+      <w:bookmarkStart w:id="10" w:name="bnblw"/>
+      <w:bookmarkEnd w:id="10"/>
       <w:r>
         <w:rPr>
           <w:rFonts w:ascii="Times New Roman" w:hAnsi="Times New Roman" w:cs="Times New Roman"/>
@@ -6088,8 +6408,8 @@
           <w:color w:val="auto"/>
         </w:rPr>
       </w:pPr>
-      <w:bookmarkStart w:id="10" w:name="indexterm-2009"/>
-      <w:bookmarkEnd w:id="10"/>
+      <w:bookmarkStart w:id="11" w:name="indexterm-2009"/>
+      <w:bookmarkEnd w:id="11"/>
       <w:r>
         <w:rPr>
           <w:rFonts w:ascii="Times New Roman" w:hAnsi="Times New Roman" w:cs="Times New Roman"/>
@@ -6113,8 +6433,8 @@
           <w:color w:val="auto"/>
         </w:rPr>
       </w:pPr>
-      <w:bookmarkStart w:id="11" w:name="bnblx"/>
-      <w:bookmarkEnd w:id="11"/>
+      <w:bookmarkStart w:id="12" w:name="bnblx"/>
+      <w:bookmarkEnd w:id="12"/>
       <w:r>
         <w:rPr>
           <w:rFonts w:ascii="Times New Roman" w:hAnsi="Times New Roman" w:cs="Times New Roman"/>
@@ -6252,7 +6572,6 @@
                 <w:rFonts w:ascii="Times New Roman" w:hAnsi="Times New Roman" w:cs="Times New Roman"/>
                 <w:color w:val="auto"/>
               </w:rPr>
-              <w:lastRenderedPageBreak/>
               <w:t>Session</w:t>
             </w:r>
           </w:p>
@@ -6282,10 +6601,10 @@
                 <w:color w:val="auto"/>
               </w:rPr>
             </w:pPr>
-            <w:bookmarkStart w:id="12" w:name="indexterm-2011"/>
-            <w:bookmarkStart w:id="13" w:name="indexterm-2010"/>
-            <w:bookmarkEnd w:id="12"/>
+            <w:bookmarkStart w:id="13" w:name="indexterm-2011"/>
+            <w:bookmarkStart w:id="14" w:name="indexterm-2010"/>
             <w:bookmarkEnd w:id="13"/>
+            <w:bookmarkEnd w:id="14"/>
             <w:r>
               <w:rPr>
                 <w:rFonts w:ascii="Times New Roman" w:hAnsi="Times New Roman" w:cs="Times New Roman"/>
@@ -6400,7 +6719,7 @@
           <w:rFonts w:ascii="Times New Roman" w:hAnsi="Times New Roman" w:cs="Times New Roman"/>
         </w:rPr>
       </w:pPr>
-      <w:bookmarkStart w:id="14" w:name="_Toc441162618"/>
+      <w:bookmarkStart w:id="15" w:name="_Toc441162618"/>
       <w:r>
         <w:rPr>
           <w:rFonts w:ascii="Times New Roman" w:hAnsi="Times New Roman" w:cs="Times New Roman"/>
@@ -6413,7 +6732,7 @@
         </w:rPr>
         <w:t>cuments</w:t>
       </w:r>
-      <w:bookmarkEnd w:id="14"/>
+      <w:bookmarkEnd w:id="15"/>
     </w:p>
     <w:p>
       <w:pPr>
@@ -6552,20 +6871,53 @@
     </w:p>
     <w:p>
       <w:pPr>
+        <w:ind w:left="0" w:firstLine="0"/>
+        <w:rPr>
+          <w:rFonts w:ascii="Times New Roman" w:hAnsi="Times New Roman" w:cs="Times New Roman"/>
+        </w:rPr>
+      </w:pPr>
+    </w:p>
+    <w:p>
+      <w:pPr>
+        <w:ind w:left="0" w:firstLine="0"/>
+        <w:rPr>
+          <w:rFonts w:ascii="Times New Roman" w:hAnsi="Times New Roman" w:cs="Times New Roman"/>
+        </w:rPr>
+      </w:pPr>
+    </w:p>
+    <w:p>
+      <w:pPr>
+        <w:ind w:left="0" w:firstLine="0"/>
+        <w:rPr>
+          <w:rFonts w:ascii="Times New Roman" w:hAnsi="Times New Roman" w:cs="Times New Roman"/>
+        </w:rPr>
+      </w:pPr>
+    </w:p>
+    <w:p>
+      <w:pPr>
+        <w:ind w:left="0" w:firstLine="0"/>
+        <w:rPr>
+          <w:rFonts w:ascii="Times New Roman" w:hAnsi="Times New Roman" w:cs="Times New Roman"/>
+        </w:rPr>
+      </w:pPr>
+    </w:p>
+    <w:p>
+      <w:pPr>
         <w:pStyle w:val="Heading1"/>
         <w:ind w:left="1693" w:hanging="473"/>
         <w:rPr>
           <w:rFonts w:ascii="Times New Roman" w:hAnsi="Times New Roman" w:cs="Times New Roman"/>
         </w:rPr>
       </w:pPr>
-      <w:bookmarkStart w:id="15" w:name="_Toc441162619"/>
-      <w:r>
-        <w:rPr>
-          <w:rFonts w:ascii="Times New Roman" w:hAnsi="Times New Roman" w:cs="Times New Roman"/>
-        </w:rPr>
+      <w:bookmarkStart w:id="16" w:name="_Toc441162619"/>
+      <w:r>
+        <w:rPr>
+          <w:rFonts w:ascii="Times New Roman" w:hAnsi="Times New Roman" w:cs="Times New Roman"/>
+        </w:rPr>
+        <w:lastRenderedPageBreak/>
         <w:t>Integration strategy</w:t>
       </w:r>
-      <w:bookmarkEnd w:id="15"/>
+      <w:bookmarkEnd w:id="16"/>
     </w:p>
     <w:p/>
     <w:p>
@@ -6576,14 +6928,14 @@
           <w:rFonts w:ascii="Times New Roman" w:hAnsi="Times New Roman" w:cs="Times New Roman"/>
         </w:rPr>
       </w:pPr>
-      <w:bookmarkStart w:id="16" w:name="_Toc441162620"/>
+      <w:bookmarkStart w:id="17" w:name="_Toc441162620"/>
       <w:r>
         <w:rPr>
           <w:rFonts w:ascii="Times New Roman" w:hAnsi="Times New Roman" w:cs="Times New Roman"/>
         </w:rPr>
         <w:t>Entry criteria</w:t>
       </w:r>
-      <w:bookmarkEnd w:id="16"/>
+      <w:bookmarkEnd w:id="17"/>
     </w:p>
     <w:p>
       <w:pPr>
@@ -6813,7 +7165,6 @@
         <w:rPr>
           <w:rFonts w:ascii="Times New Roman" w:hAnsi="Times New Roman" w:cs="Times New Roman"/>
         </w:rPr>
-        <w:lastRenderedPageBreak/>
         <w:t>Administrator</w:t>
       </w:r>
     </w:p>
@@ -7029,6 +7380,7 @@
           <w:rFonts w:ascii="Times New Roman" w:hAnsi="Times New Roman" w:cs="Times New Roman"/>
           <w:lang w:val="en-US"/>
         </w:rPr>
+        <w:lastRenderedPageBreak/>
         <w:t>void onSelectDrive(Event e)</w:t>
       </w:r>
     </w:p>
@@ -7282,7 +7634,6 @@
         <w:rPr>
           <w:rFonts w:ascii="Times New Roman" w:hAnsi="Times New Roman" w:cs="Times New Roman"/>
         </w:rPr>
-        <w:lastRenderedPageBreak/>
         <w:t>2. Guest</w:t>
       </w:r>
     </w:p>
@@ -7445,6 +7796,7 @@
         <w:rPr>
           <w:rFonts w:ascii="Times New Roman" w:hAnsi="Times New Roman" w:cs="Times New Roman"/>
         </w:rPr>
+        <w:lastRenderedPageBreak/>
         <w:t>3. Guest</w:t>
       </w:r>
     </w:p>
@@ -7708,7 +8060,6 @@
         <w:rPr>
           <w:rFonts w:ascii="Times New Roman" w:hAnsi="Times New Roman" w:cs="Times New Roman"/>
         </w:rPr>
-        <w:lastRenderedPageBreak/>
         <w:t xml:space="preserve">   Drive handleResponse(Response response)</w:t>
       </w:r>
     </w:p>
@@ -7905,6 +8256,7 @@
         <w:rPr>
           <w:rFonts w:ascii="Times New Roman" w:hAnsi="Times New Roman" w:cs="Times New Roman"/>
         </w:rPr>
+        <w:lastRenderedPageBreak/>
         <w:t>float distance(location startpoint, location endpoint)</w:t>
       </w:r>
     </w:p>
@@ -8010,7 +8362,6 @@
           <w:noProof/>
           <w:lang w:val="en-US" w:eastAsia="en-US"/>
         </w:rPr>
-        <w:lastRenderedPageBreak/>
         <w:drawing>
           <wp:anchor distT="0" distB="0" distL="114300" distR="114300" simplePos="0" relativeHeight="251716096" behindDoc="1" locked="0" layoutInCell="1" allowOverlap="1" wp14:anchorId="0F498C12" wp14:editId="138F549A">
             <wp:simplePos x="0" y="0"/>
@@ -8045,7 +8396,7 @@
                     </pic:cNvPicPr>
                   </pic:nvPicPr>
                   <pic:blipFill>
-                    <a:blip r:embed="rId47">
+                    <a:blip r:embed="rId55">
                       <a:extLst>
                         <a:ext uri="{28A0092B-C50C-407E-A947-70E740481C1C}">
                           <a14:useLocalDpi xmlns:a14="http://schemas.microsoft.com/office/drawing/2010/main" val="0"/>
@@ -8224,6 +8575,7 @@
         <w:rPr>
           <w:rFonts w:ascii="Times New Roman" w:hAnsi="Times New Roman" w:cs="Times New Roman"/>
         </w:rPr>
+        <w:lastRenderedPageBreak/>
         <w:t>4.</w:t>
       </w:r>
       <w:r>
@@ -8352,14 +8704,14 @@
           <w:rFonts w:ascii="Times New Roman" w:hAnsi="Times New Roman" w:cs="Times New Roman"/>
         </w:rPr>
       </w:pPr>
-      <w:bookmarkStart w:id="17" w:name="_Toc441162621"/>
+      <w:bookmarkStart w:id="18" w:name="_Toc441162621"/>
       <w:r>
         <w:rPr>
           <w:rFonts w:ascii="Times New Roman" w:hAnsi="Times New Roman" w:cs="Times New Roman"/>
         </w:rPr>
         <w:t>Elements to be integrated</w:t>
       </w:r>
-      <w:bookmarkEnd w:id="17"/>
+      <w:bookmarkEnd w:id="18"/>
     </w:p>
     <w:p>
       <w:pPr>
@@ -8384,174 +8736,1095 @@
         <w:rPr>
           <w:rFonts w:ascii="Times New Roman" w:hAnsi="Times New Roman" w:cs="Times New Roman"/>
         </w:rPr>
+        <w:t>In general, the system MyTaxiService consists of several subsystems:</w:t>
+      </w:r>
+    </w:p>
+    <w:p>
+      <w:pPr>
+        <w:rPr>
+          <w:rFonts w:ascii="Times New Roman" w:hAnsi="Times New Roman" w:cs="Times New Roman"/>
+        </w:rPr>
+      </w:pPr>
+      <w:r>
+        <w:rPr>
+          <w:rFonts w:ascii="Times New Roman" w:hAnsi="Times New Roman" w:cs="Times New Roman"/>
+        </w:rPr>
+        <w:t>-DataLayer subsystem</w:t>
+      </w:r>
+    </w:p>
+    <w:p>
+      <w:pPr>
+        <w:rPr>
+          <w:rFonts w:ascii="Times New Roman" w:hAnsi="Times New Roman" w:cs="Times New Roman"/>
+        </w:rPr>
+      </w:pPr>
+      <w:r>
+        <w:rPr>
+          <w:rFonts w:ascii="Times New Roman" w:hAnsi="Times New Roman" w:cs="Times New Roman"/>
+        </w:rPr>
+        <w:t>-Session manager subsystem</w:t>
+      </w:r>
+    </w:p>
+    <w:p>
+      <w:pPr>
+        <w:rPr>
+          <w:rFonts w:ascii="Times New Roman" w:hAnsi="Times New Roman" w:cs="Times New Roman"/>
+        </w:rPr>
+      </w:pPr>
+      <w:r>
+        <w:rPr>
+          <w:rFonts w:ascii="Times New Roman" w:hAnsi="Times New Roman" w:cs="Times New Roman"/>
+        </w:rPr>
+        <w:t>-Guest subsystem</w:t>
+      </w:r>
+    </w:p>
+    <w:p>
+      <w:pPr>
+        <w:rPr>
+          <w:rFonts w:ascii="Times New Roman" w:hAnsi="Times New Roman" w:cs="Times New Roman"/>
+        </w:rPr>
+      </w:pPr>
+      <w:r>
+        <w:rPr>
+          <w:rFonts w:ascii="Times New Roman" w:hAnsi="Times New Roman" w:cs="Times New Roman"/>
+        </w:rPr>
+        <w:t>-Scheduler subsystem</w:t>
+      </w:r>
+    </w:p>
+    <w:p>
+      <w:pPr>
+        <w:rPr>
+          <w:rFonts w:ascii="Times New Roman" w:hAnsi="Times New Roman" w:cs="Times New Roman"/>
+        </w:rPr>
+      </w:pPr>
+      <w:r>
+        <w:rPr>
+          <w:rFonts w:ascii="Times New Roman" w:hAnsi="Times New Roman" w:cs="Times New Roman"/>
+        </w:rPr>
+        <w:t>-User subsystem</w:t>
+      </w:r>
+    </w:p>
+    <w:p>
+      <w:pPr>
+        <w:rPr>
+          <w:rFonts w:ascii="Times New Roman" w:hAnsi="Times New Roman" w:cs="Times New Roman"/>
+        </w:rPr>
+      </w:pPr>
+      <w:r>
+        <w:rPr>
+          <w:rFonts w:ascii="Times New Roman" w:hAnsi="Times New Roman" w:cs="Times New Roman"/>
+        </w:rPr>
+        <w:t>-Taxi driver subsystem</w:t>
+      </w:r>
+    </w:p>
+    <w:p>
+      <w:pPr>
+        <w:rPr>
+          <w:rFonts w:ascii="Times New Roman" w:hAnsi="Times New Roman" w:cs="Times New Roman"/>
+        </w:rPr>
+      </w:pPr>
+      <w:r>
+        <w:rPr>
+          <w:rFonts w:ascii="Times New Roman" w:hAnsi="Times New Roman" w:cs="Times New Roman"/>
+        </w:rPr>
+        <w:t>-Admin subsystem</w:t>
+      </w:r>
+    </w:p>
+    <w:p>
+      <w:pPr>
+        <w:rPr>
+          <w:rFonts w:ascii="Times New Roman" w:hAnsi="Times New Roman" w:cs="Times New Roman"/>
+        </w:rPr>
+      </w:pPr>
+      <w:r>
+        <w:rPr>
+          <w:rFonts w:ascii="Times New Roman" w:hAnsi="Times New Roman" w:cs="Times New Roman"/>
+        </w:rPr>
+        <w:t xml:space="preserve">-Developer </w:t>
+      </w:r>
+      <w:r>
+        <w:rPr>
+          <w:rFonts w:ascii="Times New Roman" w:hAnsi="Times New Roman" w:cs="Times New Roman"/>
+        </w:rPr>
+        <w:t>API su</w:t>
+      </w:r>
+      <w:r>
+        <w:rPr>
+          <w:rFonts w:ascii="Times New Roman" w:hAnsi="Times New Roman" w:cs="Times New Roman"/>
+        </w:rPr>
+        <w:t>bsystem</w:t>
+      </w:r>
+    </w:p>
+    <w:p>
+      <w:pPr>
+        <w:rPr>
+          <w:rFonts w:ascii="Times New Roman" w:hAnsi="Times New Roman" w:cs="Times New Roman"/>
+        </w:rPr>
+      </w:pPr>
+      <w:r>
+        <w:rPr>
+          <w:rFonts w:ascii="Times New Roman" w:hAnsi="Times New Roman" w:cs="Times New Roman"/>
+        </w:rPr>
+        <w:t>Some of the</w:t>
+      </w:r>
+      <w:r>
+        <w:rPr>
+          <w:rFonts w:ascii="Times New Roman" w:hAnsi="Times New Roman" w:cs="Times New Roman"/>
+        </w:rPr>
+        <w:t xml:space="preserve"> subsystems have components on both client and server side, which interact in order to achieve their goals.</w:t>
+      </w:r>
+    </w:p>
+    <w:p>
+      <w:pPr>
+        <w:rPr>
+          <w:rFonts w:ascii="Times New Roman" w:hAnsi="Times New Roman" w:cs="Times New Roman"/>
+        </w:rPr>
+      </w:pPr>
+      <w:r>
+        <w:rPr>
+          <w:rFonts w:ascii="Times New Roman" w:hAnsi="Times New Roman" w:cs="Times New Roman"/>
+        </w:rPr>
+        <w:t>T</w:t>
+      </w:r>
+      <w:r>
+        <w:rPr>
+          <w:rFonts w:ascii="Times New Roman" w:hAnsi="Times New Roman" w:cs="Times New Roman"/>
+        </w:rPr>
+        <w:t>he set of components</w:t>
+      </w:r>
+      <w:r>
+        <w:rPr>
+          <w:rFonts w:ascii="Times New Roman" w:hAnsi="Times New Roman" w:cs="Times New Roman"/>
+        </w:rPr>
+        <w:t xml:space="preserve"> is split into two subsets – the first one consists of all the elements from the server side, while another one is related to the elements contained on the client side</w:t>
+      </w:r>
+      <w:r>
+        <w:rPr>
+          <w:rFonts w:ascii="Times New Roman" w:hAnsi="Times New Roman" w:cs="Times New Roman"/>
+        </w:rPr>
+        <w:t xml:space="preserve"> and they are going to be presened in this order</w:t>
+      </w:r>
+      <w:r>
+        <w:rPr>
+          <w:rFonts w:ascii="Times New Roman" w:hAnsi="Times New Roman" w:cs="Times New Roman"/>
+        </w:rPr>
+        <w:t>.</w:t>
+      </w:r>
+    </w:p>
+    <w:p>
+      <w:pPr>
+        <w:pStyle w:val="Heading3"/>
+        <w:rPr>
+          <w:rFonts w:ascii="Times New Roman" w:hAnsi="Times New Roman" w:cs="Times New Roman"/>
+        </w:rPr>
+      </w:pPr>
+      <w:bookmarkStart w:id="19" w:name="_Toc441162622"/>
+      <w:r>
+        <w:rPr>
+          <w:rFonts w:ascii="Times New Roman" w:hAnsi="Times New Roman" w:cs="Times New Roman"/>
+        </w:rPr>
+        <w:t>2.2.1 Server side</w:t>
+      </w:r>
+      <w:r>
+        <w:rPr>
+          <w:rFonts w:ascii="Times New Roman" w:hAnsi="Times New Roman" w:cs="Times New Roman"/>
+        </w:rPr>
+        <w:t xml:space="preserve"> elements</w:t>
+      </w:r>
+      <w:bookmarkEnd w:id="19"/>
+    </w:p>
+    <w:p>
+      <w:pPr>
+        <w:rPr>
+          <w:rFonts w:ascii="Times New Roman" w:hAnsi="Times New Roman" w:cs="Times New Roman"/>
+        </w:rPr>
+      </w:pPr>
+    </w:p>
+    <w:p>
+      <w:pPr>
+        <w:rPr>
+          <w:rFonts w:ascii="Times New Roman" w:hAnsi="Times New Roman" w:cs="Times New Roman"/>
+        </w:rPr>
+      </w:pPr>
+      <w:r>
+        <w:rPr>
+          <w:rFonts w:ascii="Times New Roman" w:hAnsi="Times New Roman" w:cs="Times New Roman"/>
+        </w:rPr>
+        <w:t>First, let’s take a look at the elements from the server side:</w:t>
+      </w:r>
+    </w:p>
+    <w:p>
+      <w:pPr>
+        <w:rPr>
+          <w:rFonts w:ascii="Times New Roman" w:hAnsi="Times New Roman" w:cs="Times New Roman"/>
+          <w:lang w:val="en-US"/>
+        </w:rPr>
+      </w:pPr>
+      <w:r>
+        <w:rPr>
+          <w:rFonts w:ascii="Times New Roman" w:hAnsi="Times New Roman" w:cs="Times New Roman"/>
+        </w:rPr>
+        <w:t>1.</w:t>
+      </w:r>
+      <w:r>
+        <w:rPr>
+          <w:rFonts w:ascii="Times New Roman" w:hAnsi="Times New Roman" w:cs="Times New Roman"/>
+        </w:rPr>
+        <w:t>UnregisteredMana</w:t>
+      </w:r>
+      <w:r>
+        <w:rPr>
+          <w:rFonts w:ascii="Times New Roman" w:hAnsi="Times New Roman" w:cs="Times New Roman"/>
+        </w:rPr>
+        <w:t>ger is an element</w:t>
+      </w:r>
+      <w:r>
+        <w:rPr>
+          <w:rFonts w:ascii="Times New Roman" w:hAnsi="Times New Roman" w:cs="Times New Roman"/>
+        </w:rPr>
+        <w:t xml:space="preserve"> which gives ability unregistered users to register or log in. This part of the server uses external city government databases through REST service in order to check the validity of fiscal code. It also uses DataLayer to check if there is  same user already in a database or the user is banned and can</w:t>
+      </w:r>
+      <w:r>
+        <w:rPr>
+          <w:rFonts w:ascii="Times New Roman" w:hAnsi="Times New Roman" w:cs="Times New Roman"/>
+          <w:lang w:val="en-US"/>
+        </w:rPr>
+        <w:t>’t be registered. In case of successful registration, this component uses DataLayer to add new users to database once they are registered.</w:t>
+      </w:r>
+      <w:r>
+        <w:rPr>
+          <w:rFonts w:ascii="Times New Roman" w:hAnsi="Times New Roman" w:cs="Times New Roman"/>
+          <w:lang w:val="en-US"/>
+        </w:rPr>
+        <w:t xml:space="preserve"> This element</w:t>
+      </w:r>
+      <w:r>
+        <w:rPr>
+          <w:rFonts w:ascii="Times New Roman" w:hAnsi="Times New Roman" w:cs="Times New Roman"/>
+          <w:lang w:val="en-US"/>
+        </w:rPr>
+        <w:t>, as it can be seen, doesn’t use the scheduler, as unregistered users can’t make taxi requests.</w:t>
+      </w:r>
+      <w:r>
+        <w:rPr>
+          <w:rFonts w:ascii="Times New Roman" w:hAnsi="Times New Roman" w:cs="Times New Roman"/>
+          <w:lang w:val="en-US"/>
+        </w:rPr>
+        <w:t xml:space="preserve"> </w:t>
+      </w:r>
+      <w:r>
+        <w:rPr>
+          <w:rFonts w:ascii="Times New Roman" w:hAnsi="Times New Roman" w:cs="Times New Roman"/>
+          <w:lang w:val="en-US"/>
+        </w:rPr>
+        <w:t xml:space="preserve"> </w:t>
+      </w:r>
+    </w:p>
+    <w:p>
+      <w:pPr>
+        <w:rPr>
+          <w:rFonts w:ascii="Times New Roman" w:hAnsi="Times New Roman" w:cs="Times New Roman"/>
+          <w:lang w:val="en-US"/>
+        </w:rPr>
+      </w:pPr>
+      <w:r>
+        <w:rPr>
+          <w:rFonts w:ascii="Times New Roman" w:hAnsi="Times New Roman" w:cs="Times New Roman"/>
+          <w:lang w:val="en-US"/>
+        </w:rPr>
         <w:lastRenderedPageBreak/>
-        <w:t>In general, the system MyTaxiService consists of several subsystems:</w:t>
-      </w:r>
-    </w:p>
-    <w:p>
-      <w:pPr>
-        <w:rPr>
-          <w:rFonts w:ascii="Times New Roman" w:hAnsi="Times New Roman" w:cs="Times New Roman"/>
-        </w:rPr>
-      </w:pPr>
-      <w:r>
-        <w:rPr>
-          <w:rFonts w:ascii="Times New Roman" w:hAnsi="Times New Roman" w:cs="Times New Roman"/>
-        </w:rPr>
-        <w:t>-DataLayer subsystem</w:t>
-      </w:r>
-    </w:p>
-    <w:p>
-      <w:pPr>
-        <w:rPr>
-          <w:rFonts w:ascii="Times New Roman" w:hAnsi="Times New Roman" w:cs="Times New Roman"/>
-        </w:rPr>
-      </w:pPr>
-      <w:r>
-        <w:rPr>
-          <w:rFonts w:ascii="Times New Roman" w:hAnsi="Times New Roman" w:cs="Times New Roman"/>
-        </w:rPr>
-        <w:t>-Session manager subsystem</w:t>
-      </w:r>
-    </w:p>
-    <w:p>
-      <w:pPr>
-        <w:rPr>
-          <w:rFonts w:ascii="Times New Roman" w:hAnsi="Times New Roman" w:cs="Times New Roman"/>
-        </w:rPr>
-      </w:pPr>
-      <w:r>
-        <w:rPr>
-          <w:rFonts w:ascii="Times New Roman" w:hAnsi="Times New Roman" w:cs="Times New Roman"/>
-        </w:rPr>
-        <w:t>-Guest subsystem</w:t>
-      </w:r>
-    </w:p>
-    <w:p>
-      <w:pPr>
-        <w:rPr>
-          <w:rFonts w:ascii="Times New Roman" w:hAnsi="Times New Roman" w:cs="Times New Roman"/>
-        </w:rPr>
-      </w:pPr>
-      <w:r>
-        <w:rPr>
-          <w:rFonts w:ascii="Times New Roman" w:hAnsi="Times New Roman" w:cs="Times New Roman"/>
-        </w:rPr>
-        <w:t>-Scheduler subsystem</w:t>
-      </w:r>
-    </w:p>
-    <w:p>
-      <w:pPr>
-        <w:rPr>
-          <w:rFonts w:ascii="Times New Roman" w:hAnsi="Times New Roman" w:cs="Times New Roman"/>
-        </w:rPr>
-      </w:pPr>
-      <w:r>
-        <w:rPr>
-          <w:rFonts w:ascii="Times New Roman" w:hAnsi="Times New Roman" w:cs="Times New Roman"/>
-        </w:rPr>
-        <w:t>-User subsystem</w:t>
-      </w:r>
-    </w:p>
-    <w:p>
-      <w:pPr>
-        <w:rPr>
-          <w:rFonts w:ascii="Times New Roman" w:hAnsi="Times New Roman" w:cs="Times New Roman"/>
-        </w:rPr>
-      </w:pPr>
-      <w:r>
-        <w:rPr>
-          <w:rFonts w:ascii="Times New Roman" w:hAnsi="Times New Roman" w:cs="Times New Roman"/>
-        </w:rPr>
-        <w:t>-Taxi driver subsystem</w:t>
-      </w:r>
-    </w:p>
-    <w:p>
-      <w:pPr>
-        <w:rPr>
-          <w:rFonts w:ascii="Times New Roman" w:hAnsi="Times New Roman" w:cs="Times New Roman"/>
-        </w:rPr>
-      </w:pPr>
-      <w:r>
-        <w:rPr>
-          <w:rFonts w:ascii="Times New Roman" w:hAnsi="Times New Roman" w:cs="Times New Roman"/>
-        </w:rPr>
-        <w:t>-Admin subsystem</w:t>
-      </w:r>
-    </w:p>
-    <w:p>
-      <w:pPr>
-        <w:rPr>
-          <w:rFonts w:ascii="Times New Roman" w:hAnsi="Times New Roman" w:cs="Times New Roman"/>
-        </w:rPr>
-      </w:pPr>
-      <w:r>
-        <w:rPr>
-          <w:rFonts w:ascii="Times New Roman" w:hAnsi="Times New Roman" w:cs="Times New Roman"/>
-        </w:rPr>
-        <w:t xml:space="preserve">-Developer </w:t>
-      </w:r>
-      <w:r>
-        <w:rPr>
-          <w:rFonts w:ascii="Times New Roman" w:hAnsi="Times New Roman" w:cs="Times New Roman"/>
-        </w:rPr>
-        <w:t>API su</w:t>
-      </w:r>
-      <w:r>
-        <w:rPr>
-          <w:rFonts w:ascii="Times New Roman" w:hAnsi="Times New Roman" w:cs="Times New Roman"/>
-        </w:rPr>
-        <w:t>bsystem</w:t>
-      </w:r>
-    </w:p>
-    <w:p>
-      <w:pPr>
-        <w:rPr>
-          <w:rFonts w:ascii="Times New Roman" w:hAnsi="Times New Roman" w:cs="Times New Roman"/>
-        </w:rPr>
-      </w:pPr>
-      <w:r>
-        <w:rPr>
-          <w:rFonts w:ascii="Times New Roman" w:hAnsi="Times New Roman" w:cs="Times New Roman"/>
-        </w:rPr>
-        <w:t>Some of the</w:t>
-      </w:r>
-      <w:r>
-        <w:rPr>
-          <w:rFonts w:ascii="Times New Roman" w:hAnsi="Times New Roman" w:cs="Times New Roman"/>
-        </w:rPr>
-        <w:t xml:space="preserve"> subsystems have components on both client and server side, which interact in order to achieve their goals.</w:t>
-      </w:r>
-    </w:p>
-    <w:p>
-      <w:pPr>
-        <w:rPr>
-          <w:rFonts w:ascii="Times New Roman" w:hAnsi="Times New Roman" w:cs="Times New Roman"/>
-        </w:rPr>
-      </w:pPr>
-      <w:r>
-        <w:rPr>
-          <w:rFonts w:ascii="Times New Roman" w:hAnsi="Times New Roman" w:cs="Times New Roman"/>
-        </w:rPr>
-        <w:t>T</w:t>
-      </w:r>
-      <w:r>
-        <w:rPr>
-          <w:rFonts w:ascii="Times New Roman" w:hAnsi="Times New Roman" w:cs="Times New Roman"/>
-        </w:rPr>
-        <w:t>he set of components</w:t>
-      </w:r>
-      <w:r>
-        <w:rPr>
-          <w:rFonts w:ascii="Times New Roman" w:hAnsi="Times New Roman" w:cs="Times New Roman"/>
-        </w:rPr>
-        <w:t xml:space="preserve"> is split into two subsets – the first one consists of all the elements from the server side, while another one is related to the elements contained on the client side</w:t>
-      </w:r>
-      <w:r>
-        <w:rPr>
-          <w:rFonts w:ascii="Times New Roman" w:hAnsi="Times New Roman" w:cs="Times New Roman"/>
-        </w:rPr>
-        <w:t xml:space="preserve"> and they are going to be presened in this order</w:t>
+        <w:t>It has two smaller components:</w:t>
+      </w:r>
+    </w:p>
+    <w:p>
+      <w:pPr>
+        <w:rPr>
+          <w:rFonts w:ascii="Times New Roman" w:hAnsi="Times New Roman" w:cs="Times New Roman"/>
+          <w:lang w:val="en-US"/>
+        </w:rPr>
+      </w:pPr>
+      <w:r>
+        <w:rPr>
+          <w:rFonts w:ascii="Times New Roman" w:hAnsi="Times New Roman" w:cs="Times New Roman"/>
+          <w:lang w:val="en-US"/>
+        </w:rPr>
+        <w:t xml:space="preserve">-register </w:t>
+      </w:r>
+      <w:r>
+        <w:rPr>
+          <w:rFonts w:ascii="Times New Roman" w:hAnsi="Times New Roman" w:cs="Times New Roman"/>
+          <w:lang w:val="en-US"/>
+        </w:rPr>
+        <w:t>component</w:t>
+      </w:r>
+    </w:p>
+    <w:p>
+      <w:pPr>
+        <w:rPr>
+          <w:rFonts w:ascii="Times New Roman" w:hAnsi="Times New Roman" w:cs="Times New Roman"/>
+          <w:lang w:val="en-US"/>
+        </w:rPr>
+      </w:pPr>
+      <w:r>
+        <w:rPr>
+          <w:rFonts w:ascii="Times New Roman" w:hAnsi="Times New Roman" w:cs="Times New Roman"/>
+          <w:lang w:val="en-US"/>
+        </w:rPr>
+        <w:t>-login</w:t>
+      </w:r>
+      <w:r>
+        <w:rPr>
+          <w:rFonts w:ascii="Times New Roman" w:hAnsi="Times New Roman" w:cs="Times New Roman"/>
+          <w:lang w:val="en-US"/>
+        </w:rPr>
+        <w:t xml:space="preserve"> component</w:t>
+      </w:r>
+    </w:p>
+    <w:p>
+      <w:pPr>
+        <w:rPr>
+          <w:rFonts w:ascii="Times New Roman" w:hAnsi="Times New Roman" w:cs="Times New Roman"/>
+          <w:lang w:val="en-US"/>
+        </w:rPr>
+      </w:pPr>
+    </w:p>
+    <w:p>
+      <w:pPr>
+        <w:rPr>
+          <w:rFonts w:ascii="Times New Roman" w:hAnsi="Times New Roman" w:cs="Times New Roman"/>
+          <w:lang w:val="en-US"/>
+        </w:rPr>
+      </w:pPr>
+      <w:r>
+        <w:rPr>
+          <w:rFonts w:ascii="Times New Roman" w:hAnsi="Times New Roman" w:cs="Times New Roman"/>
+        </w:rPr>
+        <w:t>2.</w:t>
+      </w:r>
+      <w:r>
+        <w:rPr>
+          <w:rFonts w:ascii="Times New Roman" w:hAnsi="Times New Roman" w:cs="Times New Roman"/>
+        </w:rPr>
+        <w:t>RegisteredUserManager is a</w:t>
+      </w:r>
+      <w:r>
+        <w:rPr>
+          <w:rFonts w:ascii="Times New Roman" w:hAnsi="Times New Roman" w:cs="Times New Roman"/>
+        </w:rPr>
+        <w:t>n element</w:t>
+      </w:r>
+      <w:r>
+        <w:rPr>
+          <w:rFonts w:ascii="Times New Roman" w:hAnsi="Times New Roman" w:cs="Times New Roman"/>
+        </w:rPr>
+        <w:t xml:space="preserve"> which enables users to logout , receives all the messages from users - drive requests, drive offer responses, reports, SOS signal, modify their profile, log out and all other functions that are present in RASD usecase diagrams. This component can access GPS coordinates service in order to determine the users location when necessary. In order to acomplish all of the operations, this component interacts with the Datalayer and visualises all the necessary elements when it is needed (maps, etc.). </w:t>
+      </w:r>
+      <w:r>
+        <w:rPr>
+          <w:rFonts w:ascii="Times New Roman" w:hAnsi="Times New Roman" w:cs="Times New Roman"/>
+          <w:lang w:val="en-US"/>
+        </w:rPr>
+        <w:t>Also, this component uses Scheduler in order to serve the users in requests related to taxi drives.</w:t>
+      </w:r>
+      <w:r>
+        <w:rPr>
+          <w:rFonts w:ascii="Times New Roman" w:hAnsi="Times New Roman" w:cs="Times New Roman"/>
+          <w:lang w:val="en-US"/>
+        </w:rPr>
+        <w:t xml:space="preserve"> </w:t>
+      </w:r>
+    </w:p>
+    <w:p>
+      <w:pPr>
+        <w:rPr>
+          <w:rFonts w:ascii="Times New Roman" w:hAnsi="Times New Roman" w:cs="Times New Roman"/>
+          <w:lang w:val="en-US"/>
+        </w:rPr>
+      </w:pPr>
+      <w:r>
+        <w:rPr>
+          <w:rFonts w:ascii="Times New Roman" w:hAnsi="Times New Roman" w:cs="Times New Roman"/>
+          <w:lang w:val="en-US"/>
+        </w:rPr>
+        <w:t>Considering further, this component could be split into smaller components:</w:t>
+      </w:r>
+    </w:p>
+    <w:p>
+      <w:pPr>
+        <w:rPr>
+          <w:rFonts w:ascii="Times New Roman" w:hAnsi="Times New Roman" w:cs="Times New Roman"/>
+          <w:lang w:val="en-US"/>
+        </w:rPr>
+      </w:pPr>
+      <w:r>
+        <w:rPr>
+          <w:rFonts w:ascii="Times New Roman" w:hAnsi="Times New Roman" w:cs="Times New Roman"/>
+          <w:lang w:val="en-US"/>
+        </w:rPr>
+        <w:t>-profile management component, which includes functions related to profile editing</w:t>
+      </w:r>
+    </w:p>
+    <w:p>
+      <w:pPr>
+        <w:rPr>
+          <w:rFonts w:ascii="Times New Roman" w:hAnsi="Times New Roman" w:cs="Times New Roman"/>
+          <w:lang w:val="en-US"/>
+        </w:rPr>
+      </w:pPr>
+      <w:r>
+        <w:rPr>
+          <w:rFonts w:ascii="Times New Roman" w:hAnsi="Times New Roman" w:cs="Times New Roman"/>
+          <w:lang w:val="en-US"/>
+        </w:rPr>
+        <w:t>-taxi request component, which includes functions related to making a taxi request</w:t>
+      </w:r>
+    </w:p>
+    <w:p>
+      <w:pPr>
+        <w:rPr>
+          <w:rFonts w:ascii="Times New Roman" w:hAnsi="Times New Roman" w:cs="Times New Roman"/>
+          <w:lang w:val="en-US"/>
+        </w:rPr>
+      </w:pPr>
+      <w:r>
+        <w:rPr>
+          <w:rFonts w:ascii="Times New Roman" w:hAnsi="Times New Roman" w:cs="Times New Roman"/>
+          <w:lang w:val="en-US"/>
+        </w:rPr>
+        <w:t>-respond offer component, which is a part of negotiations between taxi driver and user</w:t>
+      </w:r>
+    </w:p>
+    <w:p>
+      <w:pPr>
+        <w:rPr>
+          <w:rFonts w:ascii="Times New Roman" w:hAnsi="Times New Roman" w:cs="Times New Roman"/>
+          <w:lang w:val="en-US"/>
+        </w:rPr>
+      </w:pPr>
+      <w:r>
+        <w:rPr>
+          <w:rFonts w:ascii="Times New Roman" w:hAnsi="Times New Roman" w:cs="Times New Roman"/>
+          <w:lang w:val="en-US"/>
+        </w:rPr>
+        <w:t>-report component, responsible for making reports and writing related reason during taxi drive</w:t>
+      </w:r>
+    </w:p>
+    <w:p>
+      <w:pPr>
+        <w:rPr>
+          <w:rFonts w:ascii="Times New Roman" w:hAnsi="Times New Roman" w:cs="Times New Roman"/>
+          <w:lang w:val="en-US"/>
+        </w:rPr>
+      </w:pPr>
+    </w:p>
+    <w:p>
+      <w:pPr>
+        <w:rPr>
+          <w:rFonts w:ascii="Times New Roman" w:hAnsi="Times New Roman" w:cs="Times New Roman"/>
+        </w:rPr>
+      </w:pPr>
+      <w:r>
+        <w:rPr>
+          <w:rFonts w:ascii="Times New Roman" w:hAnsi="Times New Roman" w:cs="Times New Roman"/>
+        </w:rPr>
+        <w:t>3.</w:t>
+      </w:r>
+      <w:r>
+        <w:rPr>
+          <w:rFonts w:ascii="Times New Roman" w:hAnsi="Times New Roman" w:cs="Times New Roman"/>
+        </w:rPr>
+        <w:t>TaxiDriverManager is similar to previous one, but also includes some additional options, like accepting or rejecting a drive request and changing the availability status, in order to support TaxiDriver clients.</w:t>
+      </w:r>
+    </w:p>
+    <w:p>
+      <w:pPr>
+        <w:rPr>
+          <w:rFonts w:ascii="Times New Roman" w:hAnsi="Times New Roman" w:cs="Times New Roman"/>
+          <w:lang w:val="en-US"/>
+        </w:rPr>
+      </w:pPr>
+      <w:r>
+        <w:rPr>
+          <w:rFonts w:ascii="Times New Roman" w:hAnsi="Times New Roman" w:cs="Times New Roman"/>
+          <w:lang w:val="en-US"/>
+        </w:rPr>
+        <w:t>Considering further, this component could be split into smaller components:</w:t>
+      </w:r>
+    </w:p>
+    <w:p>
+      <w:pPr>
+        <w:rPr>
+          <w:rFonts w:ascii="Times New Roman" w:hAnsi="Times New Roman" w:cs="Times New Roman"/>
+          <w:lang w:val="en-US"/>
+        </w:rPr>
+      </w:pPr>
+      <w:r>
+        <w:rPr>
+          <w:rFonts w:ascii="Times New Roman" w:hAnsi="Times New Roman" w:cs="Times New Roman"/>
+          <w:lang w:val="en-US"/>
+        </w:rPr>
+        <w:t>-profile management component, which includes functions related to profile editing</w:t>
+      </w:r>
+    </w:p>
+    <w:p>
+      <w:pPr>
+        <w:rPr>
+          <w:rFonts w:ascii="Times New Roman" w:hAnsi="Times New Roman" w:cs="Times New Roman"/>
+          <w:lang w:val="en-US"/>
+        </w:rPr>
+      </w:pPr>
+      <w:r>
+        <w:rPr>
+          <w:rFonts w:ascii="Times New Roman" w:hAnsi="Times New Roman" w:cs="Times New Roman"/>
+          <w:lang w:val="en-US"/>
+        </w:rPr>
+        <w:t>-taxi request component, which includes functions related to making a taxi request</w:t>
+      </w:r>
+    </w:p>
+    <w:p>
+      <w:pPr>
+        <w:rPr>
+          <w:rFonts w:ascii="Times New Roman" w:hAnsi="Times New Roman" w:cs="Times New Roman"/>
+          <w:lang w:val="en-US"/>
+        </w:rPr>
+      </w:pPr>
+      <w:r>
+        <w:rPr>
+          <w:rFonts w:ascii="Times New Roman" w:hAnsi="Times New Roman" w:cs="Times New Roman"/>
+          <w:lang w:val="en-US"/>
+        </w:rPr>
+        <w:t>-respond offer component, which is a part of negotiations between taxi driver and user</w:t>
+      </w:r>
+    </w:p>
+    <w:p>
+      <w:pPr>
+        <w:rPr>
+          <w:rFonts w:ascii="Times New Roman" w:hAnsi="Times New Roman" w:cs="Times New Roman"/>
+          <w:lang w:val="en-US"/>
+        </w:rPr>
+      </w:pPr>
+      <w:r>
+        <w:rPr>
+          <w:rFonts w:ascii="Times New Roman" w:hAnsi="Times New Roman" w:cs="Times New Roman"/>
+          <w:lang w:val="en-US"/>
+        </w:rPr>
+        <w:t>-report component, responsible for making reports during taxi drive and writing related reason</w:t>
+      </w:r>
+    </w:p>
+    <w:p>
+      <w:pPr>
+        <w:rPr>
+          <w:rFonts w:ascii="Times New Roman" w:hAnsi="Times New Roman" w:cs="Times New Roman"/>
+          <w:lang w:val="en-US"/>
+        </w:rPr>
+      </w:pPr>
+      <w:r>
+        <w:rPr>
+          <w:rFonts w:ascii="Times New Roman" w:hAnsi="Times New Roman" w:cs="Times New Roman"/>
+          <w:lang w:val="en-US"/>
+        </w:rPr>
+        <w:t>-drive accept/reject component, which is the one of the component where drivers differ from typical users, and gives them ability to accept or reject drive</w:t>
+      </w:r>
+    </w:p>
+    <w:p>
+      <w:pPr>
+        <w:rPr>
+          <w:rFonts w:ascii="Times New Roman" w:hAnsi="Times New Roman" w:cs="Times New Roman"/>
+          <w:lang w:val="en-US"/>
+        </w:rPr>
+      </w:pPr>
+      <w:r>
+        <w:rPr>
+          <w:rFonts w:ascii="Times New Roman" w:hAnsi="Times New Roman" w:cs="Times New Roman"/>
+          <w:lang w:val="en-US"/>
+        </w:rPr>
+        <w:t>-availability change component, which is used for managing taxi driver availabili</w:t>
+      </w:r>
+      <w:r>
+        <w:rPr>
+          <w:rFonts w:ascii="Times New Roman" w:hAnsi="Times New Roman" w:cs="Times New Roman"/>
+          <w:lang w:val="en-US"/>
+        </w:rPr>
+        <w:t>ty</w:t>
+      </w:r>
+    </w:p>
+    <w:p>
+      <w:pPr>
+        <w:rPr>
+          <w:rFonts w:ascii="Times New Roman" w:hAnsi="Times New Roman" w:cs="Times New Roman"/>
+        </w:rPr>
+      </w:pPr>
+    </w:p>
+    <w:p>
+      <w:pPr>
+        <w:rPr>
+          <w:rFonts w:ascii="Times New Roman" w:hAnsi="Times New Roman" w:cs="Times New Roman"/>
+          <w:lang w:val="en-US"/>
+        </w:rPr>
+      </w:pPr>
+      <w:r>
+        <w:rPr>
+          <w:rFonts w:ascii="Times New Roman" w:hAnsi="Times New Roman" w:cs="Times New Roman"/>
+        </w:rPr>
+        <w:t>4.</w:t>
+      </w:r>
+      <w:r>
+        <w:rPr>
+          <w:rFonts w:ascii="Times New Roman" w:hAnsi="Times New Roman" w:cs="Times New Roman"/>
+        </w:rPr>
+        <w:t>AdminManager is supporting AdminClients, and gives them ability, using the DataLayer, to browse users, read reports, promote users to taxi drivers, prevent some users from being drivers, delete users in case of bad behaviour, and log out. Notice that Admin manager doesn</w:t>
+      </w:r>
+      <w:r>
+        <w:rPr>
+          <w:rFonts w:ascii="Times New Roman" w:hAnsi="Times New Roman" w:cs="Times New Roman"/>
+          <w:lang w:val="en-US"/>
+        </w:rPr>
+        <w:t>’t use Scheduler, as it isn’t necessary (Administrators can’t make taxi requests).</w:t>
+      </w:r>
+    </w:p>
+    <w:p>
+      <w:pPr>
+        <w:rPr>
+          <w:rFonts w:ascii="Times New Roman" w:hAnsi="Times New Roman" w:cs="Times New Roman"/>
+          <w:lang w:val="en-US"/>
+        </w:rPr>
+      </w:pPr>
+      <w:r>
+        <w:rPr>
+          <w:rFonts w:ascii="Times New Roman" w:hAnsi="Times New Roman" w:cs="Times New Roman"/>
+          <w:lang w:val="en-US"/>
+        </w:rPr>
+        <w:lastRenderedPageBreak/>
+        <w:t>It could be split into smaller components:</w:t>
+      </w:r>
+    </w:p>
+    <w:p>
+      <w:pPr>
+        <w:rPr>
+          <w:rFonts w:ascii="Times New Roman" w:hAnsi="Times New Roman" w:cs="Times New Roman"/>
+          <w:lang w:val="en-US"/>
+        </w:rPr>
+      </w:pPr>
+      <w:r>
+        <w:rPr>
+          <w:rFonts w:ascii="Times New Roman" w:hAnsi="Times New Roman" w:cs="Times New Roman"/>
+          <w:lang w:val="en-US"/>
+        </w:rPr>
+        <w:t>-browsing and viewing users</w:t>
+      </w:r>
+    </w:p>
+    <w:p>
+      <w:pPr>
+        <w:rPr>
+          <w:rFonts w:ascii="Times New Roman" w:hAnsi="Times New Roman" w:cs="Times New Roman"/>
+          <w:lang w:val="en-US"/>
+        </w:rPr>
+      </w:pPr>
+      <w:r>
+        <w:rPr>
+          <w:rFonts w:ascii="Times New Roman" w:hAnsi="Times New Roman" w:cs="Times New Roman"/>
+          <w:lang w:val="en-US"/>
+        </w:rPr>
+        <w:t>-viewing drives related to users</w:t>
+      </w:r>
+    </w:p>
+    <w:p>
+      <w:pPr>
+        <w:rPr>
+          <w:rFonts w:ascii="Times New Roman" w:hAnsi="Times New Roman" w:cs="Times New Roman"/>
+          <w:lang w:val="en-US"/>
+        </w:rPr>
+      </w:pPr>
+      <w:r>
+        <w:rPr>
+          <w:rFonts w:ascii="Times New Roman" w:hAnsi="Times New Roman" w:cs="Times New Roman"/>
+          <w:lang w:val="en-US"/>
+        </w:rPr>
+        <w:t>-viewing reports</w:t>
+      </w:r>
+    </w:p>
+    <w:p>
+      <w:pPr>
+        <w:rPr>
+          <w:rFonts w:ascii="Times New Roman" w:hAnsi="Times New Roman" w:cs="Times New Roman"/>
+          <w:lang w:val="en-US"/>
+        </w:rPr>
+      </w:pPr>
+      <w:r>
+        <w:rPr>
+          <w:rFonts w:ascii="Times New Roman" w:hAnsi="Times New Roman" w:cs="Times New Roman"/>
+          <w:lang w:val="en-US"/>
+        </w:rPr>
+        <w:t>-deleting users</w:t>
+      </w:r>
+    </w:p>
+    <w:p>
+      <w:pPr>
+        <w:rPr>
+          <w:rFonts w:ascii="Times New Roman" w:hAnsi="Times New Roman" w:cs="Times New Roman"/>
+          <w:lang w:val="en-US"/>
+        </w:rPr>
+      </w:pPr>
+      <w:r>
+        <w:rPr>
+          <w:rFonts w:ascii="Times New Roman" w:hAnsi="Times New Roman" w:cs="Times New Roman"/>
+          <w:lang w:val="en-US"/>
+        </w:rPr>
+        <w:t xml:space="preserve">-promoting users to taxi drivers </w:t>
+      </w:r>
+    </w:p>
+    <w:p>
+      <w:pPr>
+        <w:rPr>
+          <w:rFonts w:ascii="Times New Roman" w:hAnsi="Times New Roman" w:cs="Times New Roman"/>
+          <w:lang w:val="en-US"/>
+        </w:rPr>
+      </w:pPr>
+    </w:p>
+    <w:p>
+      <w:pPr>
+        <w:rPr>
+          <w:rFonts w:ascii="Times New Roman" w:hAnsi="Times New Roman" w:cs="Times New Roman"/>
+        </w:rPr>
+      </w:pPr>
+      <w:r>
+        <w:rPr>
+          <w:rFonts w:ascii="Times New Roman" w:hAnsi="Times New Roman" w:cs="Times New Roman"/>
+        </w:rPr>
+        <w:t>5.</w:t>
+      </w:r>
+      <w:r>
+        <w:rPr>
+          <w:rFonts w:ascii="Times New Roman" w:hAnsi="Times New Roman" w:cs="Times New Roman"/>
+        </w:rPr>
+        <w:t>Scheduler is the cor</w:t>
+      </w:r>
+      <w:r>
+        <w:rPr>
+          <w:rFonts w:ascii="Times New Roman" w:hAnsi="Times New Roman" w:cs="Times New Roman"/>
+        </w:rPr>
+        <w:t>e element</w:t>
+      </w:r>
+      <w:r>
+        <w:rPr>
+          <w:rFonts w:ascii="Times New Roman" w:hAnsi="Times New Roman" w:cs="Times New Roman"/>
+        </w:rPr>
+        <w:t xml:space="preserve"> of the system that cross-references the location data and the system messages in order to dispatch a taxi from the corresponding taxi zone using the DataLayer. It uses GPS coordinates service in order to determine the taxi zone of the current user, deals with taxi queues and forwards the request to another taxi in current taxi zone if there is available taxi. It also receives the drive offer responses from uses and creates drive events. Scheduler uses results from time and cost calculator when makes drive offers to users.</w:t>
+      </w:r>
+    </w:p>
+    <w:p>
+      <w:pPr>
+        <w:rPr>
+          <w:rFonts w:ascii="Times New Roman" w:hAnsi="Times New Roman" w:cs="Times New Roman"/>
+        </w:rPr>
+      </w:pPr>
+      <w:r>
+        <w:rPr>
+          <w:rFonts w:ascii="Times New Roman" w:hAnsi="Times New Roman" w:cs="Times New Roman"/>
+        </w:rPr>
+        <w:t>In fact, this is an element</w:t>
+      </w:r>
+      <w:r>
+        <w:rPr>
+          <w:rFonts w:ascii="Times New Roman" w:hAnsi="Times New Roman" w:cs="Times New Roman"/>
+        </w:rPr>
+        <w:t xml:space="preserve"> used by three subsystems: user, taxi driver, developer.</w:t>
+      </w:r>
+    </w:p>
+    <w:p>
+      <w:pPr>
+        <w:rPr>
+          <w:rFonts w:ascii="Times New Roman" w:hAnsi="Times New Roman" w:cs="Times New Roman"/>
+        </w:rPr>
+      </w:pPr>
+      <w:r>
+        <w:rPr>
+          <w:rFonts w:ascii="Times New Roman" w:hAnsi="Times New Roman" w:cs="Times New Roman"/>
+        </w:rPr>
+        <w:t>Scheduler has three</w:t>
+      </w:r>
+      <w:r>
+        <w:rPr>
+          <w:rFonts w:ascii="Times New Roman" w:hAnsi="Times New Roman" w:cs="Times New Roman"/>
+        </w:rPr>
+        <w:t xml:space="preserve"> smaller components:</w:t>
+      </w:r>
+    </w:p>
+    <w:p>
+      <w:pPr>
+        <w:rPr>
+          <w:rFonts w:ascii="Times New Roman" w:hAnsi="Times New Roman" w:cs="Times New Roman"/>
+        </w:rPr>
+      </w:pPr>
+      <w:r>
+        <w:rPr>
+          <w:rFonts w:ascii="Times New Roman" w:hAnsi="Times New Roman" w:cs="Times New Roman"/>
+        </w:rPr>
+        <w:t>-Time and cost calculator. It  estimates the time the time and price for a taxi drive. It uses data from DataLayer in order to have enough information to do its part of job. By the way, the Scheduler uses this component when it makes a drive offer to user- so it makes this system fair. Users can accept or rejecet the offer if the price is too high.</w:t>
+      </w:r>
+    </w:p>
+    <w:p>
+      <w:pPr>
+        <w:rPr>
+          <w:rFonts w:ascii="Times New Roman" w:hAnsi="Times New Roman" w:cs="Times New Roman"/>
+        </w:rPr>
+      </w:pPr>
+      <w:r>
+        <w:rPr>
+          <w:rFonts w:ascii="Times New Roman" w:hAnsi="Times New Roman" w:cs="Times New Roman"/>
+        </w:rPr>
+        <w:t>-Taxi queue manager – component which deals with avaiable taxi drivers and dispatching, adding and removin them from queue</w:t>
+      </w:r>
+    </w:p>
+    <w:p>
+      <w:pPr>
+        <w:rPr>
+          <w:rFonts w:ascii="Times New Roman" w:hAnsi="Times New Roman" w:cs="Times New Roman"/>
+        </w:rPr>
+      </w:pPr>
+      <w:r>
+        <w:rPr>
+          <w:rFonts w:ascii="Times New Roman" w:hAnsi="Times New Roman" w:cs="Times New Roman"/>
+        </w:rPr>
+        <w:t>-Zone determination – component that determines the taxi zone corresponding to a given location.Uses maps external GPS and Maps API.</w:t>
+      </w:r>
+    </w:p>
+    <w:p>
+      <w:pPr>
+        <w:rPr>
+          <w:rFonts w:ascii="Times New Roman" w:hAnsi="Times New Roman" w:cs="Times New Roman"/>
+        </w:rPr>
+      </w:pPr>
+      <w:r>
+        <w:rPr>
+          <w:rFonts w:ascii="Times New Roman" w:hAnsi="Times New Roman" w:cs="Times New Roman"/>
+        </w:rPr>
+        <w:t>6.</w:t>
+      </w:r>
+      <w:r>
+        <w:rPr>
+          <w:rFonts w:ascii="Times New Roman" w:hAnsi="Times New Roman" w:cs="Times New Roman"/>
+        </w:rPr>
+        <w:t>DataLayer encapsulates the ope</w:t>
+      </w:r>
+      <w:r>
+        <w:rPr>
+          <w:rFonts w:ascii="Times New Roman" w:hAnsi="Times New Roman" w:cs="Times New Roman"/>
+        </w:rPr>
+        <w:t>rations related to persiste</w:t>
+      </w:r>
+      <w:r>
+        <w:rPr>
+          <w:rFonts w:ascii="Times New Roman" w:hAnsi="Times New Roman" w:cs="Times New Roman"/>
+        </w:rPr>
+        <w:t>nce of entities relevant to the system – report, drive, different types of users – User, Taxi Driver, Administrator and deals with their storage into database.</w:t>
+      </w:r>
+      <w:r>
+        <w:rPr>
+          <w:rFonts w:ascii="Times New Roman" w:hAnsi="Times New Roman" w:cs="Times New Roman"/>
+        </w:rPr>
+        <w:t xml:space="preserve"> It consists of:</w:t>
+      </w:r>
+    </w:p>
+    <w:p>
+      <w:pPr>
+        <w:rPr>
+          <w:rFonts w:ascii="Times New Roman" w:hAnsi="Times New Roman" w:cs="Times New Roman"/>
+        </w:rPr>
+      </w:pPr>
+      <w:r>
+        <w:rPr>
+          <w:rFonts w:ascii="Times New Roman" w:hAnsi="Times New Roman" w:cs="Times New Roman"/>
+        </w:rPr>
+        <w:t>-query constructor</w:t>
+      </w:r>
+    </w:p>
+    <w:p>
+      <w:pPr>
+        <w:rPr>
+          <w:rFonts w:ascii="Times New Roman" w:hAnsi="Times New Roman" w:cs="Times New Roman"/>
+        </w:rPr>
+      </w:pPr>
+      <w:r>
+        <w:rPr>
+          <w:rFonts w:ascii="Times New Roman" w:hAnsi="Times New Roman" w:cs="Times New Roman"/>
+        </w:rPr>
+        <w:t>-persiste</w:t>
+      </w:r>
+      <w:r>
+        <w:rPr>
+          <w:rFonts w:ascii="Times New Roman" w:hAnsi="Times New Roman" w:cs="Times New Roman"/>
+        </w:rPr>
+        <w:t>nce</w:t>
+      </w:r>
+    </w:p>
+    <w:p>
+      <w:pPr>
+        <w:rPr>
+          <w:rFonts w:ascii="Times New Roman" w:hAnsi="Times New Roman" w:cs="Times New Roman"/>
+        </w:rPr>
+      </w:pPr>
+      <w:r>
+        <w:rPr>
+          <w:rFonts w:ascii="Times New Roman" w:hAnsi="Times New Roman" w:cs="Times New Roman"/>
+        </w:rPr>
+        <w:t>-</w:t>
+      </w:r>
+      <w:r>
+        <w:rPr>
+          <w:rFonts w:ascii="Times New Roman" w:hAnsi="Times New Roman" w:cs="Times New Roman"/>
+        </w:rPr>
+        <w:t>database operations</w:t>
+      </w:r>
+    </w:p>
+    <w:p>
+      <w:pPr>
+        <w:rPr>
+          <w:rFonts w:ascii="Times New Roman" w:hAnsi="Times New Roman" w:cs="Times New Roman"/>
+        </w:rPr>
+      </w:pPr>
+      <w:r>
+        <w:rPr>
+          <w:rFonts w:ascii="Times New Roman" w:hAnsi="Times New Roman" w:cs="Times New Roman"/>
+        </w:rPr>
+        <w:t>Datalayer is an element</w:t>
+      </w:r>
+      <w:r>
+        <w:rPr>
+          <w:rFonts w:ascii="Times New Roman" w:hAnsi="Times New Roman" w:cs="Times New Roman"/>
+        </w:rPr>
+        <w:t xml:space="preserve"> used by many subsytems.</w:t>
+      </w:r>
+    </w:p>
+    <w:p>
+      <w:pPr>
+        <w:rPr>
+          <w:rFonts w:ascii="Times New Roman" w:hAnsi="Times New Roman" w:cs="Times New Roman"/>
+        </w:rPr>
+      </w:pPr>
+      <w:r>
+        <w:rPr>
+          <w:rFonts w:ascii="Times New Roman" w:hAnsi="Times New Roman" w:cs="Times New Roman"/>
+        </w:rPr>
+        <w:t>7.</w:t>
+      </w:r>
+      <w:r>
+        <w:rPr>
+          <w:rFonts w:ascii="Times New Roman" w:hAnsi="Times New Roman" w:cs="Times New Roman"/>
+        </w:rPr>
+        <w:t>DevelopmentManager is a part of the system which offers access to basic system functions to developers that are outside the system via some kind of serivce (REST, for example) in order to give them ability to embed or extend MyTaxiService in their applications. They can externally request a taxi, for example by API or register or log in from external aplplication (for example, Facebook).</w:t>
+      </w:r>
+      <w:r>
+        <w:rPr>
+          <w:rFonts w:ascii="Times New Roman" w:hAnsi="Times New Roman" w:cs="Times New Roman"/>
+        </w:rPr>
+        <w:t xml:space="preserve"> This element uses all other components in order to achieve its functionalities. </w:t>
+      </w:r>
+    </w:p>
+    <w:p>
+      <w:pPr>
+        <w:rPr>
+          <w:rFonts w:ascii="Times New Roman" w:hAnsi="Times New Roman" w:cs="Times New Roman"/>
+        </w:rPr>
+      </w:pPr>
+      <w:r>
+        <w:rPr>
+          <w:rFonts w:ascii="Times New Roman" w:hAnsi="Times New Roman" w:cs="Times New Roman"/>
+        </w:rPr>
+        <w:lastRenderedPageBreak/>
+        <w:t>8.</w:t>
+      </w:r>
+      <w:r>
+        <w:rPr>
+          <w:rFonts w:ascii="Times New Roman" w:hAnsi="Times New Roman" w:cs="Times New Roman"/>
+        </w:rPr>
+        <w:t>SessionManager, a part of the system that is responsible for creating and destroying sessions (log in- create session, log out-destroy session). It is necessary to have this part of the system included, because it distincts logged in and logged out state.</w:t>
+      </w:r>
+    </w:p>
+    <w:p>
+      <w:pPr>
+        <w:rPr>
+          <w:rFonts w:ascii="Times New Roman" w:hAnsi="Times New Roman" w:cs="Times New Roman"/>
+        </w:rPr>
+      </w:pPr>
+      <w:r>
+        <w:rPr>
+          <w:rFonts w:ascii="Times New Roman" w:hAnsi="Times New Roman" w:cs="Times New Roman"/>
+        </w:rPr>
+        <w:t>This is a</w:t>
+      </w:r>
+      <w:r>
+        <w:rPr>
+          <w:rFonts w:ascii="Times New Roman" w:hAnsi="Times New Roman" w:cs="Times New Roman"/>
+        </w:rPr>
+        <w:t>n element</w:t>
+      </w:r>
+      <w:r>
+        <w:rPr>
+          <w:rFonts w:ascii="Times New Roman" w:hAnsi="Times New Roman" w:cs="Times New Roman"/>
+        </w:rPr>
+        <w:t xml:space="preserve"> used by many subsystems.</w:t>
+      </w:r>
+    </w:p>
+    <w:p>
+      <w:pPr>
+        <w:pStyle w:val="Heading3"/>
+        <w:rPr>
+          <w:rFonts w:ascii="Times New Roman" w:hAnsi="Times New Roman" w:cs="Times New Roman"/>
+        </w:rPr>
+      </w:pPr>
+      <w:bookmarkStart w:id="20" w:name="_Toc441162623"/>
+      <w:r>
+        <w:rPr>
+          <w:rFonts w:ascii="Times New Roman" w:hAnsi="Times New Roman" w:cs="Times New Roman"/>
+        </w:rPr>
+        <w:t>2.2.2 Client side</w:t>
+      </w:r>
+      <w:r>
+        <w:rPr>
+          <w:rFonts w:ascii="Times New Roman" w:hAnsi="Times New Roman" w:cs="Times New Roman"/>
+        </w:rPr>
+        <w:t xml:space="preserve"> elements</w:t>
+      </w:r>
+      <w:bookmarkEnd w:id="20"/>
+    </w:p>
+    <w:p/>
+    <w:p>
+      <w:pPr>
+        <w:rPr>
+          <w:rFonts w:ascii="Times New Roman" w:hAnsi="Times New Roman" w:cs="Times New Roman"/>
+        </w:rPr>
+      </w:pPr>
+      <w:r>
+        <w:rPr>
+          <w:rFonts w:ascii="Times New Roman" w:hAnsi="Times New Roman" w:cs="Times New Roman"/>
+        </w:rPr>
+        <w:t>Now, let’s take a look at the elements which belong to the client side:</w:t>
+      </w:r>
+    </w:p>
+    <w:p>
+      <w:pPr>
+        <w:rPr>
+          <w:rFonts w:ascii="Times New Roman" w:hAnsi="Times New Roman" w:cs="Times New Roman"/>
+        </w:rPr>
+      </w:pPr>
+      <w:r>
+        <w:rPr>
+          <w:rFonts w:ascii="Times New Roman" w:hAnsi="Times New Roman" w:cs="Times New Roman"/>
+        </w:rPr>
+        <w:t>-GuestClient is a client</w:t>
+      </w:r>
+      <w:r>
+        <w:rPr>
+          <w:rFonts w:ascii="Times New Roman" w:hAnsi="Times New Roman" w:cs="Times New Roman"/>
+        </w:rPr>
+        <w:t xml:space="preserve"> component</w:t>
+      </w:r>
+      <w:r>
+        <w:rPr>
+          <w:rFonts w:ascii="Times New Roman" w:hAnsi="Times New Roman" w:cs="Times New Roman"/>
+        </w:rPr>
+        <w:t xml:space="preserve"> used by users before they register or log in. On the server side, this client type communicates with UnregisteredManager</w:t>
       </w:r>
       <w:r>
         <w:rPr>
@@ -8562,949 +9835,22 @@
     </w:p>
     <w:p>
       <w:pPr>
-        <w:pStyle w:val="Heading3"/>
-        <w:rPr>
-          <w:rFonts w:ascii="Times New Roman" w:hAnsi="Times New Roman" w:cs="Times New Roman"/>
-        </w:rPr>
-      </w:pPr>
-      <w:bookmarkStart w:id="18" w:name="_Toc441162622"/>
-      <w:r>
-        <w:rPr>
-          <w:rFonts w:ascii="Times New Roman" w:hAnsi="Times New Roman" w:cs="Times New Roman"/>
-        </w:rPr>
-        <w:t>2.2.1 Server side</w:t>
-      </w:r>
-      <w:r>
-        <w:rPr>
-          <w:rFonts w:ascii="Times New Roman" w:hAnsi="Times New Roman" w:cs="Times New Roman"/>
-        </w:rPr>
-        <w:t xml:space="preserve"> elements</w:t>
-      </w:r>
-      <w:bookmarkEnd w:id="18"/>
-    </w:p>
-    <w:p>
-      <w:pPr>
-        <w:rPr>
-          <w:rFonts w:ascii="Times New Roman" w:hAnsi="Times New Roman" w:cs="Times New Roman"/>
-        </w:rPr>
-      </w:pPr>
-    </w:p>
-    <w:p>
-      <w:pPr>
-        <w:rPr>
-          <w:rFonts w:ascii="Times New Roman" w:hAnsi="Times New Roman" w:cs="Times New Roman"/>
-        </w:rPr>
-      </w:pPr>
-      <w:r>
-        <w:rPr>
-          <w:rFonts w:ascii="Times New Roman" w:hAnsi="Times New Roman" w:cs="Times New Roman"/>
-        </w:rPr>
-        <w:t>First, let’s take a look at the elements from the server side:</w:t>
-      </w:r>
-    </w:p>
-    <w:p>
-      <w:pPr>
-        <w:rPr>
-          <w:rFonts w:ascii="Times New Roman" w:hAnsi="Times New Roman" w:cs="Times New Roman"/>
-          <w:lang w:val="en-US"/>
-        </w:rPr>
-      </w:pPr>
-      <w:r>
-        <w:rPr>
-          <w:rFonts w:ascii="Times New Roman" w:hAnsi="Times New Roman" w:cs="Times New Roman"/>
-        </w:rPr>
-        <w:t>1.</w:t>
-      </w:r>
-      <w:r>
-        <w:rPr>
-          <w:rFonts w:ascii="Times New Roman" w:hAnsi="Times New Roman" w:cs="Times New Roman"/>
-        </w:rPr>
-        <w:t>UnregisteredMana</w:t>
-      </w:r>
-      <w:r>
-        <w:rPr>
-          <w:rFonts w:ascii="Times New Roman" w:hAnsi="Times New Roman" w:cs="Times New Roman"/>
-        </w:rPr>
-        <w:t>ger is an element</w:t>
-      </w:r>
-      <w:r>
-        <w:rPr>
-          <w:rFonts w:ascii="Times New Roman" w:hAnsi="Times New Roman" w:cs="Times New Roman"/>
-        </w:rPr>
-        <w:t xml:space="preserve"> which gives ability unregistered users to register or log in. This part of the server uses external city government databases through REST service in order to check the validity of fiscal code. It also uses DataLayer to check if there is  same user already in a database or the user is banned and can</w:t>
-      </w:r>
-      <w:r>
-        <w:rPr>
-          <w:rFonts w:ascii="Times New Roman" w:hAnsi="Times New Roman" w:cs="Times New Roman"/>
-          <w:lang w:val="en-US"/>
-        </w:rPr>
-        <w:t>’t be registered. In case of successful registration, this component uses DataLayer to add new users to database once they are registered.</w:t>
-      </w:r>
-      <w:r>
-        <w:rPr>
-          <w:rFonts w:ascii="Times New Roman" w:hAnsi="Times New Roman" w:cs="Times New Roman"/>
-          <w:lang w:val="en-US"/>
-        </w:rPr>
-        <w:t xml:space="preserve"> This element</w:t>
-      </w:r>
-      <w:r>
-        <w:rPr>
-          <w:rFonts w:ascii="Times New Roman" w:hAnsi="Times New Roman" w:cs="Times New Roman"/>
-          <w:lang w:val="en-US"/>
-        </w:rPr>
-        <w:t>, as it can be seen, doesn’t use the scheduler, as unregistered users can’t make taxi requests.</w:t>
-      </w:r>
-      <w:r>
-        <w:rPr>
-          <w:rFonts w:ascii="Times New Roman" w:hAnsi="Times New Roman" w:cs="Times New Roman"/>
-          <w:lang w:val="en-US"/>
-        </w:rPr>
-        <w:t xml:space="preserve"> </w:t>
-      </w:r>
-      <w:r>
-        <w:rPr>
-          <w:rFonts w:ascii="Times New Roman" w:hAnsi="Times New Roman" w:cs="Times New Roman"/>
-          <w:lang w:val="en-US"/>
-        </w:rPr>
-        <w:t xml:space="preserve"> </w:t>
-      </w:r>
-    </w:p>
-    <w:p>
-      <w:pPr>
-        <w:rPr>
-          <w:rFonts w:ascii="Times New Roman" w:hAnsi="Times New Roman" w:cs="Times New Roman"/>
-          <w:lang w:val="en-US"/>
-        </w:rPr>
-      </w:pPr>
-      <w:r>
-        <w:rPr>
-          <w:rFonts w:ascii="Times New Roman" w:hAnsi="Times New Roman" w:cs="Times New Roman"/>
-          <w:lang w:val="en-US"/>
-        </w:rPr>
-        <w:t>It has two smaller components:</w:t>
-      </w:r>
-    </w:p>
-    <w:p>
-      <w:pPr>
-        <w:rPr>
-          <w:rFonts w:ascii="Times New Roman" w:hAnsi="Times New Roman" w:cs="Times New Roman"/>
-          <w:lang w:val="en-US"/>
-        </w:rPr>
-      </w:pPr>
-      <w:r>
-        <w:rPr>
-          <w:rFonts w:ascii="Times New Roman" w:hAnsi="Times New Roman" w:cs="Times New Roman"/>
-          <w:lang w:val="en-US"/>
-        </w:rPr>
-        <w:t xml:space="preserve">-register </w:t>
-      </w:r>
-      <w:r>
-        <w:rPr>
-          <w:rFonts w:ascii="Times New Roman" w:hAnsi="Times New Roman" w:cs="Times New Roman"/>
-          <w:lang w:val="en-US"/>
-        </w:rPr>
-        <w:t>component</w:t>
-      </w:r>
-    </w:p>
-    <w:p>
-      <w:pPr>
-        <w:rPr>
-          <w:rFonts w:ascii="Times New Roman" w:hAnsi="Times New Roman" w:cs="Times New Roman"/>
-          <w:lang w:val="en-US"/>
-        </w:rPr>
-      </w:pPr>
-      <w:r>
-        <w:rPr>
-          <w:rFonts w:ascii="Times New Roman" w:hAnsi="Times New Roman" w:cs="Times New Roman"/>
-          <w:lang w:val="en-US"/>
-        </w:rPr>
-        <w:t>-login</w:t>
-      </w:r>
-      <w:r>
-        <w:rPr>
-          <w:rFonts w:ascii="Times New Roman" w:hAnsi="Times New Roman" w:cs="Times New Roman"/>
-          <w:lang w:val="en-US"/>
+        <w:rPr>
+          <w:rFonts w:ascii="Times New Roman" w:hAnsi="Times New Roman" w:cs="Times New Roman"/>
+        </w:rPr>
+      </w:pPr>
+      <w:r>
+        <w:rPr>
+          <w:rFonts w:ascii="Times New Roman" w:hAnsi="Times New Roman" w:cs="Times New Roman"/>
+        </w:rPr>
+        <w:t>-UserClient is a client</w:t>
+      </w:r>
+      <w:r>
+        <w:rPr>
+          <w:rFonts w:ascii="Times New Roman" w:hAnsi="Times New Roman" w:cs="Times New Roman"/>
         </w:rPr>
         <w:t xml:space="preserve"> component</w:t>
       </w:r>
-    </w:p>
-    <w:p>
-      <w:pPr>
-        <w:rPr>
-          <w:rFonts w:ascii="Times New Roman" w:hAnsi="Times New Roman" w:cs="Times New Roman"/>
-          <w:lang w:val="en-US"/>
-        </w:rPr>
-      </w:pPr>
-    </w:p>
-    <w:p>
-      <w:pPr>
-        <w:rPr>
-          <w:rFonts w:ascii="Times New Roman" w:hAnsi="Times New Roman" w:cs="Times New Roman"/>
-          <w:lang w:val="en-US"/>
-        </w:rPr>
-      </w:pPr>
-      <w:r>
-        <w:rPr>
-          <w:rFonts w:ascii="Times New Roman" w:hAnsi="Times New Roman" w:cs="Times New Roman"/>
-        </w:rPr>
-        <w:t>2.</w:t>
-      </w:r>
-      <w:r>
-        <w:rPr>
-          <w:rFonts w:ascii="Times New Roman" w:hAnsi="Times New Roman" w:cs="Times New Roman"/>
-        </w:rPr>
-        <w:t>RegisteredUserManager is a</w:t>
-      </w:r>
-      <w:r>
-        <w:rPr>
-          <w:rFonts w:ascii="Times New Roman" w:hAnsi="Times New Roman" w:cs="Times New Roman"/>
-        </w:rPr>
-        <w:t>n element</w:t>
-      </w:r>
-      <w:r>
-        <w:rPr>
-          <w:rFonts w:ascii="Times New Roman" w:hAnsi="Times New Roman" w:cs="Times New Roman"/>
-        </w:rPr>
-        <w:t xml:space="preserve"> which enables users to logout , receives all the messages from users - drive requests, drive offer responses, reports, SOS signal, modify their profile, log out and all other functions that are present in RASD usecase diagrams. This component can access GPS coordinates service in order to determine the users location when necessary. In order to acomplish all of the operations, this component interacts with the Datalayer and visualises all the necessary elements when it is needed (maps, etc.). </w:t>
-      </w:r>
-      <w:r>
-        <w:rPr>
-          <w:rFonts w:ascii="Times New Roman" w:hAnsi="Times New Roman" w:cs="Times New Roman"/>
-          <w:lang w:val="en-US"/>
-        </w:rPr>
-        <w:t>Also, this component uses Scheduler in order to serve the users in requests related to taxi drives.</w:t>
-      </w:r>
-      <w:r>
-        <w:rPr>
-          <w:rFonts w:ascii="Times New Roman" w:hAnsi="Times New Roman" w:cs="Times New Roman"/>
-          <w:lang w:val="en-US"/>
-        </w:rPr>
-        <w:t xml:space="preserve"> </w:t>
-      </w:r>
-    </w:p>
-    <w:p>
-      <w:pPr>
-        <w:rPr>
-          <w:rFonts w:ascii="Times New Roman" w:hAnsi="Times New Roman" w:cs="Times New Roman"/>
-          <w:lang w:val="en-US"/>
-        </w:rPr>
-      </w:pPr>
-      <w:r>
-        <w:rPr>
-          <w:rFonts w:ascii="Times New Roman" w:hAnsi="Times New Roman" w:cs="Times New Roman"/>
-          <w:lang w:val="en-US"/>
-        </w:rPr>
-        <w:t>Considering further, this component could be split into smaller components:</w:t>
-      </w:r>
-    </w:p>
-    <w:p>
-      <w:pPr>
-        <w:rPr>
-          <w:rFonts w:ascii="Times New Roman" w:hAnsi="Times New Roman" w:cs="Times New Roman"/>
-          <w:lang w:val="en-US"/>
-        </w:rPr>
-      </w:pPr>
-      <w:r>
-        <w:rPr>
-          <w:rFonts w:ascii="Times New Roman" w:hAnsi="Times New Roman" w:cs="Times New Roman"/>
-          <w:lang w:val="en-US"/>
-        </w:rPr>
-        <w:lastRenderedPageBreak/>
-        <w:t>-profile management component, which includes functions related to profile editing</w:t>
-      </w:r>
-    </w:p>
-    <w:p>
-      <w:pPr>
-        <w:rPr>
-          <w:rFonts w:ascii="Times New Roman" w:hAnsi="Times New Roman" w:cs="Times New Roman"/>
-          <w:lang w:val="en-US"/>
-        </w:rPr>
-      </w:pPr>
-      <w:r>
-        <w:rPr>
-          <w:rFonts w:ascii="Times New Roman" w:hAnsi="Times New Roman" w:cs="Times New Roman"/>
-          <w:lang w:val="en-US"/>
-        </w:rPr>
-        <w:t>-taxi request component, which includes functions related to making a taxi request</w:t>
-      </w:r>
-    </w:p>
-    <w:p>
-      <w:pPr>
-        <w:rPr>
-          <w:rFonts w:ascii="Times New Roman" w:hAnsi="Times New Roman" w:cs="Times New Roman"/>
-          <w:lang w:val="en-US"/>
-        </w:rPr>
-      </w:pPr>
-      <w:r>
-        <w:rPr>
-          <w:rFonts w:ascii="Times New Roman" w:hAnsi="Times New Roman" w:cs="Times New Roman"/>
-          <w:lang w:val="en-US"/>
-        </w:rPr>
-        <w:t>-respond offer component, which is a part of negotiations between taxi driver and user</w:t>
-      </w:r>
-    </w:p>
-    <w:p>
-      <w:pPr>
-        <w:rPr>
-          <w:rFonts w:ascii="Times New Roman" w:hAnsi="Times New Roman" w:cs="Times New Roman"/>
-          <w:lang w:val="en-US"/>
-        </w:rPr>
-      </w:pPr>
-      <w:r>
-        <w:rPr>
-          <w:rFonts w:ascii="Times New Roman" w:hAnsi="Times New Roman" w:cs="Times New Roman"/>
-          <w:lang w:val="en-US"/>
-        </w:rPr>
-        <w:t>-report component, responsible for making reports and writing related reason during taxi drive</w:t>
-      </w:r>
-    </w:p>
-    <w:p>
-      <w:pPr>
-        <w:rPr>
-          <w:rFonts w:ascii="Times New Roman" w:hAnsi="Times New Roman" w:cs="Times New Roman"/>
-          <w:lang w:val="en-US"/>
-        </w:rPr>
-      </w:pPr>
-    </w:p>
-    <w:p>
-      <w:pPr>
-        <w:rPr>
-          <w:rFonts w:ascii="Times New Roman" w:hAnsi="Times New Roman" w:cs="Times New Roman"/>
-        </w:rPr>
-      </w:pPr>
-      <w:r>
-        <w:rPr>
-          <w:rFonts w:ascii="Times New Roman" w:hAnsi="Times New Roman" w:cs="Times New Roman"/>
-        </w:rPr>
-        <w:t>3.</w:t>
-      </w:r>
-      <w:r>
-        <w:rPr>
-          <w:rFonts w:ascii="Times New Roman" w:hAnsi="Times New Roman" w:cs="Times New Roman"/>
-        </w:rPr>
-        <w:t>TaxiDriverManager is similar to previous one, but also includes some additional options, like accepting or rejecting a drive request and changing the availability status, in order to support TaxiDriver clients.</w:t>
-      </w:r>
-    </w:p>
-    <w:p>
-      <w:pPr>
-        <w:rPr>
-          <w:rFonts w:ascii="Times New Roman" w:hAnsi="Times New Roman" w:cs="Times New Roman"/>
-          <w:lang w:val="en-US"/>
-        </w:rPr>
-      </w:pPr>
-      <w:r>
-        <w:rPr>
-          <w:rFonts w:ascii="Times New Roman" w:hAnsi="Times New Roman" w:cs="Times New Roman"/>
-          <w:lang w:val="en-US"/>
-        </w:rPr>
-        <w:t>Considering further, this component could be split into smaller components:</w:t>
-      </w:r>
-    </w:p>
-    <w:p>
-      <w:pPr>
-        <w:rPr>
-          <w:rFonts w:ascii="Times New Roman" w:hAnsi="Times New Roman" w:cs="Times New Roman"/>
-          <w:lang w:val="en-US"/>
-        </w:rPr>
-      </w:pPr>
-      <w:r>
-        <w:rPr>
-          <w:rFonts w:ascii="Times New Roman" w:hAnsi="Times New Roman" w:cs="Times New Roman"/>
-          <w:lang w:val="en-US"/>
-        </w:rPr>
-        <w:t>-profile management component, which includes functions related to profile editing</w:t>
-      </w:r>
-    </w:p>
-    <w:p>
-      <w:pPr>
-        <w:rPr>
-          <w:rFonts w:ascii="Times New Roman" w:hAnsi="Times New Roman" w:cs="Times New Roman"/>
-          <w:lang w:val="en-US"/>
-        </w:rPr>
-      </w:pPr>
-      <w:r>
-        <w:rPr>
-          <w:rFonts w:ascii="Times New Roman" w:hAnsi="Times New Roman" w:cs="Times New Roman"/>
-          <w:lang w:val="en-US"/>
-        </w:rPr>
-        <w:t>-taxi request component, which includes functions related to making a taxi request</w:t>
-      </w:r>
-    </w:p>
-    <w:p>
-      <w:pPr>
-        <w:rPr>
-          <w:rFonts w:ascii="Times New Roman" w:hAnsi="Times New Roman" w:cs="Times New Roman"/>
-          <w:lang w:val="en-US"/>
-        </w:rPr>
-      </w:pPr>
-      <w:r>
-        <w:rPr>
-          <w:rFonts w:ascii="Times New Roman" w:hAnsi="Times New Roman" w:cs="Times New Roman"/>
-          <w:lang w:val="en-US"/>
-        </w:rPr>
-        <w:t>-respond offer component, which is a part of negotiations between taxi driver and user</w:t>
-      </w:r>
-    </w:p>
-    <w:p>
-      <w:pPr>
-        <w:rPr>
-          <w:rFonts w:ascii="Times New Roman" w:hAnsi="Times New Roman" w:cs="Times New Roman"/>
-          <w:lang w:val="en-US"/>
-        </w:rPr>
-      </w:pPr>
-      <w:r>
-        <w:rPr>
-          <w:rFonts w:ascii="Times New Roman" w:hAnsi="Times New Roman" w:cs="Times New Roman"/>
-          <w:lang w:val="en-US"/>
-        </w:rPr>
-        <w:t>-report component, responsible for making reports during taxi drive and writing related reason</w:t>
-      </w:r>
-    </w:p>
-    <w:p>
-      <w:pPr>
-        <w:rPr>
-          <w:rFonts w:ascii="Times New Roman" w:hAnsi="Times New Roman" w:cs="Times New Roman"/>
-          <w:lang w:val="en-US"/>
-        </w:rPr>
-      </w:pPr>
-      <w:r>
-        <w:rPr>
-          <w:rFonts w:ascii="Times New Roman" w:hAnsi="Times New Roman" w:cs="Times New Roman"/>
-          <w:lang w:val="en-US"/>
-        </w:rPr>
-        <w:t>-drive accept/reject component, which is the one of the component where drivers differ from typical users, and gives them ability to accept or reject drive</w:t>
-      </w:r>
-    </w:p>
-    <w:p>
-      <w:pPr>
-        <w:rPr>
-          <w:rFonts w:ascii="Times New Roman" w:hAnsi="Times New Roman" w:cs="Times New Roman"/>
-          <w:lang w:val="en-US"/>
-        </w:rPr>
-      </w:pPr>
-      <w:r>
-        <w:rPr>
-          <w:rFonts w:ascii="Times New Roman" w:hAnsi="Times New Roman" w:cs="Times New Roman"/>
-          <w:lang w:val="en-US"/>
-        </w:rPr>
-        <w:t>-availability change component, which is used for managing taxi driver availabili</w:t>
-      </w:r>
-      <w:r>
-        <w:rPr>
-          <w:rFonts w:ascii="Times New Roman" w:hAnsi="Times New Roman" w:cs="Times New Roman"/>
-          <w:lang w:val="en-US"/>
-        </w:rPr>
-        <w:t>ty</w:t>
-      </w:r>
-    </w:p>
-    <w:p>
-      <w:pPr>
-        <w:rPr>
-          <w:rFonts w:ascii="Times New Roman" w:hAnsi="Times New Roman" w:cs="Times New Roman"/>
-        </w:rPr>
-      </w:pPr>
-    </w:p>
-    <w:p>
-      <w:pPr>
-        <w:rPr>
-          <w:rFonts w:ascii="Times New Roman" w:hAnsi="Times New Roman" w:cs="Times New Roman"/>
-          <w:lang w:val="en-US"/>
-        </w:rPr>
-      </w:pPr>
-      <w:r>
-        <w:rPr>
-          <w:rFonts w:ascii="Times New Roman" w:hAnsi="Times New Roman" w:cs="Times New Roman"/>
-        </w:rPr>
-        <w:t>4.</w:t>
-      </w:r>
-      <w:r>
-        <w:rPr>
-          <w:rFonts w:ascii="Times New Roman" w:hAnsi="Times New Roman" w:cs="Times New Roman"/>
-        </w:rPr>
-        <w:t>AdminManager is supporting AdminClients, and gives them ability, using the DataLayer, to browse users, read reports, promote users to taxi drivers, prevent some users from being drivers, delete users in case of bad behaviour, and log out. Notice that Admin manager doesn</w:t>
-      </w:r>
-      <w:r>
-        <w:rPr>
-          <w:rFonts w:ascii="Times New Roman" w:hAnsi="Times New Roman" w:cs="Times New Roman"/>
-          <w:lang w:val="en-US"/>
-        </w:rPr>
-        <w:t>’t use Scheduler, as it isn’t necessary (Administrators can’t make taxi requests).</w:t>
-      </w:r>
-    </w:p>
-    <w:p>
-      <w:pPr>
-        <w:rPr>
-          <w:rFonts w:ascii="Times New Roman" w:hAnsi="Times New Roman" w:cs="Times New Roman"/>
-          <w:lang w:val="en-US"/>
-        </w:rPr>
-      </w:pPr>
-      <w:r>
-        <w:rPr>
-          <w:rFonts w:ascii="Times New Roman" w:hAnsi="Times New Roman" w:cs="Times New Roman"/>
-          <w:lang w:val="en-US"/>
-        </w:rPr>
-        <w:t>It could be split into smaller components:</w:t>
-      </w:r>
-    </w:p>
-    <w:p>
-      <w:pPr>
-        <w:rPr>
-          <w:rFonts w:ascii="Times New Roman" w:hAnsi="Times New Roman" w:cs="Times New Roman"/>
-          <w:lang w:val="en-US"/>
-        </w:rPr>
-      </w:pPr>
-      <w:r>
-        <w:rPr>
-          <w:rFonts w:ascii="Times New Roman" w:hAnsi="Times New Roman" w:cs="Times New Roman"/>
-          <w:lang w:val="en-US"/>
-        </w:rPr>
-        <w:t>-browsing and viewing users</w:t>
-      </w:r>
-    </w:p>
-    <w:p>
-      <w:pPr>
-        <w:rPr>
-          <w:rFonts w:ascii="Times New Roman" w:hAnsi="Times New Roman" w:cs="Times New Roman"/>
-          <w:lang w:val="en-US"/>
-        </w:rPr>
-      </w:pPr>
-      <w:r>
-        <w:rPr>
-          <w:rFonts w:ascii="Times New Roman" w:hAnsi="Times New Roman" w:cs="Times New Roman"/>
-          <w:lang w:val="en-US"/>
-        </w:rPr>
-        <w:t>-viewing drives related to users</w:t>
-      </w:r>
-    </w:p>
-    <w:p>
-      <w:pPr>
-        <w:rPr>
-          <w:rFonts w:ascii="Times New Roman" w:hAnsi="Times New Roman" w:cs="Times New Roman"/>
-          <w:lang w:val="en-US"/>
-        </w:rPr>
-      </w:pPr>
-      <w:r>
-        <w:rPr>
-          <w:rFonts w:ascii="Times New Roman" w:hAnsi="Times New Roman" w:cs="Times New Roman"/>
-          <w:lang w:val="en-US"/>
-        </w:rPr>
-        <w:t>-viewing reports</w:t>
-      </w:r>
-    </w:p>
-    <w:p>
-      <w:pPr>
-        <w:rPr>
-          <w:rFonts w:ascii="Times New Roman" w:hAnsi="Times New Roman" w:cs="Times New Roman"/>
-          <w:lang w:val="en-US"/>
-        </w:rPr>
-      </w:pPr>
-      <w:r>
-        <w:rPr>
-          <w:rFonts w:ascii="Times New Roman" w:hAnsi="Times New Roman" w:cs="Times New Roman"/>
-          <w:lang w:val="en-US"/>
-        </w:rPr>
-        <w:t>-deleting users</w:t>
-      </w:r>
-    </w:p>
-    <w:p>
-      <w:pPr>
-        <w:rPr>
-          <w:rFonts w:ascii="Times New Roman" w:hAnsi="Times New Roman" w:cs="Times New Roman"/>
-          <w:lang w:val="en-US"/>
-        </w:rPr>
-      </w:pPr>
-      <w:r>
-        <w:rPr>
-          <w:rFonts w:ascii="Times New Roman" w:hAnsi="Times New Roman" w:cs="Times New Roman"/>
-          <w:lang w:val="en-US"/>
-        </w:rPr>
-        <w:t xml:space="preserve">-promoting users to taxi drivers </w:t>
-      </w:r>
-    </w:p>
-    <w:p>
-      <w:pPr>
-        <w:rPr>
-          <w:rFonts w:ascii="Times New Roman" w:hAnsi="Times New Roman" w:cs="Times New Roman"/>
-          <w:lang w:val="en-US"/>
-        </w:rPr>
-      </w:pPr>
-    </w:p>
-    <w:p>
-      <w:pPr>
-        <w:rPr>
-          <w:rFonts w:ascii="Times New Roman" w:hAnsi="Times New Roman" w:cs="Times New Roman"/>
-        </w:rPr>
-      </w:pPr>
-      <w:r>
-        <w:rPr>
-          <w:rFonts w:ascii="Times New Roman" w:hAnsi="Times New Roman" w:cs="Times New Roman"/>
-        </w:rPr>
-        <w:t>5.</w:t>
-      </w:r>
-      <w:r>
-        <w:rPr>
-          <w:rFonts w:ascii="Times New Roman" w:hAnsi="Times New Roman" w:cs="Times New Roman"/>
-        </w:rPr>
-        <w:t>Scheduler is the cor</w:t>
-      </w:r>
-      <w:r>
-        <w:rPr>
-          <w:rFonts w:ascii="Times New Roman" w:hAnsi="Times New Roman" w:cs="Times New Roman"/>
-        </w:rPr>
-        <w:t>e element</w:t>
-      </w:r>
-      <w:r>
-        <w:rPr>
-          <w:rFonts w:ascii="Times New Roman" w:hAnsi="Times New Roman" w:cs="Times New Roman"/>
-        </w:rPr>
-        <w:t xml:space="preserve"> of the system that cross-references the location data and the system messages in order to dispatch a taxi from the corresponding taxi zone using the DataLayer. It uses GPS coordinates service in order to determine the taxi zone of the current user, deals with taxi queues and forwards the request to another taxi in current taxi zone if there is available taxi. It also </w:t>
-      </w:r>
-      <w:r>
-        <w:rPr>
-          <w:rFonts w:ascii="Times New Roman" w:hAnsi="Times New Roman" w:cs="Times New Roman"/>
-        </w:rPr>
-        <w:lastRenderedPageBreak/>
-        <w:t>receives the drive offer responses from uses and creates drive events. Scheduler uses results from time and cost calculator when makes drive offers to users.</w:t>
-      </w:r>
-    </w:p>
-    <w:p>
-      <w:pPr>
-        <w:rPr>
-          <w:rFonts w:ascii="Times New Roman" w:hAnsi="Times New Roman" w:cs="Times New Roman"/>
-        </w:rPr>
-      </w:pPr>
-      <w:r>
-        <w:rPr>
-          <w:rFonts w:ascii="Times New Roman" w:hAnsi="Times New Roman" w:cs="Times New Roman"/>
-        </w:rPr>
-        <w:t>In fact, this is an element</w:t>
-      </w:r>
-      <w:r>
-        <w:rPr>
-          <w:rFonts w:ascii="Times New Roman" w:hAnsi="Times New Roman" w:cs="Times New Roman"/>
-        </w:rPr>
-        <w:t xml:space="preserve"> used by three subsystems: user, taxi driver, developer.</w:t>
-      </w:r>
-    </w:p>
-    <w:p>
-      <w:pPr>
-        <w:rPr>
-          <w:rFonts w:ascii="Times New Roman" w:hAnsi="Times New Roman" w:cs="Times New Roman"/>
-        </w:rPr>
-      </w:pPr>
-      <w:r>
-        <w:rPr>
-          <w:rFonts w:ascii="Times New Roman" w:hAnsi="Times New Roman" w:cs="Times New Roman"/>
-        </w:rPr>
-        <w:t>Scheduler has three</w:t>
-      </w:r>
-      <w:r>
-        <w:rPr>
-          <w:rFonts w:ascii="Times New Roman" w:hAnsi="Times New Roman" w:cs="Times New Roman"/>
-        </w:rPr>
-        <w:t xml:space="preserve"> smaller components:</w:t>
-      </w:r>
-    </w:p>
-    <w:p>
-      <w:pPr>
-        <w:rPr>
-          <w:rFonts w:ascii="Times New Roman" w:hAnsi="Times New Roman" w:cs="Times New Roman"/>
-        </w:rPr>
-      </w:pPr>
-      <w:r>
-        <w:rPr>
-          <w:rFonts w:ascii="Times New Roman" w:hAnsi="Times New Roman" w:cs="Times New Roman"/>
-        </w:rPr>
-        <w:t>-Time and cost calculator. It  estimates the time the time and price for a taxi drive. It uses data from DataLayer in order to have enough information to do its part of job. By the way, the Scheduler uses this component when it makes a drive offer to user- so it makes this system fair. Users can accept or rejecet the offer if the price is too high.</w:t>
-      </w:r>
-    </w:p>
-    <w:p>
-      <w:pPr>
-        <w:rPr>
-          <w:rFonts w:ascii="Times New Roman" w:hAnsi="Times New Roman" w:cs="Times New Roman"/>
-        </w:rPr>
-      </w:pPr>
-      <w:r>
-        <w:rPr>
-          <w:rFonts w:ascii="Times New Roman" w:hAnsi="Times New Roman" w:cs="Times New Roman"/>
-        </w:rPr>
-        <w:t>-Taxi queue manager – component which deals with avaiable taxi drivers and dispatching, adding and removin them from queue</w:t>
-      </w:r>
-    </w:p>
-    <w:p>
-      <w:pPr>
-        <w:rPr>
-          <w:rFonts w:ascii="Times New Roman" w:hAnsi="Times New Roman" w:cs="Times New Roman"/>
-        </w:rPr>
-      </w:pPr>
-      <w:r>
-        <w:rPr>
-          <w:rFonts w:ascii="Times New Roman" w:hAnsi="Times New Roman" w:cs="Times New Roman"/>
-        </w:rPr>
-        <w:t>-Zone determination – component that determines the taxi zone corresponding to a given location.Uses maps external GPS and Maps API.</w:t>
-      </w:r>
-    </w:p>
-    <w:p>
-      <w:pPr>
-        <w:rPr>
-          <w:rFonts w:ascii="Times New Roman" w:hAnsi="Times New Roman" w:cs="Times New Roman"/>
-        </w:rPr>
-      </w:pPr>
-      <w:r>
-        <w:rPr>
-          <w:rFonts w:ascii="Times New Roman" w:hAnsi="Times New Roman" w:cs="Times New Roman"/>
-        </w:rPr>
-        <w:t>6.</w:t>
-      </w:r>
-      <w:r>
-        <w:rPr>
-          <w:rFonts w:ascii="Times New Roman" w:hAnsi="Times New Roman" w:cs="Times New Roman"/>
-        </w:rPr>
-        <w:t>DataLayer encapsulates the ope</w:t>
-      </w:r>
-      <w:r>
-        <w:rPr>
-          <w:rFonts w:ascii="Times New Roman" w:hAnsi="Times New Roman" w:cs="Times New Roman"/>
-        </w:rPr>
-        <w:t>rations related to persiste</w:t>
-      </w:r>
-      <w:r>
-        <w:rPr>
-          <w:rFonts w:ascii="Times New Roman" w:hAnsi="Times New Roman" w:cs="Times New Roman"/>
-        </w:rPr>
-        <w:t>nce of entities relevant to the system – report, drive, different types of users – User, Taxi Driver, Administrator and deals with their storage into database.</w:t>
-      </w:r>
-      <w:r>
-        <w:rPr>
-          <w:rFonts w:ascii="Times New Roman" w:hAnsi="Times New Roman" w:cs="Times New Roman"/>
-        </w:rPr>
-        <w:t xml:space="preserve"> It consists of:</w:t>
-      </w:r>
-    </w:p>
-    <w:p>
-      <w:pPr>
-        <w:rPr>
-          <w:rFonts w:ascii="Times New Roman" w:hAnsi="Times New Roman" w:cs="Times New Roman"/>
-        </w:rPr>
-      </w:pPr>
-      <w:r>
-        <w:rPr>
-          <w:rFonts w:ascii="Times New Roman" w:hAnsi="Times New Roman" w:cs="Times New Roman"/>
-        </w:rPr>
-        <w:t>-query constructor</w:t>
-      </w:r>
-    </w:p>
-    <w:p>
-      <w:pPr>
-        <w:rPr>
-          <w:rFonts w:ascii="Times New Roman" w:hAnsi="Times New Roman" w:cs="Times New Roman"/>
-        </w:rPr>
-      </w:pPr>
-      <w:r>
-        <w:rPr>
-          <w:rFonts w:ascii="Times New Roman" w:hAnsi="Times New Roman" w:cs="Times New Roman"/>
-        </w:rPr>
-        <w:t>-persiste</w:t>
-      </w:r>
-      <w:r>
-        <w:rPr>
-          <w:rFonts w:ascii="Times New Roman" w:hAnsi="Times New Roman" w:cs="Times New Roman"/>
-        </w:rPr>
-        <w:t>nce</w:t>
-      </w:r>
-    </w:p>
-    <w:p>
-      <w:pPr>
-        <w:rPr>
-          <w:rFonts w:ascii="Times New Roman" w:hAnsi="Times New Roman" w:cs="Times New Roman"/>
-        </w:rPr>
-      </w:pPr>
-      <w:r>
-        <w:rPr>
-          <w:rFonts w:ascii="Times New Roman" w:hAnsi="Times New Roman" w:cs="Times New Roman"/>
-        </w:rPr>
-        <w:t>-</w:t>
-      </w:r>
-      <w:r>
-        <w:rPr>
-          <w:rFonts w:ascii="Times New Roman" w:hAnsi="Times New Roman" w:cs="Times New Roman"/>
-        </w:rPr>
-        <w:t>database operations</w:t>
-      </w:r>
-    </w:p>
-    <w:p>
-      <w:pPr>
-        <w:rPr>
-          <w:rFonts w:ascii="Times New Roman" w:hAnsi="Times New Roman" w:cs="Times New Roman"/>
-        </w:rPr>
-      </w:pPr>
-      <w:r>
-        <w:rPr>
-          <w:rFonts w:ascii="Times New Roman" w:hAnsi="Times New Roman" w:cs="Times New Roman"/>
-        </w:rPr>
-        <w:t>Datalayer is an element</w:t>
-      </w:r>
-      <w:r>
-        <w:rPr>
-          <w:rFonts w:ascii="Times New Roman" w:hAnsi="Times New Roman" w:cs="Times New Roman"/>
-        </w:rPr>
-        <w:t xml:space="preserve"> used by many subsytems.</w:t>
-      </w:r>
-    </w:p>
-    <w:p>
-      <w:pPr>
-        <w:rPr>
-          <w:rFonts w:ascii="Times New Roman" w:hAnsi="Times New Roman" w:cs="Times New Roman"/>
-        </w:rPr>
-      </w:pPr>
-      <w:r>
-        <w:rPr>
-          <w:rFonts w:ascii="Times New Roman" w:hAnsi="Times New Roman" w:cs="Times New Roman"/>
-        </w:rPr>
-        <w:t>7.</w:t>
-      </w:r>
-      <w:r>
-        <w:rPr>
-          <w:rFonts w:ascii="Times New Roman" w:hAnsi="Times New Roman" w:cs="Times New Roman"/>
-        </w:rPr>
-        <w:t>DevelopmentManager is a part of the system which offers access to basic system functions to developers that are outside the system via some kind of serivce (REST, for example) in order to give them ability to embed or extend MyTaxiService in their applications. They can externally request a taxi, for example by API or register or log in from external aplplication (for example, Facebook).</w:t>
-      </w:r>
-      <w:r>
-        <w:rPr>
-          <w:rFonts w:ascii="Times New Roman" w:hAnsi="Times New Roman" w:cs="Times New Roman"/>
-        </w:rPr>
-        <w:t xml:space="preserve"> This element uses all other components in order to achieve its functionalities. </w:t>
-      </w:r>
-    </w:p>
-    <w:p>
-      <w:pPr>
-        <w:rPr>
-          <w:rFonts w:ascii="Times New Roman" w:hAnsi="Times New Roman" w:cs="Times New Roman"/>
-        </w:rPr>
-      </w:pPr>
-      <w:r>
-        <w:rPr>
-          <w:rFonts w:ascii="Times New Roman" w:hAnsi="Times New Roman" w:cs="Times New Roman"/>
-        </w:rPr>
-        <w:t>8.</w:t>
-      </w:r>
-      <w:r>
-        <w:rPr>
-          <w:rFonts w:ascii="Times New Roman" w:hAnsi="Times New Roman" w:cs="Times New Roman"/>
-        </w:rPr>
-        <w:t>SessionManager, a part of the system that is responsible for creating and destroying sessions (log in- create session, log out-destroy session). It is necessary to have this part of the system included, because it distincts logged in and logged out state.</w:t>
-      </w:r>
-    </w:p>
-    <w:p>
-      <w:pPr>
-        <w:rPr>
-          <w:rFonts w:ascii="Times New Roman" w:hAnsi="Times New Roman" w:cs="Times New Roman"/>
-        </w:rPr>
-      </w:pPr>
-      <w:r>
-        <w:rPr>
-          <w:rFonts w:ascii="Times New Roman" w:hAnsi="Times New Roman" w:cs="Times New Roman"/>
-        </w:rPr>
-        <w:t>This is a</w:t>
-      </w:r>
-      <w:r>
-        <w:rPr>
-          <w:rFonts w:ascii="Times New Roman" w:hAnsi="Times New Roman" w:cs="Times New Roman"/>
-        </w:rPr>
-        <w:t>n element</w:t>
-      </w:r>
-      <w:r>
-        <w:rPr>
-          <w:rFonts w:ascii="Times New Roman" w:hAnsi="Times New Roman" w:cs="Times New Roman"/>
-        </w:rPr>
-        <w:t xml:space="preserve"> used by many subsystems.</w:t>
-      </w:r>
-    </w:p>
-    <w:p>
-      <w:pPr>
-        <w:pStyle w:val="Heading3"/>
-        <w:rPr>
-          <w:rFonts w:ascii="Times New Roman" w:hAnsi="Times New Roman" w:cs="Times New Roman"/>
-        </w:rPr>
-      </w:pPr>
-      <w:bookmarkStart w:id="19" w:name="_Toc441162623"/>
-      <w:r>
-        <w:rPr>
-          <w:rFonts w:ascii="Times New Roman" w:hAnsi="Times New Roman" w:cs="Times New Roman"/>
-        </w:rPr>
-        <w:t>2.2.2 Client side</w:t>
-      </w:r>
-      <w:r>
-        <w:rPr>
-          <w:rFonts w:ascii="Times New Roman" w:hAnsi="Times New Roman" w:cs="Times New Roman"/>
-        </w:rPr>
-        <w:t xml:space="preserve"> elements</w:t>
-      </w:r>
-      <w:bookmarkEnd w:id="19"/>
-    </w:p>
-    <w:p/>
-    <w:p>
-      <w:pPr>
-        <w:rPr>
-          <w:rFonts w:ascii="Times New Roman" w:hAnsi="Times New Roman" w:cs="Times New Roman"/>
-        </w:rPr>
-      </w:pPr>
-      <w:r>
-        <w:rPr>
-          <w:rFonts w:ascii="Times New Roman" w:hAnsi="Times New Roman" w:cs="Times New Roman"/>
-        </w:rPr>
-        <w:t>Now, let’s take a look at the elements which belong to the client side:</w:t>
-      </w:r>
-    </w:p>
-    <w:p>
-      <w:pPr>
-        <w:rPr>
-          <w:rFonts w:ascii="Times New Roman" w:hAnsi="Times New Roman" w:cs="Times New Roman"/>
-        </w:rPr>
-      </w:pPr>
-      <w:r>
-        <w:rPr>
-          <w:rFonts w:ascii="Times New Roman" w:hAnsi="Times New Roman" w:cs="Times New Roman"/>
-        </w:rPr>
-        <w:t>-GuestClient is a client</w:t>
-      </w:r>
-      <w:r>
-        <w:rPr>
-          <w:rFonts w:ascii="Times New Roman" w:hAnsi="Times New Roman" w:cs="Times New Roman"/>
-        </w:rPr>
-        <w:t xml:space="preserve"> component</w:t>
-      </w:r>
-      <w:r>
-        <w:rPr>
-          <w:rFonts w:ascii="Times New Roman" w:hAnsi="Times New Roman" w:cs="Times New Roman"/>
-        </w:rPr>
-        <w:t xml:space="preserve"> used by users before they register or log in. On the server side, this client type communicates with UnregisteredManager</w:t>
-      </w:r>
-      <w:r>
-        <w:rPr>
-          <w:rFonts w:ascii="Times New Roman" w:hAnsi="Times New Roman" w:cs="Times New Roman"/>
-        </w:rPr>
-        <w:t>.</w:t>
-      </w:r>
-    </w:p>
-    <w:p>
-      <w:pPr>
-        <w:rPr>
-          <w:rFonts w:ascii="Times New Roman" w:hAnsi="Times New Roman" w:cs="Times New Roman"/>
-        </w:rPr>
-      </w:pPr>
-      <w:r>
-        <w:rPr>
-          <w:rFonts w:ascii="Times New Roman" w:hAnsi="Times New Roman" w:cs="Times New Roman"/>
-        </w:rPr>
-        <w:t>-UserClient is a client</w:t>
-      </w:r>
-      <w:r>
-        <w:rPr>
-          <w:rFonts w:ascii="Times New Roman" w:hAnsi="Times New Roman" w:cs="Times New Roman"/>
-        </w:rPr>
-        <w:t xml:space="preserve"> component</w:t>
-      </w:r>
       <w:r>
         <w:rPr>
           <w:rFonts w:ascii="Times New Roman" w:hAnsi="Times New Roman" w:cs="Times New Roman"/>
@@ -9527,14 +9873,7 @@
         <w:rPr>
           <w:rFonts w:ascii="Times New Roman" w:hAnsi="Times New Roman" w:cs="Times New Roman"/>
         </w:rPr>
-        <w:t xml:space="preserve">, modify </w:t>
-      </w:r>
-      <w:r>
-        <w:rPr>
-          <w:rFonts w:ascii="Times New Roman" w:hAnsi="Times New Roman" w:cs="Times New Roman"/>
-        </w:rPr>
-        <w:lastRenderedPageBreak/>
-        <w:t>their profiles, report another user during the taxi drive and all the functionalities previously mentioned.</w:t>
+        <w:t>, modify their profiles, report another user during the taxi drive and all the functionalities previously mentioned.</w:t>
       </w:r>
     </w:p>
     <w:p>
@@ -9719,7 +10058,7 @@
                     <pic:cNvPicPr/>
                   </pic:nvPicPr>
                   <pic:blipFill>
-                    <a:blip r:embed="rId48" cstate="print">
+                    <a:blip r:embed="rId56" cstate="print">
                       <a:extLst>
                         <a:ext uri="{28A0092B-C50C-407E-A947-70E740481C1C}">
                           <a14:useLocalDpi xmlns:a14="http://schemas.microsoft.com/office/drawing/2010/main" val="0"/>
@@ -9765,14 +10104,14 @@
           <w:rFonts w:ascii="Times New Roman" w:hAnsi="Times New Roman" w:cs="Times New Roman"/>
         </w:rPr>
       </w:pPr>
-      <w:bookmarkStart w:id="20" w:name="_Toc441162624"/>
+      <w:bookmarkStart w:id="21" w:name="_Toc441162624"/>
       <w:r>
         <w:rPr>
           <w:rFonts w:ascii="Times New Roman" w:hAnsi="Times New Roman" w:cs="Times New Roman"/>
         </w:rPr>
         <w:t>Integration testing strategy</w:t>
       </w:r>
-      <w:bookmarkEnd w:id="20"/>
+      <w:bookmarkEnd w:id="21"/>
     </w:p>
     <w:p>
       <w:pPr>
@@ -9978,7 +10317,7 @@
             <o:lock v:ext="edit" aspectratio="t"/>
           </v:shapetype>
           <v:shape id="_x0000_s1026" type="#_x0000_t75" style="position:absolute;left:0;text-align:left;margin-left:24.3pt;margin-top:27pt;width:468pt;height:247.8pt;z-index:-251633152;mso-position-horizontal-relative:text;mso-position-vertical-relative:text;mso-width-relative:page;mso-height-relative:page" wrapcoords="-35 0 -35 21535 21600 21535 21600 0 -35 0">
-            <v:imagedata r:id="rId49" o:title="THREAD"/>
+            <v:imagedata r:id="rId57" o:title="THREAD"/>
             <w10:wrap type="tight"/>
           </v:shape>
         </w:pict>
@@ -10333,7 +10672,7 @@
                     </pic:cNvPicPr>
                   </pic:nvPicPr>
                   <pic:blipFill>
-                    <a:blip r:embed="rId50">
+                    <a:blip r:embed="rId58">
                       <a:extLst>
                         <a:ext uri="{28A0092B-C50C-407E-A947-70E740481C1C}">
                           <a14:useLocalDpi xmlns:a14="http://schemas.microsoft.com/office/drawing/2010/main" val="0"/>
@@ -10565,7 +10904,7 @@
                     </pic:cNvPicPr>
                   </pic:nvPicPr>
                   <pic:blipFill>
-                    <a:blip r:embed="rId51">
+                    <a:blip r:embed="rId59">
                       <a:extLst>
                         <a:ext uri="{28A0092B-C50C-407E-A947-70E740481C1C}">
                           <a14:useLocalDpi xmlns:a14="http://schemas.microsoft.com/office/drawing/2010/main" val="0"/>
@@ -10693,14 +11032,14 @@
           <w:rFonts w:ascii="Times New Roman" w:hAnsi="Times New Roman" w:cs="Times New Roman"/>
         </w:rPr>
       </w:pPr>
-      <w:bookmarkStart w:id="21" w:name="_Toc441162625"/>
+      <w:bookmarkStart w:id="22" w:name="_Toc441162625"/>
       <w:r>
         <w:rPr>
           <w:rFonts w:ascii="Times New Roman" w:hAnsi="Times New Roman" w:cs="Times New Roman"/>
         </w:rPr>
         <w:t>Sequence of component/function integration</w:t>
       </w:r>
-      <w:bookmarkEnd w:id="21"/>
+      <w:bookmarkEnd w:id="22"/>
     </w:p>
     <w:p/>
     <w:p>
@@ -10889,7 +11228,7 @@
                     </pic:cNvPicPr>
                   </pic:nvPicPr>
                   <pic:blipFill>
-                    <a:blip r:embed="rId52">
+                    <a:blip r:embed="rId60">
                       <a:extLst>
                         <a:ext uri="{28A0092B-C50C-407E-A947-70E740481C1C}">
                           <a14:useLocalDpi xmlns:a14="http://schemas.microsoft.com/office/drawing/2010/main" val="0"/>
@@ -11048,7 +11387,7 @@
         <w:lastRenderedPageBreak/>
         <w:pict>
           <v:shape id="_x0000_i1025" type="#_x0000_t75" style="width:311.4pt;height:270.6pt">
-            <v:imagedata r:id="rId53" o:title="SESSION MANAGER mod"/>
+            <v:imagedata r:id="rId61" o:title="SESSION MANAGER mod"/>
           </v:shape>
         </w:pict>
       </w:r>
@@ -11267,7 +11606,7 @@
         </w:rPr>
         <w:pict>
           <v:shape id="_x0000_s1034" type="#_x0000_t75" style="position:absolute;left:0;text-align:left;margin-left:65.4pt;margin-top:28.95pt;width:402.6pt;height:133.2pt;z-index:-251617792;mso-position-horizontal-relative:text;mso-position-vertical-relative:text;mso-width-relative:page;mso-height-relative:page" wrapcoords="-40 0 -40 21479 21600 21479 21600 0 -40 0">
-            <v:imagedata r:id="rId54" o:title="GUEST REGISTER22222"/>
+            <v:imagedata r:id="rId62" o:title="GUEST REGISTER22222"/>
             <w10:wrap type="tight"/>
           </v:shape>
         </w:pict>
@@ -11316,7 +11655,7 @@
         </w:rPr>
         <w:pict>
           <v:shape id="_x0000_i1026" type="#_x0000_t75" style="width:406.8pt;height:133.2pt">
-            <v:imagedata r:id="rId55" o:title="SERVER REG"/>
+            <v:imagedata r:id="rId63" o:title="SERVER REG"/>
           </v:shape>
         </w:pict>
       </w:r>
@@ -11405,7 +11744,7 @@
         <w:lastRenderedPageBreak/>
         <w:pict>
           <v:shape id="_x0000_i1027" type="#_x0000_t75" style="width:410.4pt;height:204pt">
-            <v:imagedata r:id="rId56" o:title="GUEST LOG IN3"/>
+            <v:imagedata r:id="rId64" o:title="GUEST LOG IN3"/>
           </v:shape>
         </w:pict>
       </w:r>
@@ -11581,7 +11920,7 @@
                     </pic:cNvPicPr>
                   </pic:nvPicPr>
                   <pic:blipFill>
-                    <a:blip r:embed="rId57">
+                    <a:blip r:embed="rId65">
                       <a:extLst>
                         <a:ext uri="{28A0092B-C50C-407E-A947-70E740481C1C}">
                           <a14:useLocalDpi xmlns:a14="http://schemas.microsoft.com/office/drawing/2010/main" val="0"/>
@@ -11753,7 +12092,7 @@
         </w:rPr>
         <w:pict>
           <v:shape id="_x0000_s1046" type="#_x0000_t75" style="position:absolute;left:0;text-align:left;margin-left:95.4pt;margin-top:14.85pt;width:289.2pt;height:198.6pt;z-index:-251608576;mso-position-horizontal-relative:text;mso-position-vertical-relative:text;mso-width-relative:page;mso-height-relative:page" wrapcoords="-56 0 -56 21518 21600 21518 21600 0 -56 0">
-            <v:imagedata r:id="rId58" o:title="GUEST GUI - CopyADDD"/>
+            <v:imagedata r:id="rId66" o:title="GUEST GUI - CopyADDD"/>
             <w10:wrap type="tight"/>
           </v:shape>
         </w:pict>
@@ -12017,7 +12356,7 @@
         </w:rPr>
         <w:pict>
           <v:shape id="_x0000_s1030" type="#_x0000_t75" style="position:absolute;left:0;text-align:left;margin-left:102.6pt;margin-top:.25pt;width:253.2pt;height:254.75pt;z-index:-251625984;mso-position-horizontal-relative:text;mso-position-vertical-relative:text;mso-width-relative:page;mso-height-relative:page" wrapcoords="-50 0 -50 21550 21600 21550 21600 0 -50 0">
-            <v:imagedata r:id="rId59" o:title="TIME AND COST"/>
+            <v:imagedata r:id="rId67" o:title="TIME AND COST"/>
             <w10:wrap type="tight"/>
           </v:shape>
         </w:pict>
@@ -12197,7 +12536,7 @@
         </w:rPr>
         <w:pict>
           <v:shape id="_x0000_i1028" type="#_x0000_t75" style="width:440.4pt;height:87pt">
-            <v:imagedata r:id="rId60" o:title="SCHEDULER 2"/>
+            <v:imagedata r:id="rId68" o:title="SCHEDULER 2"/>
           </v:shape>
         </w:pict>
       </w:r>
@@ -12509,7 +12848,7 @@
         </w:rPr>
         <w:pict>
           <v:shape id="_x0000_s1035" type="#_x0000_t75" style="position:absolute;left:0;text-align:left;margin-left:43.65pt;margin-top:20.15pt;width:467.4pt;height:99pt;z-index:-251613696;mso-position-horizontal-relative:text;mso-position-vertical-relative:text;mso-width-relative:page;mso-height-relative:page" wrapcoords="-35 0 -35 21436 21600 21436 21600 0 -35 0">
-            <v:imagedata r:id="rId61" o:title="USER PROFILE"/>
+            <v:imagedata r:id="rId69" o:title="USER PROFILE"/>
             <w10:wrap type="tight"/>
           </v:shape>
         </w:pict>
@@ -12638,7 +12977,7 @@
                     </pic:cNvPicPr>
                   </pic:nvPicPr>
                   <pic:blipFill>
-                    <a:blip r:embed="rId62">
+                    <a:blip r:embed="rId70">
                       <a:extLst>
                         <a:ext uri="{28A0092B-C50C-407E-A947-70E740481C1C}">
                           <a14:useLocalDpi xmlns:a14="http://schemas.microsoft.com/office/drawing/2010/main" val="0"/>
@@ -12814,7 +13153,7 @@
         <w:lastRenderedPageBreak/>
         <w:pict>
           <v:shape id="_x0000_s1036" type="#_x0000_t75" style="position:absolute;left:0;text-align:left;margin-left:28.8pt;margin-top:52.5pt;width:439.2pt;height:238.2pt;z-index:-251611648;mso-position-horizontal-relative:text;mso-position-vertical-relative:text;mso-width-relative:page;mso-height-relative:page" wrapcoords="-37 0 -37 21532 21600 21532 21600 0 -37 0">
-            <v:imagedata r:id="rId63" o:title="REQUEST"/>
+            <v:imagedata r:id="rId71" o:title="REQUEST"/>
             <w10:wrap type="tight"/>
           </v:shape>
         </w:pict>
@@ -12852,16 +13191,7 @@
           <w:rFonts w:ascii="Times New Roman" w:hAnsi="Times New Roman" w:cs="Times New Roman"/>
           <w:lang w:val="en-US"/>
         </w:rPr>
-        <w:t>.3 Re</w:t>
-      </w:r>
-      <w:bookmarkStart w:id="22" w:name="_GoBack"/>
-      <w:bookmarkEnd w:id="22"/>
-      <w:r>
-        <w:rPr>
-          <w:rFonts w:ascii="Times New Roman" w:hAnsi="Times New Roman" w:cs="Times New Roman"/>
-          <w:lang w:val="en-US"/>
-        </w:rPr>
-        <w:t>port module integration</w:t>
+        <w:t>.3 Report module integration</w:t>
       </w:r>
     </w:p>
     <w:p>
@@ -12964,7 +13294,7 @@
                     </pic:cNvPicPr>
                   </pic:nvPicPr>
                   <pic:blipFill>
-                    <a:blip r:embed="rId64">
+                    <a:blip r:embed="rId72">
                       <a:extLst>
                         <a:ext uri="{28A0092B-C50C-407E-A947-70E740481C1C}">
                           <a14:useLocalDpi xmlns:a14="http://schemas.microsoft.com/office/drawing/2010/main" val="0"/>
@@ -13096,7 +13426,7 @@
       <w:r>
         <w:pict>
           <v:shape id="_x0000_i1029" type="#_x0000_t75" style="width:417.6pt;height:77.4pt">
-            <v:imagedata r:id="rId65" o:title="STATUS"/>
+            <v:imagedata r:id="rId73" o:title="STATUS"/>
           </v:shape>
         </w:pict>
       </w:r>
@@ -13190,7 +13520,7 @@
         </w:rPr>
         <w:pict>
           <v:shape id="_x0000_i1030" type="#_x0000_t75" style="width:405.6pt;height:327.6pt">
-            <v:imagedata r:id="rId66" o:title="LOG OUT GUESTS"/>
+            <v:imagedata r:id="rId74" o:title="LOG OUT GUESTS"/>
           </v:shape>
         </w:pict>
       </w:r>
@@ -13286,7 +13616,7 @@
         <w:lastRenderedPageBreak/>
         <w:pict>
           <v:shape id="_x0000_i1031" type="#_x0000_t75" style="width:410.4pt;height:245.4pt">
-            <v:imagedata r:id="rId67" o:title="USER GUi"/>
+            <v:imagedata r:id="rId75" o:title="USER GUi"/>
           </v:shape>
         </w:pict>
       </w:r>
@@ -13305,7 +13635,7 @@
         </w:rPr>
         <w:pict>
           <v:shape id="_x0000_i1032" type="#_x0000_t75" style="width:438pt;height:287.4pt">
-            <v:imagedata r:id="rId68" o:title="TAXI GUI"/>
+            <v:imagedata r:id="rId76" o:title="TAXI GUI"/>
           </v:shape>
         </w:pict>
       </w:r>
@@ -13336,7 +13666,7 @@
         <w:lastRenderedPageBreak/>
         <w:pict>
           <v:shape id="_x0000_i1033" type="#_x0000_t75" style="width:369.6pt;height:221.4pt">
-            <v:imagedata r:id="rId69" o:title="USER API"/>
+            <v:imagedata r:id="rId77" o:title="USER API"/>
           </v:shape>
         </w:pict>
       </w:r>
@@ -13719,7 +14049,7 @@
         </w:rPr>
         <w:pict>
           <v:shape id="_x0000_i1034" type="#_x0000_t75" style="width:387.6pt;height:82.2pt">
-            <v:imagedata r:id="rId70" o:title="ADMIN DATA MANIPULATIOn"/>
+            <v:imagedata r:id="rId78" o:title="ADMIN DATA MANIPULATIOn"/>
           </v:shape>
         </w:pict>
       </w:r>
@@ -13836,7 +14166,7 @@
                     </pic:cNvPicPr>
                   </pic:nvPicPr>
                   <pic:blipFill>
-                    <a:blip r:embed="rId71" cstate="print">
+                    <a:blip r:embed="rId79" cstate="print">
                       <a:extLst>
                         <a:ext uri="{28A0092B-C50C-407E-A947-70E740481C1C}">
                           <a14:useLocalDpi xmlns:a14="http://schemas.microsoft.com/office/drawing/2010/main" val="0"/>
@@ -14077,7 +14407,7 @@
                     </pic:cNvPicPr>
                   </pic:nvPicPr>
                   <pic:blipFill>
-                    <a:blip r:embed="rId72" cstate="print">
+                    <a:blip r:embed="rId80" cstate="print">
                       <a:extLst>
                         <a:ext uri="{28A0092B-C50C-407E-A947-70E740481C1C}">
                           <a14:useLocalDpi xmlns:a14="http://schemas.microsoft.com/office/drawing/2010/main" val="0"/>
@@ -32148,6 +32478,139 @@
     </w:p>
     <w:p>
       <w:pPr>
+        <w:spacing w:after="6"/>
+        <w:ind w:left="1416" w:right="196" w:firstLine="0"/>
+        <w:rPr>
+          <w:rFonts w:ascii="Times New Roman" w:hAnsi="Times New Roman" w:cs="Times New Roman"/>
+        </w:rPr>
+      </w:pPr>
+    </w:p>
+    <w:p>
+      <w:pPr>
+        <w:spacing w:after="6"/>
+        <w:ind w:left="1416" w:right="196" w:firstLine="0"/>
+        <w:rPr>
+          <w:rFonts w:ascii="Times New Roman" w:hAnsi="Times New Roman" w:cs="Times New Roman"/>
+        </w:rPr>
+      </w:pPr>
+      <w:r>
+        <w:rPr>
+          <w:rFonts w:ascii="Times New Roman" w:hAnsi="Times New Roman" w:cs="Times New Roman"/>
+        </w:rPr>
+        <w:t>One more software testing tool is going to be considered. The tool is typically used for performance testing in system testing phase of software development, but could be also used in integration testing phase, when it comes to critical parts of the system.</w:t>
+      </w:r>
+    </w:p>
+    <w:p>
+      <w:pPr>
+        <w:spacing w:after="6"/>
+        <w:ind w:left="1416" w:right="196" w:firstLine="0"/>
+        <w:rPr>
+          <w:rFonts w:ascii="Times New Roman" w:hAnsi="Times New Roman" w:cs="Times New Roman"/>
+        </w:rPr>
+      </w:pPr>
+    </w:p>
+    <w:p>
+      <w:pPr>
+        <w:ind w:left="962" w:right="196" w:firstLine="454"/>
+        <w:rPr>
+          <w:rFonts w:ascii="Times New Roman" w:hAnsi="Times New Roman" w:cs="Times New Roman"/>
+        </w:rPr>
+      </w:pPr>
+      <w:r>
+        <w:rPr>
+          <w:rFonts w:ascii="Times New Roman" w:hAnsi="Times New Roman" w:cs="Times New Roman"/>
+        </w:rPr>
+        <w:t>Apache JMeter</w:t>
+      </w:r>
+      <w:r>
+        <w:rPr>
+          <w:rFonts w:ascii="Times New Roman" w:hAnsi="Times New Roman" w:cs="Times New Roman"/>
+          <w:vertAlign w:val="superscript"/>
+        </w:rPr>
+        <w:t xml:space="preserve"> </w:t>
+      </w:r>
+      <w:r>
+        <w:rPr>
+          <w:rFonts w:ascii="Times New Roman" w:hAnsi="Times New Roman" w:cs="Times New Roman"/>
+        </w:rPr>
+        <w:t>is a powerful tool which may be used to test the performance of subsystems:</w:t>
+      </w:r>
+    </w:p>
+    <w:p>
+      <w:pPr>
+        <w:spacing w:after="125"/>
+        <w:ind w:left="1100" w:right="196" w:firstLine="316"/>
+        <w:rPr>
+          <w:rFonts w:ascii="Times New Roman" w:hAnsi="Times New Roman" w:cs="Times New Roman"/>
+        </w:rPr>
+      </w:pPr>
+      <w:r>
+        <w:rPr>
+          <w:rFonts w:ascii="Times New Roman" w:hAnsi="Times New Roman" w:cs="Times New Roman"/>
+        </w:rPr>
+        <w:t>-</w:t>
+      </w:r>
+      <w:r>
+        <w:rPr>
+          <w:rFonts w:ascii="Times New Roman" w:hAnsi="Times New Roman" w:cs="Times New Roman"/>
+        </w:rPr>
+        <w:t>Web tier: simulate a heavy load on the web tier in order to check if the requirements on the maximum number of simultaneously connected users and on the response times stated in th</w:t>
+      </w:r>
+      <w:r>
+        <w:rPr>
+          <w:rFonts w:ascii="Times New Roman" w:hAnsi="Times New Roman" w:cs="Times New Roman"/>
+        </w:rPr>
+        <w:t>e RASD</w:t>
+      </w:r>
+      <w:r>
+        <w:rPr>
+          <w:rFonts w:ascii="Times New Roman" w:hAnsi="Times New Roman" w:cs="Times New Roman"/>
+        </w:rPr>
+        <w:t xml:space="preserve"> are respected. </w:t>
+      </w:r>
+    </w:p>
+    <w:p>
+      <w:pPr>
+        <w:ind w:left="1100" w:right="196" w:firstLine="316"/>
+        <w:rPr>
+          <w:rFonts w:ascii="Times New Roman" w:hAnsi="Times New Roman" w:cs="Times New Roman"/>
+        </w:rPr>
+      </w:pPr>
+      <w:r>
+        <w:rPr>
+          <w:rFonts w:ascii="Times New Roman" w:hAnsi="Times New Roman" w:cs="Times New Roman"/>
+        </w:rPr>
+        <w:t>-</w:t>
+      </w:r>
+      <w:r>
+        <w:rPr>
+          <w:rFonts w:ascii="Times New Roman" w:hAnsi="Times New Roman" w:cs="Times New Roman"/>
+        </w:rPr>
+        <w:t>Business tier: simulate a heavy load on the REST API. Please note that a stress test on the web tier as described before can also overload the business tier; tests on both sides are useful to</w:t>
+      </w:r>
+      <w:r>
+        <w:rPr>
+          <w:rFonts w:ascii="Times New Roman" w:hAnsi="Times New Roman" w:cs="Times New Roman"/>
+        </w:rPr>
+        <w:t xml:space="preserve"> identify the bottlenecks. </w:t>
+      </w:r>
+    </w:p>
+    <w:p>
+      <w:pPr>
+        <w:ind w:left="1100" w:right="196" w:firstLine="316"/>
+        <w:rPr>
+          <w:rFonts w:ascii="Times New Roman" w:hAnsi="Times New Roman" w:cs="Times New Roman"/>
+        </w:rPr>
+      </w:pPr>
+      <w:r>
+        <w:rPr>
+          <w:rFonts w:ascii="Times New Roman" w:hAnsi="Times New Roman" w:cs="Times New Roman"/>
+        </w:rPr>
+        <w:t>This type of testing could be used for Taxi queue manager integration with Scheduler module in test I6T3, for example.</w:t>
+      </w:r>
+    </w:p>
+    <w:p>
+      <w:pPr>
         <w:pStyle w:val="Heading2"/>
         <w:numPr>
           <w:ilvl w:val="0"/>
@@ -32418,7 +32881,6 @@
               <w:rPr>
                 <w:rFonts w:ascii="Times New Roman" w:hAnsi="Times New Roman" w:cs="Times New Roman"/>
               </w:rPr>
-              <w:lastRenderedPageBreak/>
               <w:t>User client test</w:t>
             </w:r>
           </w:p>
@@ -32458,7 +32920,6 @@
               <w:rPr>
                 <w:rFonts w:ascii="Times New Roman" w:hAnsi="Times New Roman" w:cs="Times New Roman"/>
               </w:rPr>
-              <w:lastRenderedPageBreak/>
               <w:t>Android smartphones</w:t>
             </w:r>
           </w:p>
@@ -32633,8 +33094,8 @@
           <w:lang w:val="en-US"/>
         </w:rPr>
         <w:pict>
-          <v:shape id="_x0000_i1075" type="#_x0000_t75" style="width:393pt;height:165.6pt">
-            <v:imagedata r:id="rId73" o:title="main-qimg-30c16934b3186b45720ad742ab16f082.wdp"/>
+          <v:shape id="_x0000_i1035" type="#_x0000_t75" style="width:393pt;height:165.6pt">
+            <v:imagedata r:id="rId81" o:title="main-qimg-30c16934b3186b45720ad742ab16f082"/>
           </v:shape>
         </w:pict>
       </w:r>
@@ -33570,7 +34031,7 @@
                     <pic:cNvPicPr/>
                   </pic:nvPicPr>
                   <pic:blipFill>
-                    <a:blip r:embed="rId74" cstate="print">
+                    <a:blip r:embed="rId82" cstate="print">
                       <a:extLst>
                         <a:ext uri="{28A0092B-C50C-407E-A947-70E740481C1C}">
                           <a14:useLocalDpi xmlns:a14="http://schemas.microsoft.com/office/drawing/2010/main" val="0"/>
@@ -33626,13 +34087,7 @@
           <w:rFonts w:ascii="Times New Roman" w:hAnsi="Times New Roman" w:cs="Times New Roman"/>
         </w:rPr>
         <w:lastRenderedPageBreak/>
-        <w:t>The test database contains</w:t>
-      </w:r>
-      <w:r>
-        <w:rPr>
-          <w:rFonts w:ascii="Times New Roman" w:hAnsi="Times New Roman" w:cs="Times New Roman"/>
-        </w:rPr>
-        <w:t xml:space="preserve"> a reduced set of instances. It is necessary for tests which include interaction with database. </w:t>
+        <w:t xml:space="preserve">The test database contains a reduced set of instances. It is necessary for tests which include interaction with database. </w:t>
       </w:r>
     </w:p>
     <w:p>
@@ -34275,13 +34730,7 @@
               <w:rPr>
                 <w:rFonts w:ascii="Times New Roman" w:hAnsi="Times New Roman" w:cs="Times New Roman"/>
               </w:rPr>
-              <w:t>Drive</w:t>
-            </w:r>
-            <w:r>
-              <w:rPr>
-                <w:rFonts w:ascii="Times New Roman" w:hAnsi="Times New Roman" w:cs="Times New Roman"/>
-              </w:rPr>
-              <w:t xml:space="preserve"> table with at least one row, Taxi driver table with at least one row, User table with at </w:t>
+              <w:t xml:space="preserve">Drive table with at least one row, Taxi driver table with at least one row, User table with at </w:t>
             </w:r>
             <w:r>
               <w:rPr>
@@ -34654,7 +35103,19 @@
         <w:rPr>
           <w:rFonts w:ascii="Times New Roman" w:hAnsi="Times New Roman" w:cs="Times New Roman"/>
         </w:rPr>
-        <w:t xml:space="preserve">Verificaion second part </w:t>
+        <w:t>Verifica</w:t>
+      </w:r>
+      <w:r>
+        <w:rPr>
+          <w:rFonts w:ascii="Times New Roman" w:hAnsi="Times New Roman" w:cs="Times New Roman"/>
+        </w:rPr>
+        <w:t>t</w:t>
+      </w:r>
+      <w:r>
+        <w:rPr>
+          <w:rFonts w:ascii="Times New Roman" w:hAnsi="Times New Roman" w:cs="Times New Roman"/>
+        </w:rPr>
+        <w:t xml:space="preserve">ion second part </w:t>
       </w:r>
       <w:r>
         <w:rPr>
@@ -34713,13 +35174,67 @@
     </w:p>
     <w:p>
       <w:pPr>
+        <w:pStyle w:val="ListParagraph"/>
+        <w:numPr>
+          <w:ilvl w:val="0"/>
+          <w:numId w:val="27"/>
+        </w:numPr>
+        <w:rPr>
+          <w:rFonts w:ascii="Times New Roman" w:hAnsi="Times New Roman" w:cs="Times New Roman"/>
+        </w:rPr>
+      </w:pPr>
+      <w:r>
+        <w:rPr>
+          <w:rFonts w:ascii="Times New Roman" w:hAnsi="Times New Roman" w:cs="Times New Roman"/>
+        </w:rPr>
+        <w:t>Assignment 4 - integration test plan</w:t>
+      </w:r>
+      <w:r>
+        <w:rPr>
+          <w:rFonts w:ascii="Times New Roman" w:hAnsi="Times New Roman" w:cs="Times New Roman"/>
+        </w:rPr>
+        <w:t xml:space="preserve">.pdf </w:t>
+      </w:r>
+      <w:r>
+        <w:rPr>
+          <w:rFonts w:ascii="Times New Roman" w:hAnsi="Times New Roman" w:cs="Times New Roman"/>
+        </w:rPr>
+        <w:t xml:space="preserve"> (Software Engineering 2 course,</w:t>
+      </w:r>
+      <w:r>
+        <w:rPr>
+          <w:rFonts w:ascii="Times New Roman" w:hAnsi="Times New Roman" w:cs="Times New Roman"/>
+        </w:rPr>
+        <w:t xml:space="preserve"> Politecnico di Milano)</w:t>
+      </w:r>
+    </w:p>
+    <w:p>
+      <w:pPr>
+        <w:pStyle w:val="ListParagraph"/>
+        <w:numPr>
+          <w:ilvl w:val="0"/>
+          <w:numId w:val="27"/>
+        </w:numPr>
+        <w:rPr>
+          <w:rFonts w:ascii="Times New Roman" w:hAnsi="Times New Roman" w:cs="Times New Roman"/>
+        </w:rPr>
+      </w:pPr>
+      <w:r>
+        <w:rPr>
+          <w:rFonts w:ascii="Times New Roman" w:hAnsi="Times New Roman" w:cs="Times New Roman"/>
+        </w:rPr>
+        <w:t xml:space="preserve">Integration test plan example.pdf </w:t>
+      </w:r>
+    </w:p>
+    <w:p>
+      <w:pPr>
         <w:jc w:val="center"/>
       </w:pPr>
     </w:p>
     <w:sectPr>
-      <w:footerReference w:type="even" r:id="rId75"/>
-      <w:footerReference w:type="default" r:id="rId76"/>
-      <w:footerReference w:type="first" r:id="rId77"/>
+      <w:footerReference w:type="even" r:id="rId83"/>
+      <w:footerReference w:type="default" r:id="rId84"/>
+      <w:footerReference w:type="first" r:id="rId85"/>
       <w:pgSz w:w="12240" w:h="15840"/>
       <w:pgMar w:top="1440" w:right="1440" w:bottom="1440" w:left="1440" w:header="720" w:footer="1749" w:gutter="0"/>
       <w:cols w:space="720"/>
@@ -34774,7 +35289,7 @@
       <w:rPr>
         <w:noProof/>
       </w:rPr>
-      <w:t>30</w:t>
+      <w:t>2</w:t>
     </w:r>
     <w:r>
       <w:fldChar w:fldCharType="end"/>
@@ -34804,7 +35319,7 @@
       <w:rPr>
         <w:noProof/>
       </w:rPr>
-      <w:t>29</w:t>
+      <w:t>1</w:t>
     </w:r>
     <w:r>
       <w:fldChar w:fldCharType="end"/>
@@ -41671,7 +42186,7 @@
 </file>
 
 <file path=customXml/itemProps1.xml><?xml version="1.0" encoding="utf-8"?>
-<ds:datastoreItem xmlns:ds="http://schemas.openxmlformats.org/officeDocument/2006/customXml" ds:itemID="{5F4B4A27-DDF8-4944-A7E2-12496862BC7C}">
+<ds:datastoreItem xmlns:ds="http://schemas.openxmlformats.org/officeDocument/2006/customXml" ds:itemID="{9D469CED-BC9F-435D-8755-1E25C18296DE}">
   <ds:schemaRefs>
     <ds:schemaRef ds:uri="http://schemas.openxmlformats.org/officeDocument/2006/bibliography"/>
   </ds:schemaRefs>

</xml_diff>

<commit_message>
LAST TEST PLAN COMMIT
</commit_message>
<xml_diff>
--- a/Deliveries/ITPD.docx
+++ b/Deliveries/ITPD.docx
@@ -514,8 +514,6 @@
           <w:r>
             <w:t>Contents</w:t>
           </w:r>
-          <w:bookmarkStart w:id="0" w:name="_GoBack"/>
-          <w:bookmarkEnd w:id="0"/>
         </w:p>
         <w:p>
           <w:pPr>
@@ -2849,14 +2847,14 @@
           <w:rFonts w:ascii="Times New Roman" w:hAnsi="Times New Roman" w:cs="Times New Roman"/>
         </w:rPr>
       </w:pPr>
-      <w:bookmarkStart w:id="1" w:name="_Toc441162614"/>
+      <w:bookmarkStart w:id="0" w:name="_Toc441162614"/>
       <w:r>
         <w:rPr>
           <w:rFonts w:ascii="Times New Roman" w:hAnsi="Times New Roman" w:cs="Times New Roman"/>
         </w:rPr>
         <w:t>Introduction</w:t>
       </w:r>
-      <w:bookmarkEnd w:id="1"/>
+      <w:bookmarkEnd w:id="0"/>
     </w:p>
     <w:p>
       <w:pPr>
@@ -2866,14 +2864,14 @@
           <w:rFonts w:ascii="Times New Roman" w:hAnsi="Times New Roman" w:cs="Times New Roman"/>
         </w:rPr>
       </w:pPr>
-      <w:bookmarkStart w:id="2" w:name="_Toc441162615"/>
+      <w:bookmarkStart w:id="1" w:name="_Toc441162615"/>
       <w:r>
         <w:rPr>
           <w:rFonts w:ascii="Times New Roman" w:hAnsi="Times New Roman" w:cs="Times New Roman"/>
         </w:rPr>
         <w:t>Revision history</w:t>
       </w:r>
-      <w:bookmarkEnd w:id="2"/>
+      <w:bookmarkEnd w:id="1"/>
     </w:p>
     <w:tbl>
       <w:tblPr>
@@ -3110,7 +3108,7 @@
           <w:rFonts w:ascii="Times New Roman" w:hAnsi="Times New Roman" w:cs="Times New Roman"/>
         </w:rPr>
       </w:pPr>
-      <w:bookmarkStart w:id="3" w:name="_Toc441162616"/>
+      <w:bookmarkStart w:id="2" w:name="_Toc441162616"/>
       <w:r>
         <w:rPr>
           <w:rFonts w:ascii="Times New Roman" w:hAnsi="Times New Roman" w:cs="Times New Roman"/>
@@ -3129,7 +3127,7 @@
         </w:rPr>
         <w:t>and scope</w:t>
       </w:r>
-      <w:bookmarkEnd w:id="3"/>
+      <w:bookmarkEnd w:id="2"/>
     </w:p>
     <w:p>
       <w:pPr>
@@ -3494,7 +3492,7 @@
           <w:rFonts w:ascii="Times New Roman" w:hAnsi="Times New Roman" w:cs="Times New Roman"/>
         </w:rPr>
       </w:pPr>
-      <w:bookmarkStart w:id="4" w:name="_Toc441162617"/>
+      <w:bookmarkStart w:id="3" w:name="_Toc441162617"/>
       <w:r>
         <w:rPr>
           <w:rFonts w:ascii="Times New Roman" w:hAnsi="Times New Roman" w:cs="Times New Roman"/>
@@ -3507,7 +3505,7 @@
         </w:rPr>
         <w:t>bbreviations</w:t>
       </w:r>
-      <w:bookmarkEnd w:id="4"/>
+      <w:bookmarkEnd w:id="3"/>
     </w:p>
     <w:p>
       <w:pPr>
@@ -6228,14 +6226,32 @@
           <w:color w:val="auto"/>
         </w:rPr>
       </w:pPr>
-      <w:bookmarkStart w:id="5" w:name="bnblu"/>
+      <w:bookmarkStart w:id="4" w:name="bnblu"/>
+      <w:bookmarkEnd w:id="4"/>
+      <w:r>
+        <w:rPr>
+          <w:rFonts w:ascii="Times New Roman" w:hAnsi="Times New Roman" w:cs="Times New Roman"/>
+          <w:color w:val="auto"/>
+        </w:rPr>
+        <w:t>Benefits of Enterprise Beans</w:t>
+      </w:r>
+    </w:p>
+    <w:p>
+      <w:pPr>
+        <w:ind w:left="1519" w:firstLine="0"/>
+        <w:rPr>
+          <w:rFonts w:ascii="Times New Roman" w:hAnsi="Times New Roman" w:cs="Times New Roman"/>
+          <w:color w:val="auto"/>
+        </w:rPr>
+      </w:pPr>
+      <w:bookmarkStart w:id="5" w:name="indexterm-2006"/>
       <w:bookmarkEnd w:id="5"/>
       <w:r>
         <w:rPr>
           <w:rFonts w:ascii="Times New Roman" w:hAnsi="Times New Roman" w:cs="Times New Roman"/>
           <w:color w:val="auto"/>
         </w:rPr>
-        <w:t>Benefits of Enterprise Beans</w:t>
+        <w:t>For several reasons, enterprise beans simplify the development of large, distributed applications. First, because the EJB container provides system-level services to enterprise beans, the bean developer can concentrate on solving business problems. The EJB container, rather than the bean developer, is responsible for system-level services such as transaction management and security authorization.</w:t>
       </w:r>
     </w:p>
     <w:p>
@@ -6246,14 +6262,16 @@
           <w:color w:val="auto"/>
         </w:rPr>
       </w:pPr>
-      <w:bookmarkStart w:id="6" w:name="indexterm-2006"/>
+      <w:bookmarkStart w:id="6" w:name="indexterm-2007"/>
+      <w:bookmarkStart w:id="7" w:name="indexterm-2008"/>
       <w:bookmarkEnd w:id="6"/>
+      <w:bookmarkEnd w:id="7"/>
       <w:r>
         <w:rPr>
           <w:rFonts w:ascii="Times New Roman" w:hAnsi="Times New Roman" w:cs="Times New Roman"/>
           <w:color w:val="auto"/>
         </w:rPr>
-        <w:t>For several reasons, enterprise beans simplify the development of large, distributed applications. First, because the EJB container provides system-level services to enterprise beans, the bean developer can concentrate on solving business problems. The EJB container, rather than the bean developer, is responsible for system-level services such as transaction management and security authorization.</w:t>
+        <w:t>Second, because the beans rather than the clients contain the application’s business logic, the client developer can focus on the presentation of the client. The client developer does not have to code the routines that implement business rules or access databases. As a result, the clients are thinner, a benefit that is particularly important for clients that run on small devices.</w:t>
       </w:r>
     </w:p>
     <w:p>
@@ -6264,44 +6282,24 @@
           <w:color w:val="auto"/>
         </w:rPr>
       </w:pPr>
-      <w:bookmarkStart w:id="7" w:name="indexterm-2007"/>
-      <w:bookmarkStart w:id="8" w:name="indexterm-2008"/>
-      <w:bookmarkEnd w:id="7"/>
+      <w:r>
+        <w:rPr>
+          <w:rFonts w:ascii="Times New Roman" w:hAnsi="Times New Roman" w:cs="Times New Roman"/>
+          <w:color w:val="auto"/>
+        </w:rPr>
+        <w:t>Third, because enterprise beans are portable components, the application assembler can build new applications from existing beans. These applications can run on any compliant Java EE server provided that they use the standard APIs.</w:t>
+      </w:r>
+    </w:p>
+    <w:p>
+      <w:pPr>
+        <w:ind w:left="1519" w:firstLine="0"/>
+        <w:rPr>
+          <w:rFonts w:ascii="Times New Roman" w:hAnsi="Times New Roman" w:cs="Times New Roman"/>
+          <w:color w:val="auto"/>
+        </w:rPr>
+      </w:pPr>
+      <w:bookmarkStart w:id="8" w:name="bnblv"/>
       <w:bookmarkEnd w:id="8"/>
-      <w:r>
-        <w:rPr>
-          <w:rFonts w:ascii="Times New Roman" w:hAnsi="Times New Roman" w:cs="Times New Roman"/>
-          <w:color w:val="auto"/>
-        </w:rPr>
-        <w:t>Second, because the beans rather than the clients contain the application’s business logic, the client developer can focus on the presentation of the client. The client developer does not have to code the routines that implement business rules or access databases. As a result, the clients are thinner, a benefit that is particularly important for clients that run on small devices.</w:t>
-      </w:r>
-    </w:p>
-    <w:p>
-      <w:pPr>
-        <w:ind w:left="1519" w:firstLine="0"/>
-        <w:rPr>
-          <w:rFonts w:ascii="Times New Roman" w:hAnsi="Times New Roman" w:cs="Times New Roman"/>
-          <w:color w:val="auto"/>
-        </w:rPr>
-      </w:pPr>
-      <w:r>
-        <w:rPr>
-          <w:rFonts w:ascii="Times New Roman" w:hAnsi="Times New Roman" w:cs="Times New Roman"/>
-          <w:color w:val="auto"/>
-        </w:rPr>
-        <w:t>Third, because enterprise beans are portable components, the application assembler can build new applications from existing beans. These applications can run on any compliant Java EE server provided that they use the standard APIs.</w:t>
-      </w:r>
-    </w:p>
-    <w:p>
-      <w:pPr>
-        <w:ind w:left="1519" w:firstLine="0"/>
-        <w:rPr>
-          <w:rFonts w:ascii="Times New Roman" w:hAnsi="Times New Roman" w:cs="Times New Roman"/>
-          <w:color w:val="auto"/>
-        </w:rPr>
-      </w:pPr>
-      <w:bookmarkStart w:id="9" w:name="bnblv"/>
-      <w:bookmarkEnd w:id="9"/>
       <w:r>
         <w:rPr>
           <w:rFonts w:ascii="Times New Roman" w:hAnsi="Times New Roman" w:cs="Times New Roman"/>
@@ -6390,14 +6388,39 @@
           <w:color w:val="auto"/>
         </w:rPr>
       </w:pPr>
-      <w:bookmarkStart w:id="10" w:name="bnblw"/>
+      <w:bookmarkStart w:id="9" w:name="bnblw"/>
+      <w:bookmarkEnd w:id="9"/>
+      <w:r>
+        <w:rPr>
+          <w:rFonts w:ascii="Times New Roman" w:hAnsi="Times New Roman" w:cs="Times New Roman"/>
+          <w:color w:val="auto"/>
+        </w:rPr>
+        <w:t>Types of Enterprise Beans</w:t>
+      </w:r>
+    </w:p>
+    <w:p>
+      <w:pPr>
+        <w:ind w:left="1519" w:firstLine="0"/>
+        <w:rPr>
+          <w:rFonts w:ascii="Times New Roman" w:hAnsi="Times New Roman" w:cs="Times New Roman"/>
+          <w:color w:val="auto"/>
+        </w:rPr>
+      </w:pPr>
+      <w:bookmarkStart w:id="10" w:name="indexterm-2009"/>
       <w:bookmarkEnd w:id="10"/>
       <w:r>
         <w:rPr>
           <w:rFonts w:ascii="Times New Roman" w:hAnsi="Times New Roman" w:cs="Times New Roman"/>
           <w:color w:val="auto"/>
         </w:rPr>
-        <w:t>Types of Enterprise Beans</w:t>
+        <w:t>Table </w:t>
+      </w:r>
+      <w:r>
+        <w:rPr>
+          <w:rFonts w:ascii="Times New Roman" w:hAnsi="Times New Roman" w:cs="Times New Roman"/>
+          <w:color w:val="auto"/>
+        </w:rPr>
+        <w:t> summarizes the two types of enterprise beans. The following sections discuss each type in more detail.</w:t>
       </w:r>
     </w:p>
     <w:p>
@@ -6408,33 +6431,8 @@
           <w:color w:val="auto"/>
         </w:rPr>
       </w:pPr>
-      <w:bookmarkStart w:id="11" w:name="indexterm-2009"/>
+      <w:bookmarkStart w:id="11" w:name="bnblx"/>
       <w:bookmarkEnd w:id="11"/>
-      <w:r>
-        <w:rPr>
-          <w:rFonts w:ascii="Times New Roman" w:hAnsi="Times New Roman" w:cs="Times New Roman"/>
-          <w:color w:val="auto"/>
-        </w:rPr>
-        <w:t>Table </w:t>
-      </w:r>
-      <w:r>
-        <w:rPr>
-          <w:rFonts w:ascii="Times New Roman" w:hAnsi="Times New Roman" w:cs="Times New Roman"/>
-          <w:color w:val="auto"/>
-        </w:rPr>
-        <w:t> summarizes the two types of enterprise beans. The following sections discuss each type in more detail.</w:t>
-      </w:r>
-    </w:p>
-    <w:p>
-      <w:pPr>
-        <w:ind w:left="1519" w:firstLine="0"/>
-        <w:rPr>
-          <w:rFonts w:ascii="Times New Roman" w:hAnsi="Times New Roman" w:cs="Times New Roman"/>
-          <w:color w:val="auto"/>
-        </w:rPr>
-      </w:pPr>
-      <w:bookmarkStart w:id="12" w:name="bnblx"/>
-      <w:bookmarkEnd w:id="12"/>
       <w:r>
         <w:rPr>
           <w:rFonts w:ascii="Times New Roman" w:hAnsi="Times New Roman" w:cs="Times New Roman"/>
@@ -6601,10 +6599,10 @@
                 <w:color w:val="auto"/>
               </w:rPr>
             </w:pPr>
-            <w:bookmarkStart w:id="13" w:name="indexterm-2011"/>
-            <w:bookmarkStart w:id="14" w:name="indexterm-2010"/>
+            <w:bookmarkStart w:id="12" w:name="indexterm-2011"/>
+            <w:bookmarkStart w:id="13" w:name="indexterm-2010"/>
+            <w:bookmarkEnd w:id="12"/>
             <w:bookmarkEnd w:id="13"/>
-            <w:bookmarkEnd w:id="14"/>
             <w:r>
               <w:rPr>
                 <w:rFonts w:ascii="Times New Roman" w:hAnsi="Times New Roman" w:cs="Times New Roman"/>
@@ -6719,7 +6717,7 @@
           <w:rFonts w:ascii="Times New Roman" w:hAnsi="Times New Roman" w:cs="Times New Roman"/>
         </w:rPr>
       </w:pPr>
-      <w:bookmarkStart w:id="15" w:name="_Toc441162618"/>
+      <w:bookmarkStart w:id="14" w:name="_Toc441162618"/>
       <w:r>
         <w:rPr>
           <w:rFonts w:ascii="Times New Roman" w:hAnsi="Times New Roman" w:cs="Times New Roman"/>
@@ -6732,7 +6730,7 @@
         </w:rPr>
         <w:t>cuments</w:t>
       </w:r>
-      <w:bookmarkEnd w:id="15"/>
+      <w:bookmarkEnd w:id="14"/>
     </w:p>
     <w:p>
       <w:pPr>
@@ -6909,7 +6907,7 @@
           <w:rFonts w:ascii="Times New Roman" w:hAnsi="Times New Roman" w:cs="Times New Roman"/>
         </w:rPr>
       </w:pPr>
-      <w:bookmarkStart w:id="16" w:name="_Toc441162619"/>
+      <w:bookmarkStart w:id="15" w:name="_Toc441162619"/>
       <w:r>
         <w:rPr>
           <w:rFonts w:ascii="Times New Roman" w:hAnsi="Times New Roman" w:cs="Times New Roman"/>
@@ -6917,7 +6915,7 @@
         <w:lastRenderedPageBreak/>
         <w:t>Integration strategy</w:t>
       </w:r>
-      <w:bookmarkEnd w:id="16"/>
+      <w:bookmarkEnd w:id="15"/>
     </w:p>
     <w:p/>
     <w:p>
@@ -6928,14 +6926,14 @@
           <w:rFonts w:ascii="Times New Roman" w:hAnsi="Times New Roman" w:cs="Times New Roman"/>
         </w:rPr>
       </w:pPr>
-      <w:bookmarkStart w:id="17" w:name="_Toc441162620"/>
+      <w:bookmarkStart w:id="16" w:name="_Toc441162620"/>
       <w:r>
         <w:rPr>
           <w:rFonts w:ascii="Times New Roman" w:hAnsi="Times New Roman" w:cs="Times New Roman"/>
         </w:rPr>
         <w:t>Entry criteria</w:t>
       </w:r>
-      <w:bookmarkEnd w:id="17"/>
+      <w:bookmarkEnd w:id="16"/>
     </w:p>
     <w:p>
       <w:pPr>
@@ -8704,234 +8702,234 @@
           <w:rFonts w:ascii="Times New Roman" w:hAnsi="Times New Roman" w:cs="Times New Roman"/>
         </w:rPr>
       </w:pPr>
-      <w:bookmarkStart w:id="18" w:name="_Toc441162621"/>
+      <w:bookmarkStart w:id="17" w:name="_Toc441162621"/>
       <w:r>
         <w:rPr>
           <w:rFonts w:ascii="Times New Roman" w:hAnsi="Times New Roman" w:cs="Times New Roman"/>
         </w:rPr>
         <w:t>Elements to be integrated</w:t>
       </w:r>
+      <w:bookmarkEnd w:id="17"/>
+    </w:p>
+    <w:p>
+      <w:pPr>
+        <w:rPr>
+          <w:rFonts w:ascii="Times New Roman" w:hAnsi="Times New Roman" w:cs="Times New Roman"/>
+        </w:rPr>
+      </w:pPr>
+      <w:r>
+        <w:rPr>
+          <w:rFonts w:ascii="Times New Roman" w:hAnsi="Times New Roman" w:cs="Times New Roman"/>
+        </w:rPr>
+        <w:t xml:space="preserve">This part of the document deals with elements that are going to be integrated and references to Design Document. These elements are described in details in Design Document and are going to be listed here, with brief overview. </w:t>
+      </w:r>
+    </w:p>
+    <w:p>
+      <w:pPr>
+        <w:rPr>
+          <w:rFonts w:ascii="Times New Roman" w:hAnsi="Times New Roman" w:cs="Times New Roman"/>
+        </w:rPr>
+      </w:pPr>
+      <w:r>
+        <w:rPr>
+          <w:rFonts w:ascii="Times New Roman" w:hAnsi="Times New Roman" w:cs="Times New Roman"/>
+        </w:rPr>
+        <w:t>In general, the system MyTaxiService consists of several subsystems:</w:t>
+      </w:r>
+    </w:p>
+    <w:p>
+      <w:pPr>
+        <w:rPr>
+          <w:rFonts w:ascii="Times New Roman" w:hAnsi="Times New Roman" w:cs="Times New Roman"/>
+        </w:rPr>
+      </w:pPr>
+      <w:r>
+        <w:rPr>
+          <w:rFonts w:ascii="Times New Roman" w:hAnsi="Times New Roman" w:cs="Times New Roman"/>
+        </w:rPr>
+        <w:t>-DataLayer subsystem</w:t>
+      </w:r>
+    </w:p>
+    <w:p>
+      <w:pPr>
+        <w:rPr>
+          <w:rFonts w:ascii="Times New Roman" w:hAnsi="Times New Roman" w:cs="Times New Roman"/>
+        </w:rPr>
+      </w:pPr>
+      <w:r>
+        <w:rPr>
+          <w:rFonts w:ascii="Times New Roman" w:hAnsi="Times New Roman" w:cs="Times New Roman"/>
+        </w:rPr>
+        <w:t>-Session manager subsystem</w:t>
+      </w:r>
+    </w:p>
+    <w:p>
+      <w:pPr>
+        <w:rPr>
+          <w:rFonts w:ascii="Times New Roman" w:hAnsi="Times New Roman" w:cs="Times New Roman"/>
+        </w:rPr>
+      </w:pPr>
+      <w:r>
+        <w:rPr>
+          <w:rFonts w:ascii="Times New Roman" w:hAnsi="Times New Roman" w:cs="Times New Roman"/>
+        </w:rPr>
+        <w:t>-Guest subsystem</w:t>
+      </w:r>
+    </w:p>
+    <w:p>
+      <w:pPr>
+        <w:rPr>
+          <w:rFonts w:ascii="Times New Roman" w:hAnsi="Times New Roman" w:cs="Times New Roman"/>
+        </w:rPr>
+      </w:pPr>
+      <w:r>
+        <w:rPr>
+          <w:rFonts w:ascii="Times New Roman" w:hAnsi="Times New Roman" w:cs="Times New Roman"/>
+        </w:rPr>
+        <w:t>-Scheduler subsystem</w:t>
+      </w:r>
+    </w:p>
+    <w:p>
+      <w:pPr>
+        <w:rPr>
+          <w:rFonts w:ascii="Times New Roman" w:hAnsi="Times New Roman" w:cs="Times New Roman"/>
+        </w:rPr>
+      </w:pPr>
+      <w:r>
+        <w:rPr>
+          <w:rFonts w:ascii="Times New Roman" w:hAnsi="Times New Roman" w:cs="Times New Roman"/>
+        </w:rPr>
+        <w:t>-User subsystem</w:t>
+      </w:r>
+    </w:p>
+    <w:p>
+      <w:pPr>
+        <w:rPr>
+          <w:rFonts w:ascii="Times New Roman" w:hAnsi="Times New Roman" w:cs="Times New Roman"/>
+        </w:rPr>
+      </w:pPr>
+      <w:r>
+        <w:rPr>
+          <w:rFonts w:ascii="Times New Roman" w:hAnsi="Times New Roman" w:cs="Times New Roman"/>
+        </w:rPr>
+        <w:t>-Taxi driver subsystem</w:t>
+      </w:r>
+    </w:p>
+    <w:p>
+      <w:pPr>
+        <w:rPr>
+          <w:rFonts w:ascii="Times New Roman" w:hAnsi="Times New Roman" w:cs="Times New Roman"/>
+        </w:rPr>
+      </w:pPr>
+      <w:r>
+        <w:rPr>
+          <w:rFonts w:ascii="Times New Roman" w:hAnsi="Times New Roman" w:cs="Times New Roman"/>
+        </w:rPr>
+        <w:t>-Admin subsystem</w:t>
+      </w:r>
+    </w:p>
+    <w:p>
+      <w:pPr>
+        <w:rPr>
+          <w:rFonts w:ascii="Times New Roman" w:hAnsi="Times New Roman" w:cs="Times New Roman"/>
+        </w:rPr>
+      </w:pPr>
+      <w:r>
+        <w:rPr>
+          <w:rFonts w:ascii="Times New Roman" w:hAnsi="Times New Roman" w:cs="Times New Roman"/>
+        </w:rPr>
+        <w:t xml:space="preserve">-Developer </w:t>
+      </w:r>
+      <w:r>
+        <w:rPr>
+          <w:rFonts w:ascii="Times New Roman" w:hAnsi="Times New Roman" w:cs="Times New Roman"/>
+        </w:rPr>
+        <w:t>API su</w:t>
+      </w:r>
+      <w:r>
+        <w:rPr>
+          <w:rFonts w:ascii="Times New Roman" w:hAnsi="Times New Roman" w:cs="Times New Roman"/>
+        </w:rPr>
+        <w:t>bsystem</w:t>
+      </w:r>
+    </w:p>
+    <w:p>
+      <w:pPr>
+        <w:rPr>
+          <w:rFonts w:ascii="Times New Roman" w:hAnsi="Times New Roman" w:cs="Times New Roman"/>
+        </w:rPr>
+      </w:pPr>
+      <w:r>
+        <w:rPr>
+          <w:rFonts w:ascii="Times New Roman" w:hAnsi="Times New Roman" w:cs="Times New Roman"/>
+        </w:rPr>
+        <w:t>Some of the</w:t>
+      </w:r>
+      <w:r>
+        <w:rPr>
+          <w:rFonts w:ascii="Times New Roman" w:hAnsi="Times New Roman" w:cs="Times New Roman"/>
+        </w:rPr>
+        <w:t xml:space="preserve"> subsystems have components on both client and server side, which interact in order to achieve their goals.</w:t>
+      </w:r>
+    </w:p>
+    <w:p>
+      <w:pPr>
+        <w:rPr>
+          <w:rFonts w:ascii="Times New Roman" w:hAnsi="Times New Roman" w:cs="Times New Roman"/>
+        </w:rPr>
+      </w:pPr>
+      <w:r>
+        <w:rPr>
+          <w:rFonts w:ascii="Times New Roman" w:hAnsi="Times New Roman" w:cs="Times New Roman"/>
+        </w:rPr>
+        <w:t>T</w:t>
+      </w:r>
+      <w:r>
+        <w:rPr>
+          <w:rFonts w:ascii="Times New Roman" w:hAnsi="Times New Roman" w:cs="Times New Roman"/>
+        </w:rPr>
+        <w:t>he set of components</w:t>
+      </w:r>
+      <w:r>
+        <w:rPr>
+          <w:rFonts w:ascii="Times New Roman" w:hAnsi="Times New Roman" w:cs="Times New Roman"/>
+        </w:rPr>
+        <w:t xml:space="preserve"> is split into two subsets – the first one consists of all the elements from the server side, while another one is related to the elements contained on the client side</w:t>
+      </w:r>
+      <w:r>
+        <w:rPr>
+          <w:rFonts w:ascii="Times New Roman" w:hAnsi="Times New Roman" w:cs="Times New Roman"/>
+        </w:rPr>
+        <w:t xml:space="preserve"> and they are going to be presened in this order</w:t>
+      </w:r>
+      <w:r>
+        <w:rPr>
+          <w:rFonts w:ascii="Times New Roman" w:hAnsi="Times New Roman" w:cs="Times New Roman"/>
+        </w:rPr>
+        <w:t>.</w:t>
+      </w:r>
+    </w:p>
+    <w:p>
+      <w:pPr>
+        <w:pStyle w:val="Heading3"/>
+        <w:rPr>
+          <w:rFonts w:ascii="Times New Roman" w:hAnsi="Times New Roman" w:cs="Times New Roman"/>
+        </w:rPr>
+      </w:pPr>
+      <w:bookmarkStart w:id="18" w:name="_Toc441162622"/>
+      <w:r>
+        <w:rPr>
+          <w:rFonts w:ascii="Times New Roman" w:hAnsi="Times New Roman" w:cs="Times New Roman"/>
+        </w:rPr>
+        <w:t>2.2.1 Server side</w:t>
+      </w:r>
+      <w:r>
+        <w:rPr>
+          <w:rFonts w:ascii="Times New Roman" w:hAnsi="Times New Roman" w:cs="Times New Roman"/>
+        </w:rPr>
+        <w:t xml:space="preserve"> elements</w:t>
+      </w:r>
       <w:bookmarkEnd w:id="18"/>
-    </w:p>
-    <w:p>
-      <w:pPr>
-        <w:rPr>
-          <w:rFonts w:ascii="Times New Roman" w:hAnsi="Times New Roman" w:cs="Times New Roman"/>
-        </w:rPr>
-      </w:pPr>
-      <w:r>
-        <w:rPr>
-          <w:rFonts w:ascii="Times New Roman" w:hAnsi="Times New Roman" w:cs="Times New Roman"/>
-        </w:rPr>
-        <w:t xml:space="preserve">This part of the document deals with elements that are going to be integrated and references to Design Document. These elements are described in details in Design Document and are going to be listed here, with brief overview. </w:t>
-      </w:r>
-    </w:p>
-    <w:p>
-      <w:pPr>
-        <w:rPr>
-          <w:rFonts w:ascii="Times New Roman" w:hAnsi="Times New Roman" w:cs="Times New Roman"/>
-        </w:rPr>
-      </w:pPr>
-      <w:r>
-        <w:rPr>
-          <w:rFonts w:ascii="Times New Roman" w:hAnsi="Times New Roman" w:cs="Times New Roman"/>
-        </w:rPr>
-        <w:t>In general, the system MyTaxiService consists of several subsystems:</w:t>
-      </w:r>
-    </w:p>
-    <w:p>
-      <w:pPr>
-        <w:rPr>
-          <w:rFonts w:ascii="Times New Roman" w:hAnsi="Times New Roman" w:cs="Times New Roman"/>
-        </w:rPr>
-      </w:pPr>
-      <w:r>
-        <w:rPr>
-          <w:rFonts w:ascii="Times New Roman" w:hAnsi="Times New Roman" w:cs="Times New Roman"/>
-        </w:rPr>
-        <w:t>-DataLayer subsystem</w:t>
-      </w:r>
-    </w:p>
-    <w:p>
-      <w:pPr>
-        <w:rPr>
-          <w:rFonts w:ascii="Times New Roman" w:hAnsi="Times New Roman" w:cs="Times New Roman"/>
-        </w:rPr>
-      </w:pPr>
-      <w:r>
-        <w:rPr>
-          <w:rFonts w:ascii="Times New Roman" w:hAnsi="Times New Roman" w:cs="Times New Roman"/>
-        </w:rPr>
-        <w:t>-Session manager subsystem</w:t>
-      </w:r>
-    </w:p>
-    <w:p>
-      <w:pPr>
-        <w:rPr>
-          <w:rFonts w:ascii="Times New Roman" w:hAnsi="Times New Roman" w:cs="Times New Roman"/>
-        </w:rPr>
-      </w:pPr>
-      <w:r>
-        <w:rPr>
-          <w:rFonts w:ascii="Times New Roman" w:hAnsi="Times New Roman" w:cs="Times New Roman"/>
-        </w:rPr>
-        <w:t>-Guest subsystem</w:t>
-      </w:r>
-    </w:p>
-    <w:p>
-      <w:pPr>
-        <w:rPr>
-          <w:rFonts w:ascii="Times New Roman" w:hAnsi="Times New Roman" w:cs="Times New Roman"/>
-        </w:rPr>
-      </w:pPr>
-      <w:r>
-        <w:rPr>
-          <w:rFonts w:ascii="Times New Roman" w:hAnsi="Times New Roman" w:cs="Times New Roman"/>
-        </w:rPr>
-        <w:t>-Scheduler subsystem</w:t>
-      </w:r>
-    </w:p>
-    <w:p>
-      <w:pPr>
-        <w:rPr>
-          <w:rFonts w:ascii="Times New Roman" w:hAnsi="Times New Roman" w:cs="Times New Roman"/>
-        </w:rPr>
-      </w:pPr>
-      <w:r>
-        <w:rPr>
-          <w:rFonts w:ascii="Times New Roman" w:hAnsi="Times New Roman" w:cs="Times New Roman"/>
-        </w:rPr>
-        <w:t>-User subsystem</w:t>
-      </w:r>
-    </w:p>
-    <w:p>
-      <w:pPr>
-        <w:rPr>
-          <w:rFonts w:ascii="Times New Roman" w:hAnsi="Times New Roman" w:cs="Times New Roman"/>
-        </w:rPr>
-      </w:pPr>
-      <w:r>
-        <w:rPr>
-          <w:rFonts w:ascii="Times New Roman" w:hAnsi="Times New Roman" w:cs="Times New Roman"/>
-        </w:rPr>
-        <w:t>-Taxi driver subsystem</w:t>
-      </w:r>
-    </w:p>
-    <w:p>
-      <w:pPr>
-        <w:rPr>
-          <w:rFonts w:ascii="Times New Roman" w:hAnsi="Times New Roman" w:cs="Times New Roman"/>
-        </w:rPr>
-      </w:pPr>
-      <w:r>
-        <w:rPr>
-          <w:rFonts w:ascii="Times New Roman" w:hAnsi="Times New Roman" w:cs="Times New Roman"/>
-        </w:rPr>
-        <w:t>-Admin subsystem</w:t>
-      </w:r>
-    </w:p>
-    <w:p>
-      <w:pPr>
-        <w:rPr>
-          <w:rFonts w:ascii="Times New Roman" w:hAnsi="Times New Roman" w:cs="Times New Roman"/>
-        </w:rPr>
-      </w:pPr>
-      <w:r>
-        <w:rPr>
-          <w:rFonts w:ascii="Times New Roman" w:hAnsi="Times New Roman" w:cs="Times New Roman"/>
-        </w:rPr>
-        <w:t xml:space="preserve">-Developer </w:t>
-      </w:r>
-      <w:r>
-        <w:rPr>
-          <w:rFonts w:ascii="Times New Roman" w:hAnsi="Times New Roman" w:cs="Times New Roman"/>
-        </w:rPr>
-        <w:t>API su</w:t>
-      </w:r>
-      <w:r>
-        <w:rPr>
-          <w:rFonts w:ascii="Times New Roman" w:hAnsi="Times New Roman" w:cs="Times New Roman"/>
-        </w:rPr>
-        <w:t>bsystem</w:t>
-      </w:r>
-    </w:p>
-    <w:p>
-      <w:pPr>
-        <w:rPr>
-          <w:rFonts w:ascii="Times New Roman" w:hAnsi="Times New Roman" w:cs="Times New Roman"/>
-        </w:rPr>
-      </w:pPr>
-      <w:r>
-        <w:rPr>
-          <w:rFonts w:ascii="Times New Roman" w:hAnsi="Times New Roman" w:cs="Times New Roman"/>
-        </w:rPr>
-        <w:t>Some of the</w:t>
-      </w:r>
-      <w:r>
-        <w:rPr>
-          <w:rFonts w:ascii="Times New Roman" w:hAnsi="Times New Roman" w:cs="Times New Roman"/>
-        </w:rPr>
-        <w:t xml:space="preserve"> subsystems have components on both client and server side, which interact in order to achieve their goals.</w:t>
-      </w:r>
-    </w:p>
-    <w:p>
-      <w:pPr>
-        <w:rPr>
-          <w:rFonts w:ascii="Times New Roman" w:hAnsi="Times New Roman" w:cs="Times New Roman"/>
-        </w:rPr>
-      </w:pPr>
-      <w:r>
-        <w:rPr>
-          <w:rFonts w:ascii="Times New Roman" w:hAnsi="Times New Roman" w:cs="Times New Roman"/>
-        </w:rPr>
-        <w:t>T</w:t>
-      </w:r>
-      <w:r>
-        <w:rPr>
-          <w:rFonts w:ascii="Times New Roman" w:hAnsi="Times New Roman" w:cs="Times New Roman"/>
-        </w:rPr>
-        <w:t>he set of components</w:t>
-      </w:r>
-      <w:r>
-        <w:rPr>
-          <w:rFonts w:ascii="Times New Roman" w:hAnsi="Times New Roman" w:cs="Times New Roman"/>
-        </w:rPr>
-        <w:t xml:space="preserve"> is split into two subsets – the first one consists of all the elements from the server side, while another one is related to the elements contained on the client side</w:t>
-      </w:r>
-      <w:r>
-        <w:rPr>
-          <w:rFonts w:ascii="Times New Roman" w:hAnsi="Times New Roman" w:cs="Times New Roman"/>
-        </w:rPr>
-        <w:t xml:space="preserve"> and they are going to be presened in this order</w:t>
-      </w:r>
-      <w:r>
-        <w:rPr>
-          <w:rFonts w:ascii="Times New Roman" w:hAnsi="Times New Roman" w:cs="Times New Roman"/>
-        </w:rPr>
-        <w:t>.</w:t>
-      </w:r>
-    </w:p>
-    <w:p>
-      <w:pPr>
-        <w:pStyle w:val="Heading3"/>
-        <w:rPr>
-          <w:rFonts w:ascii="Times New Roman" w:hAnsi="Times New Roman" w:cs="Times New Roman"/>
-        </w:rPr>
-      </w:pPr>
-      <w:bookmarkStart w:id="19" w:name="_Toc441162622"/>
-      <w:r>
-        <w:rPr>
-          <w:rFonts w:ascii="Times New Roman" w:hAnsi="Times New Roman" w:cs="Times New Roman"/>
-        </w:rPr>
-        <w:t>2.2.1 Server side</w:t>
-      </w:r>
-      <w:r>
-        <w:rPr>
-          <w:rFonts w:ascii="Times New Roman" w:hAnsi="Times New Roman" w:cs="Times New Roman"/>
-        </w:rPr>
-        <w:t xml:space="preserve"> elements</w:t>
-      </w:r>
-      <w:bookmarkEnd w:id="19"/>
     </w:p>
     <w:p>
       <w:pPr>
@@ -9773,7 +9771,7 @@
           <w:rFonts w:ascii="Times New Roman" w:hAnsi="Times New Roman" w:cs="Times New Roman"/>
         </w:rPr>
       </w:pPr>
-      <w:bookmarkStart w:id="20" w:name="_Toc441162623"/>
+      <w:bookmarkStart w:id="19" w:name="_Toc441162623"/>
       <w:r>
         <w:rPr>
           <w:rFonts w:ascii="Times New Roman" w:hAnsi="Times New Roman" w:cs="Times New Roman"/>
@@ -9786,7 +9784,7 @@
         </w:rPr>
         <w:t xml:space="preserve"> elements</w:t>
       </w:r>
-      <w:bookmarkEnd w:id="20"/>
+      <w:bookmarkEnd w:id="19"/>
     </w:p>
     <w:p/>
     <w:p>
@@ -10104,14 +10102,14 @@
           <w:rFonts w:ascii="Times New Roman" w:hAnsi="Times New Roman" w:cs="Times New Roman"/>
         </w:rPr>
       </w:pPr>
-      <w:bookmarkStart w:id="21" w:name="_Toc441162624"/>
+      <w:bookmarkStart w:id="20" w:name="_Toc441162624"/>
       <w:r>
         <w:rPr>
           <w:rFonts w:ascii="Times New Roman" w:hAnsi="Times New Roman" w:cs="Times New Roman"/>
         </w:rPr>
         <w:t>Integration testing strategy</w:t>
       </w:r>
-      <w:bookmarkEnd w:id="21"/>
+      <w:bookmarkEnd w:id="20"/>
     </w:p>
     <w:p>
       <w:pPr>
@@ -10488,19 +10486,76 @@
         <w:rPr>
           <w:rFonts w:ascii="Times New Roman" w:hAnsi="Times New Roman" w:cs="Times New Roman"/>
         </w:rPr>
-        <w:t xml:space="preserve">-level). </w:t>
-      </w:r>
-      <w:r>
-        <w:rPr>
-          <w:rFonts w:ascii="Times New Roman" w:hAnsi="Times New Roman" w:cs="Times New Roman"/>
-        </w:rPr>
-        <w:t>A subset of integrated simpler components is changed with more complex one t</w:t>
-      </w:r>
-      <w:r>
-        <w:rPr>
-          <w:rFonts w:ascii="Times New Roman" w:hAnsi="Times New Roman" w:cs="Times New Roman"/>
-        </w:rPr>
-        <w:t>hat could be further integrated (driver).</w:t>
+        <w:t>-level).</w:t>
+      </w:r>
+    </w:p>
+    <w:p>
+      <w:pPr>
+        <w:pStyle w:val="ListParagraph"/>
+        <w:spacing w:before="100" w:beforeAutospacing="1" w:after="240" w:line="240" w:lineRule="auto"/>
+        <w:ind w:left="1513" w:right="0" w:firstLine="0"/>
+        <w:jc w:val="left"/>
+        <w:rPr>
+          <w:rFonts w:ascii="Times New Roman" w:eastAsia="Times New Roman" w:hAnsi="Times New Roman" w:cs="Times New Roman"/>
+          <w:color w:val="auto"/>
+          <w:szCs w:val="20"/>
+          <w:lang w:val="en-US" w:eastAsia="en-US"/>
+        </w:rPr>
+      </w:pPr>
+      <w:r>
+        <w:rPr>
+          <w:rFonts w:ascii="Times New Roman" w:eastAsia="Times New Roman" w:hAnsi="Times New Roman" w:cs="Times New Roman"/>
+          <w:bCs/>
+          <w:color w:val="auto"/>
+          <w:szCs w:val="20"/>
+          <w:lang w:val="en-US" w:eastAsia="en-US"/>
+        </w:rPr>
+        <w:t>For bottom-up integration, drivers are used and could be necessary for some tests. Driver is</w:t>
+      </w:r>
+      <w:r>
+        <w:rPr>
+          <w:rFonts w:ascii="Times New Roman" w:eastAsia="Times New Roman" w:hAnsi="Times New Roman" w:cs="Times New Roman"/>
+          <w:color w:val="auto"/>
+          <w:szCs w:val="20"/>
+          <w:lang w:val="en-US" w:eastAsia="en-US"/>
+        </w:rPr>
+        <w:t xml:space="preserve"> a</w:t>
+      </w:r>
+      <w:r>
+        <w:rPr>
+          <w:rFonts w:ascii="Times New Roman" w:eastAsia="Times New Roman" w:hAnsi="Times New Roman" w:cs="Times New Roman"/>
+          <w:color w:val="auto"/>
+          <w:szCs w:val="20"/>
+          <w:lang w:val="en-US" w:eastAsia="en-US"/>
+        </w:rPr>
+        <w:t xml:space="preserve"> </w:t>
+      </w:r>
+      <w:r>
+        <w:rPr>
+          <w:rFonts w:ascii="Times New Roman" w:eastAsia="Times New Roman" w:hAnsi="Times New Roman" w:cs="Times New Roman"/>
+          <w:color w:val="auto"/>
+          <w:szCs w:val="20"/>
+          <w:lang w:val="en-US" w:eastAsia="en-US"/>
+        </w:rPr>
+        <w:t xml:space="preserve">    </w:t>
+      </w:r>
+      <w:r>
+        <w:rPr>
+          <w:rFonts w:ascii="Times New Roman" w:eastAsia="Times New Roman" w:hAnsi="Times New Roman" w:cs="Times New Roman"/>
+          <w:color w:val="auto"/>
+          <w:szCs w:val="20"/>
+          <w:lang w:val="en-US" w:eastAsia="en-US"/>
+        </w:rPr>
+        <w:t>software component or test tool that replaces a component that takes care of the control and/or the calling of</w:t>
+      </w:r>
+      <w:r>
+        <w:rPr>
+          <w:rFonts w:ascii="Times New Roman" w:eastAsia="Times New Roman" w:hAnsi="Times New Roman" w:cs="Times New Roman"/>
+          <w:color w:val="auto"/>
+          <w:szCs w:val="20"/>
+          <w:lang w:val="en-US" w:eastAsia="en-US"/>
+        </w:rPr>
+        <w:t xml:space="preserve"> a component or system.</w:t>
       </w:r>
     </w:p>
     <w:p>
@@ -10510,6 +10565,12 @@
           <w:rFonts w:ascii="Times New Roman" w:hAnsi="Times New Roman" w:cs="Times New Roman"/>
         </w:rPr>
       </w:pPr>
+      <w:r>
+        <w:rPr>
+          <w:rFonts w:ascii="Times New Roman" w:hAnsi="Times New Roman" w:cs="Times New Roman"/>
+        </w:rPr>
+        <w:t>Threads strategy is going to be used for testing the subsystem related to specific users, which include a set of components and their interaction in order to achieve the functionality that is visible to the user. But, before that it is necessary to make sure that cirtical modules are working properly.</w:t>
+      </w:r>
     </w:p>
     <w:p>
       <w:pPr>
@@ -10522,7 +10583,137 @@
         <w:rPr>
           <w:rFonts w:ascii="Times New Roman" w:hAnsi="Times New Roman" w:cs="Times New Roman"/>
         </w:rPr>
-        <w:t>Threads strategy is going to be used for testing the subsystem related to specific users, which include a set of components and their interaction in order to achieve the functionality that is visible to the user. But, before that it is necessary to make sure that cirtical modules are working properly.</w:t>
+        <w:t>So, in general, it could be said that for more c</w:t>
+      </w:r>
+      <w:r>
+        <w:rPr>
+          <w:rFonts w:ascii="Times New Roman" w:hAnsi="Times New Roman" w:cs="Times New Roman"/>
+        </w:rPr>
+        <w:t>omplex parts</w:t>
+      </w:r>
+      <w:r>
+        <w:rPr>
+          <w:rFonts w:ascii="Times New Roman" w:hAnsi="Times New Roman" w:cs="Times New Roman"/>
+        </w:rPr>
+        <w:t xml:space="preserve"> related to user-visible featues</w:t>
+      </w:r>
+      <w:r>
+        <w:rPr>
+          <w:rFonts w:ascii="Times New Roman" w:hAnsi="Times New Roman" w:cs="Times New Roman"/>
+        </w:rPr>
+        <w:t xml:space="preserve">, when it comes to </w:t>
+      </w:r>
+      <w:r>
+        <w:rPr>
+          <w:rFonts w:ascii="Times New Roman" w:hAnsi="Times New Roman" w:cs="Times New Roman"/>
+        </w:rPr>
+        <w:t>integration</w:t>
+      </w:r>
+      <w:r>
+        <w:rPr>
+          <w:rFonts w:ascii="Times New Roman" w:hAnsi="Times New Roman" w:cs="Times New Roman"/>
+        </w:rPr>
+        <w:t xml:space="preserve"> -</w:t>
+      </w:r>
+      <w:r>
+        <w:rPr>
+          <w:rFonts w:ascii="Times New Roman" w:hAnsi="Times New Roman" w:cs="Times New Roman"/>
+        </w:rPr>
+        <w:t xml:space="preserve"> threads </w:t>
+      </w:r>
+      <w:r>
+        <w:rPr>
+          <w:rFonts w:ascii="Times New Roman" w:hAnsi="Times New Roman" w:cs="Times New Roman"/>
+        </w:rPr>
+        <w:t xml:space="preserve">(functional) strategy </w:t>
+      </w:r>
+      <w:r>
+        <w:rPr>
+          <w:rFonts w:ascii="Times New Roman" w:hAnsi="Times New Roman" w:cs="Times New Roman"/>
+        </w:rPr>
+        <w:t xml:space="preserve">is going to be used, while, for </w:t>
+      </w:r>
+      <w:r>
+        <w:rPr>
+          <w:rFonts w:ascii="Times New Roman" w:hAnsi="Times New Roman" w:cs="Times New Roman"/>
+        </w:rPr>
+        <w:t>smaller and simpler parts, bottom-up approach is going to be used</w:t>
+      </w:r>
+      <w:r>
+        <w:rPr>
+          <w:rFonts w:ascii="Times New Roman" w:hAnsi="Times New Roman" w:cs="Times New Roman"/>
+        </w:rPr>
+        <w:t xml:space="preserve"> (structural)</w:t>
+      </w:r>
+      <w:r>
+        <w:rPr>
+          <w:rFonts w:ascii="Times New Roman" w:hAnsi="Times New Roman" w:cs="Times New Roman"/>
+        </w:rPr>
+        <w:t xml:space="preserve"> while for GUI and API integration we will have top-down approach</w:t>
+      </w:r>
+      <w:r>
+        <w:rPr>
+          <w:rFonts w:ascii="Times New Roman" w:hAnsi="Times New Roman" w:cs="Times New Roman"/>
+        </w:rPr>
+        <w:t>.</w:t>
+      </w:r>
+    </w:p>
+    <w:p>
+      <w:pPr>
+        <w:pStyle w:val="ListParagraph"/>
+        <w:ind w:left="1417" w:firstLine="0"/>
+        <w:rPr>
+          <w:rFonts w:ascii="Times New Roman" w:hAnsi="Times New Roman" w:cs="Times New Roman"/>
+          <w:color w:val="auto"/>
+          <w:szCs w:val="20"/>
+        </w:rPr>
+      </w:pPr>
+      <w:r>
+        <w:rPr>
+          <w:rFonts w:ascii="Times New Roman" w:eastAsia="Times New Roman" w:hAnsi="Times New Roman" w:cs="Times New Roman"/>
+          <w:bCs/>
+          <w:color w:val="auto"/>
+          <w:szCs w:val="20"/>
+          <w:lang w:val="en-US" w:eastAsia="en-US"/>
+        </w:rPr>
+        <w:t xml:space="preserve">For bottom-up strategy, stubs are be used. </w:t>
+      </w:r>
+      <w:r>
+        <w:rPr>
+          <w:rFonts w:ascii="Times New Roman" w:eastAsia="Times New Roman" w:hAnsi="Times New Roman" w:cs="Times New Roman"/>
+          <w:bCs/>
+          <w:color w:val="auto"/>
+          <w:szCs w:val="20"/>
+          <w:lang w:val="en-US" w:eastAsia="en-US"/>
+        </w:rPr>
+        <w:t>Stub</w:t>
+      </w:r>
+      <w:r>
+        <w:rPr>
+          <w:rFonts w:ascii="Times New Roman" w:eastAsia="Times New Roman" w:hAnsi="Times New Roman" w:cs="Times New Roman"/>
+          <w:color w:val="auto"/>
+          <w:szCs w:val="20"/>
+          <w:lang w:val="en-US" w:eastAsia="en-US"/>
+        </w:rPr>
+        <w:t xml:space="preserve"> is a</w:t>
+      </w:r>
+      <w:r>
+        <w:rPr>
+          <w:rFonts w:ascii="Times New Roman" w:eastAsia="Times New Roman" w:hAnsi="Times New Roman" w:cs="Times New Roman"/>
+          <w:color w:val="auto"/>
+          <w:szCs w:val="20"/>
+          <w:lang w:val="en-US" w:eastAsia="en-US"/>
+        </w:rPr>
+        <w:t xml:space="preserve"> skeletal or special-purpose implementation of a software component, used to develop or test a component that calls or is otherwise dependent on it. It rep</w:t>
+      </w:r>
+      <w:r>
+        <w:rPr>
+          <w:rFonts w:ascii="Times New Roman" w:eastAsia="Times New Roman" w:hAnsi="Times New Roman" w:cs="Times New Roman"/>
+          <w:color w:val="auto"/>
+          <w:szCs w:val="20"/>
+          <w:lang w:val="en-US" w:eastAsia="en-US"/>
+        </w:rPr>
+        <w:t xml:space="preserve">laces a called component. </w:t>
       </w:r>
     </w:p>
     <w:p>
@@ -10532,84 +10723,6 @@
           <w:rFonts w:ascii="Times New Roman" w:hAnsi="Times New Roman" w:cs="Times New Roman"/>
         </w:rPr>
       </w:pPr>
-      <w:r>
-        <w:rPr>
-          <w:rFonts w:ascii="Times New Roman" w:hAnsi="Times New Roman" w:cs="Times New Roman"/>
-        </w:rPr>
-        <w:t>So, in general, it could be said that for more c</w:t>
-      </w:r>
-      <w:r>
-        <w:rPr>
-          <w:rFonts w:ascii="Times New Roman" w:hAnsi="Times New Roman" w:cs="Times New Roman"/>
-        </w:rPr>
-        <w:t>omplex parts</w:t>
-      </w:r>
-      <w:r>
-        <w:rPr>
-          <w:rFonts w:ascii="Times New Roman" w:hAnsi="Times New Roman" w:cs="Times New Roman"/>
-        </w:rPr>
-        <w:t xml:space="preserve"> related to user-visible featues</w:t>
-      </w:r>
-      <w:r>
-        <w:rPr>
-          <w:rFonts w:ascii="Times New Roman" w:hAnsi="Times New Roman" w:cs="Times New Roman"/>
-        </w:rPr>
-        <w:t xml:space="preserve">, when it comes to </w:t>
-      </w:r>
-      <w:r>
-        <w:rPr>
-          <w:rFonts w:ascii="Times New Roman" w:hAnsi="Times New Roman" w:cs="Times New Roman"/>
-        </w:rPr>
-        <w:t>integration</w:t>
-      </w:r>
-      <w:r>
-        <w:rPr>
-          <w:rFonts w:ascii="Times New Roman" w:hAnsi="Times New Roman" w:cs="Times New Roman"/>
-        </w:rPr>
-        <w:t xml:space="preserve"> -</w:t>
-      </w:r>
-      <w:r>
-        <w:rPr>
-          <w:rFonts w:ascii="Times New Roman" w:hAnsi="Times New Roman" w:cs="Times New Roman"/>
-        </w:rPr>
-        <w:t xml:space="preserve"> threads </w:t>
-      </w:r>
-      <w:r>
-        <w:rPr>
-          <w:rFonts w:ascii="Times New Roman" w:hAnsi="Times New Roman" w:cs="Times New Roman"/>
-        </w:rPr>
-        <w:t xml:space="preserve">(functional) strategy </w:t>
-      </w:r>
-      <w:r>
-        <w:rPr>
-          <w:rFonts w:ascii="Times New Roman" w:hAnsi="Times New Roman" w:cs="Times New Roman"/>
-        </w:rPr>
-        <w:t xml:space="preserve">is going to be used, while, for </w:t>
-      </w:r>
-      <w:r>
-        <w:rPr>
-          <w:rFonts w:ascii="Times New Roman" w:hAnsi="Times New Roman" w:cs="Times New Roman"/>
-        </w:rPr>
-        <w:t>smaller and simpler parts, bottom-up approach is going to be used</w:t>
-      </w:r>
-      <w:r>
-        <w:rPr>
-          <w:rFonts w:ascii="Times New Roman" w:hAnsi="Times New Roman" w:cs="Times New Roman"/>
-        </w:rPr>
-        <w:t xml:space="preserve"> (structural)</w:t>
-      </w:r>
-      <w:r>
-        <w:rPr>
-          <w:rFonts w:ascii="Times New Roman" w:hAnsi="Times New Roman" w:cs="Times New Roman"/>
-        </w:rPr>
-        <w:t xml:space="preserve"> while for GUI and API integration we will have top-down approach</w:t>
-      </w:r>
-      <w:r>
-        <w:rPr>
-          <w:rFonts w:ascii="Times New Roman" w:hAnsi="Times New Roman" w:cs="Times New Roman"/>
-        </w:rPr>
-        <w:t>.</w:t>
-      </w:r>
     </w:p>
     <w:p>
       <w:pPr>
@@ -10618,19 +10731,17 @@
           <w:rFonts w:ascii="Times New Roman" w:hAnsi="Times New Roman" w:cs="Times New Roman"/>
         </w:rPr>
       </w:pPr>
-    </w:p>
-    <w:p>
-      <w:pPr>
-        <w:ind w:left="1519" w:firstLine="0"/>
-        <w:rPr>
-          <w:rFonts w:ascii="Times New Roman" w:hAnsi="Times New Roman" w:cs="Times New Roman"/>
-        </w:rPr>
-      </w:pPr>
       <w:r>
         <w:rPr>
           <w:rFonts w:ascii="Times New Roman" w:hAnsi="Times New Roman" w:cs="Times New Roman"/>
         </w:rPr>
         <w:t>Bottom-up</w:t>
+      </w:r>
+      <w:r>
+        <w:rPr>
+          <w:rFonts w:ascii="Times New Roman" w:hAnsi="Times New Roman" w:cs="Times New Roman"/>
+        </w:rPr>
+        <w:t xml:space="preserve">: will be used in most cases </w:t>
       </w:r>
     </w:p>
     <w:p>
@@ -10833,6 +10944,7 @@
         <w:rPr>
           <w:rFonts w:ascii="Times New Roman" w:hAnsi="Times New Roman" w:cs="Times New Roman"/>
         </w:rPr>
+        <w:lastRenderedPageBreak/>
         <w:t>Top-down: will be used for GUI and API integration</w:t>
       </w:r>
       <w:r>
@@ -10869,7 +10981,6 @@
           <w:noProof/>
           <w:lang w:val="en-US" w:eastAsia="en-US"/>
         </w:rPr>
-        <w:lastRenderedPageBreak/>
         <w:drawing>
           <wp:anchor distT="0" distB="0" distL="114300" distR="114300" simplePos="0" relativeHeight="251714048" behindDoc="1" locked="0" layoutInCell="1" allowOverlap="1" wp14:anchorId="21863D66" wp14:editId="35EE3125">
             <wp:simplePos x="0" y="0"/>
@@ -11032,14 +11143,14 @@
           <w:rFonts w:ascii="Times New Roman" w:hAnsi="Times New Roman" w:cs="Times New Roman"/>
         </w:rPr>
       </w:pPr>
-      <w:bookmarkStart w:id="22" w:name="_Toc441162625"/>
+      <w:bookmarkStart w:id="21" w:name="_Toc441162625"/>
       <w:r>
         <w:rPr>
           <w:rFonts w:ascii="Times New Roman" w:hAnsi="Times New Roman" w:cs="Times New Roman"/>
         </w:rPr>
         <w:t>Sequence of component/function integration</w:t>
       </w:r>
-      <w:bookmarkEnd w:id="22"/>
+      <w:bookmarkEnd w:id="21"/>
     </w:p>
     <w:p/>
     <w:p>
@@ -14380,9 +14491,9 @@
           <w:rFonts w:ascii="Times New Roman" w:hAnsi="Times New Roman" w:cs="Times New Roman"/>
         </w:rPr>
       </w:pPr>
-      <w:bookmarkStart w:id="23" w:name="_Toc441144783"/>
-      <w:bookmarkStart w:id="24" w:name="_Toc441144873"/>
-      <w:bookmarkStart w:id="25" w:name="_Toc441162626"/>
+      <w:bookmarkStart w:id="22" w:name="_Toc441144783"/>
+      <w:bookmarkStart w:id="23" w:name="_Toc441144873"/>
+      <w:bookmarkStart w:id="24" w:name="_Toc441162626"/>
       <w:r>
         <w:rPr>
           <w:rFonts w:ascii="Times New Roman" w:hAnsi="Times New Roman" w:cs="Times New Roman"/>
@@ -14438,9 +14549,9 @@
           </wp:inline>
         </w:drawing>
       </w:r>
+      <w:bookmarkEnd w:id="22"/>
       <w:bookmarkEnd w:id="23"/>
       <w:bookmarkEnd w:id="24"/>
-      <w:bookmarkEnd w:id="25"/>
     </w:p>
     <w:p>
       <w:pPr>
@@ -14462,14 +14573,14 @@
           <w:rFonts w:ascii="Times New Roman" w:hAnsi="Times New Roman" w:cs="Times New Roman"/>
         </w:rPr>
       </w:pPr>
-      <w:bookmarkStart w:id="26" w:name="_Toc441162627"/>
+      <w:bookmarkStart w:id="25" w:name="_Toc441162627"/>
       <w:r>
         <w:rPr>
           <w:rFonts w:ascii="Times New Roman" w:hAnsi="Times New Roman" w:cs="Times New Roman"/>
         </w:rPr>
         <w:t>Individual steps and test description</w:t>
       </w:r>
-      <w:bookmarkEnd w:id="26"/>
+      <w:bookmarkEnd w:id="25"/>
     </w:p>
     <w:p>
       <w:pPr>
@@ -14605,14 +14716,14 @@
           <w:rFonts w:ascii="Times New Roman" w:hAnsi="Times New Roman" w:cs="Times New Roman"/>
         </w:rPr>
       </w:pPr>
-      <w:bookmarkStart w:id="27" w:name="_Toc441162628"/>
+      <w:bookmarkStart w:id="26" w:name="_Toc441162628"/>
       <w:r>
         <w:rPr>
           <w:rFonts w:ascii="Times New Roman" w:hAnsi="Times New Roman" w:cs="Times New Roman"/>
         </w:rPr>
         <w:t>Test case specifications</w:t>
       </w:r>
-      <w:bookmarkEnd w:id="27"/>
+      <w:bookmarkEnd w:id="26"/>
     </w:p>
     <w:p/>
     <w:p>
@@ -30708,11 +30819,11 @@
       <w:pPr>
         <w:pStyle w:val="Heading2"/>
       </w:pPr>
-      <w:bookmarkStart w:id="28" w:name="_Toc441162629"/>
+      <w:bookmarkStart w:id="27" w:name="_Toc441162629"/>
       <w:r>
         <w:t>Test procedures</w:t>
       </w:r>
-      <w:bookmarkEnd w:id="28"/>
+      <w:bookmarkEnd w:id="27"/>
     </w:p>
     <w:p/>
     <w:p>
@@ -32059,7 +32170,7 @@
           <w:rFonts w:ascii="Times New Roman" w:hAnsi="Times New Roman" w:cs="Times New Roman"/>
         </w:rPr>
       </w:pPr>
-      <w:bookmarkStart w:id="29" w:name="_Toc441162630"/>
+      <w:bookmarkStart w:id="28" w:name="_Toc441162630"/>
       <w:r>
         <w:rPr>
           <w:rFonts w:ascii="Times New Roman" w:hAnsi="Times New Roman" w:cs="Times New Roman"/>
@@ -32079,30 +32190,30 @@
         </w:rPr>
         <w:t>uired</w:t>
       </w:r>
+      <w:bookmarkEnd w:id="28"/>
+    </w:p>
+    <w:p>
+      <w:pPr>
+        <w:rPr>
+          <w:rFonts w:ascii="Times New Roman" w:hAnsi="Times New Roman" w:cs="Times New Roman"/>
+        </w:rPr>
+      </w:pPr>
+      <w:r>
+        <w:rPr>
+          <w:rFonts w:ascii="Times New Roman" w:hAnsi="Times New Roman" w:cs="Times New Roman"/>
+        </w:rPr>
+        <w:t>In this chapter, tools and equiment required for testing are going to be described and their usage explained.</w:t>
+      </w:r>
+    </w:p>
+    <w:p>
+      <w:pPr>
+        <w:pStyle w:val="Heading2"/>
+      </w:pPr>
+      <w:bookmarkStart w:id="29" w:name="_Toc441162631"/>
+      <w:r>
+        <w:t>Software tools</w:t>
+      </w:r>
       <w:bookmarkEnd w:id="29"/>
-    </w:p>
-    <w:p>
-      <w:pPr>
-        <w:rPr>
-          <w:rFonts w:ascii="Times New Roman" w:hAnsi="Times New Roman" w:cs="Times New Roman"/>
-        </w:rPr>
-      </w:pPr>
-      <w:r>
-        <w:rPr>
-          <w:rFonts w:ascii="Times New Roman" w:hAnsi="Times New Roman" w:cs="Times New Roman"/>
-        </w:rPr>
-        <w:t>In this chapter, tools and equiment required for testing are going to be described and their usage explained.</w:t>
-      </w:r>
-    </w:p>
-    <w:p>
-      <w:pPr>
-        <w:pStyle w:val="Heading2"/>
-      </w:pPr>
-      <w:bookmarkStart w:id="30" w:name="_Toc441162631"/>
-      <w:r>
-        <w:t>Software tools</w:t>
-      </w:r>
-      <w:bookmarkEnd w:id="30"/>
     </w:p>
     <w:p>
       <w:pPr>
@@ -32623,11 +32734,11 @@
       <w:pPr>
         <w:pStyle w:val="Heading2"/>
       </w:pPr>
-      <w:bookmarkStart w:id="31" w:name="_Toc441162632"/>
+      <w:bookmarkStart w:id="30" w:name="_Toc441162632"/>
       <w:r>
         <w:t>Equipment</w:t>
       </w:r>
-      <w:bookmarkEnd w:id="31"/>
+      <w:bookmarkEnd w:id="30"/>
     </w:p>
     <w:p>
       <w:pPr>
@@ -33001,7 +33112,7 @@
           <w:rFonts w:ascii="Times New Roman" w:hAnsi="Times New Roman" w:cs="Times New Roman"/>
         </w:rPr>
       </w:pPr>
-      <w:bookmarkStart w:id="32" w:name="_Toc441162633"/>
+      <w:bookmarkStart w:id="31" w:name="_Toc441162633"/>
       <w:r>
         <w:rPr>
           <w:rFonts w:ascii="Times New Roman" w:hAnsi="Times New Roman" w:cs="Times New Roman"/>
@@ -33021,23 +33132,23 @@
         </w:rPr>
         <w:t xml:space="preserve"> and test data required</w:t>
       </w:r>
+      <w:bookmarkEnd w:id="31"/>
+    </w:p>
+    <w:p>
+      <w:pPr>
+        <w:pStyle w:val="Heading2"/>
+      </w:pPr>
+      <w:bookmarkStart w:id="32" w:name="_Toc441162634"/>
+      <w:r>
+        <w:t>Stub</w:t>
+      </w:r>
+      <w:r>
+        <w:t>s and driver</w:t>
+      </w:r>
+      <w:r>
+        <w:t>s</w:t>
+      </w:r>
       <w:bookmarkEnd w:id="32"/>
-    </w:p>
-    <w:p>
-      <w:pPr>
-        <w:pStyle w:val="Heading2"/>
-      </w:pPr>
-      <w:bookmarkStart w:id="33" w:name="_Toc441162634"/>
-      <w:r>
-        <w:t>Stub</w:t>
-      </w:r>
-      <w:r>
-        <w:t>s and driver</w:t>
-      </w:r>
-      <w:r>
-        <w:t>s</w:t>
-      </w:r>
-      <w:bookmarkEnd w:id="33"/>
     </w:p>
     <w:p>
       <w:pPr>
@@ -33945,11 +34056,11 @@
       <w:pPr>
         <w:pStyle w:val="Heading2"/>
       </w:pPr>
-      <w:bookmarkStart w:id="34" w:name="_Toc441162635"/>
+      <w:bookmarkStart w:id="33" w:name="_Toc441162635"/>
       <w:r>
         <w:t>Test data</w:t>
       </w:r>
-      <w:bookmarkEnd w:id="34"/>
+      <w:bookmarkEnd w:id="33"/>
     </w:p>
     <w:p>
       <w:pPr>
@@ -34929,7 +35040,7 @@
           <w:rFonts w:ascii="Times New Roman" w:hAnsi="Times New Roman" w:cs="Times New Roman"/>
         </w:rPr>
       </w:pPr>
-      <w:bookmarkStart w:id="35" w:name="_Toc441162636"/>
+      <w:bookmarkStart w:id="34" w:name="_Toc441162636"/>
       <w:r>
         <w:rPr>
           <w:rFonts w:ascii="Times New Roman" w:hAnsi="Times New Roman" w:cs="Times New Roman"/>
@@ -34942,7 +35053,7 @@
         </w:rPr>
         <w:t xml:space="preserve"> for document creation</w:t>
       </w:r>
-      <w:bookmarkEnd w:id="35"/>
+      <w:bookmarkEnd w:id="34"/>
     </w:p>
     <w:p>
       <w:pPr>
@@ -35005,14 +35116,14 @@
         </w:rPr>
         <w:t xml:space="preserve">   </w:t>
       </w:r>
-      <w:bookmarkStart w:id="36" w:name="_Toc441162637"/>
+      <w:bookmarkStart w:id="35" w:name="_Toc441162637"/>
       <w:r>
         <w:rPr>
           <w:rFonts w:ascii="Times New Roman" w:hAnsi="Times New Roman" w:cs="Times New Roman"/>
         </w:rPr>
         <w:t>Hours of works</w:t>
       </w:r>
-      <w:bookmarkEnd w:id="36"/>
+      <w:bookmarkEnd w:id="35"/>
     </w:p>
     <w:p>
       <w:pPr>
@@ -35073,7 +35184,7 @@
           <w:rFonts w:ascii="Times New Roman" w:hAnsi="Times New Roman" w:cs="Times New Roman"/>
         </w:rPr>
       </w:pPr>
-      <w:bookmarkStart w:id="37" w:name="_Toc441162638"/>
+      <w:bookmarkStart w:id="36" w:name="_Toc441162638"/>
       <w:r>
         <w:rPr>
           <w:rFonts w:ascii="Times New Roman" w:hAnsi="Times New Roman" w:cs="Times New Roman"/>
@@ -35086,7 +35197,7 @@
         </w:rPr>
         <w:t>ferences</w:t>
       </w:r>
-      <w:bookmarkEnd w:id="37"/>
+      <w:bookmarkEnd w:id="36"/>
     </w:p>
     <w:p>
       <w:pPr>
@@ -35099,6 +35210,8 @@
           <w:rFonts w:ascii="Times New Roman" w:hAnsi="Times New Roman" w:cs="Times New Roman"/>
         </w:rPr>
       </w:pPr>
+      <w:bookmarkStart w:id="37" w:name="_GoBack"/>
+      <w:bookmarkEnd w:id="37"/>
       <w:r>
         <w:rPr>
           <w:rFonts w:ascii="Times New Roman" w:hAnsi="Times New Roman" w:cs="Times New Roman"/>
@@ -35193,19 +35306,7 @@
         <w:rPr>
           <w:rFonts w:ascii="Times New Roman" w:hAnsi="Times New Roman" w:cs="Times New Roman"/>
         </w:rPr>
-        <w:t xml:space="preserve">.pdf </w:t>
-      </w:r>
-      <w:r>
-        <w:rPr>
-          <w:rFonts w:ascii="Times New Roman" w:hAnsi="Times New Roman" w:cs="Times New Roman"/>
-        </w:rPr>
-        <w:t xml:space="preserve"> (Software Engineering 2 course,</w:t>
-      </w:r>
-      <w:r>
-        <w:rPr>
-          <w:rFonts w:ascii="Times New Roman" w:hAnsi="Times New Roman" w:cs="Times New Roman"/>
-        </w:rPr>
-        <w:t xml:space="preserve"> Politecnico di Milano)</w:t>
+        <w:t>.pdf  (Software Engineering 2 course, Politecnico di Milano)</w:t>
       </w:r>
     </w:p>
     <w:p>
@@ -35289,7 +35390,7 @@
       <w:rPr>
         <w:noProof/>
       </w:rPr>
-      <w:t>2</w:t>
+      <w:t>68</w:t>
     </w:r>
     <w:r>
       <w:fldChar w:fldCharType="end"/>
@@ -35319,7 +35420,7 @@
       <w:rPr>
         <w:noProof/>
       </w:rPr>
-      <w:t>1</w:t>
+      <w:t>67</w:t>
     </w:r>
     <w:r>
       <w:fldChar w:fldCharType="end"/>
@@ -42186,7 +42287,7 @@
 </file>
 
 <file path=customXml/itemProps1.xml><?xml version="1.0" encoding="utf-8"?>
-<ds:datastoreItem xmlns:ds="http://schemas.openxmlformats.org/officeDocument/2006/customXml" ds:itemID="{9D469CED-BC9F-435D-8755-1E25C18296DE}">
+<ds:datastoreItem xmlns:ds="http://schemas.openxmlformats.org/officeDocument/2006/customXml" ds:itemID="{F5A39A00-6F1D-49BA-B4BB-C25CC187819C}">
   <ds:schemaRefs>
     <ds:schemaRef ds:uri="http://schemas.openxmlformats.org/officeDocument/2006/bibliography"/>
   </ds:schemaRefs>

</xml_diff>